<commit_message>
methods draft to group
</commit_message>
<xml_diff>
--- a/manuscript/global_risk_ms.docx
+++ b/manuscript/global_risk_ms.docx
@@ -68,7 +68,6 @@
         <w:t xml:space="preserve"> </w:t>
       </w:r>
       <w:proofErr w:type="spellStart"/>
-      <w:proofErr w:type="gramStart"/>
       <w:r>
         <w:rPr>
           <w:rFonts w:ascii="Times New Roman" w:hAnsi="Times New Roman" w:cs="Times New Roman"/>
@@ -79,7 +78,6 @@
         <w:t>a,b</w:t>
       </w:r>
       <w:proofErr w:type="spellEnd"/>
-      <w:proofErr w:type="gramEnd"/>
       <w:r>
         <w:rPr>
           <w:rFonts w:ascii="Times New Roman" w:hAnsi="Times New Roman" w:cs="Times New Roman"/>
@@ -557,23 +555,7 @@
           <w:rFonts w:cs="Times New Roman"/>
           <w:lang w:val="en-CA"/>
         </w:rPr>
-        <w:t xml:space="preserve">Department of Biology, 1125 Colonel </w:t>
-      </w:r>
-      <w:proofErr w:type="gramStart"/>
-      <w:r>
-        <w:rPr>
-          <w:rFonts w:cs="Times New Roman"/>
-          <w:lang w:val="en-CA"/>
-        </w:rPr>
-        <w:t>By</w:t>
-      </w:r>
-      <w:proofErr w:type="gramEnd"/>
-      <w:r>
-        <w:rPr>
-          <w:rFonts w:cs="Times New Roman"/>
-          <w:lang w:val="en-CA"/>
-        </w:rPr>
-        <w:t xml:space="preserve"> Drive, Carleton University, Ottawa ON, K1S 5B6 Canada. </w:t>
+        <w:t xml:space="preserve">Department of Biology, 1125 Colonel By Drive, Carleton University, Ottawa ON, K1S 5B6 Canada. </w:t>
       </w:r>
     </w:p>
     <w:p>
@@ -821,23 +803,7 @@
           <w:rFonts w:cs="Times New Roman"/>
           <w:lang w:val="en-CA"/>
         </w:rPr>
-        <w:t xml:space="preserve">Wildlife Research Division, Environment and Climate Change Canada, 1125 Colonel </w:t>
-      </w:r>
-      <w:proofErr w:type="gramStart"/>
-      <w:r>
-        <w:rPr>
-          <w:rFonts w:cs="Times New Roman"/>
-          <w:lang w:val="en-CA"/>
-        </w:rPr>
-        <w:t>By</w:t>
-      </w:r>
-      <w:proofErr w:type="gramEnd"/>
-      <w:r>
-        <w:rPr>
-          <w:rFonts w:cs="Times New Roman"/>
-          <w:lang w:val="en-CA"/>
-        </w:rPr>
-        <w:t xml:space="preserve"> Drive, Ottawa, Ontario, Canada, K1S 5B6</w:t>
+        <w:t>Wildlife Research Division, Environment and Climate Change Canada, 1125 Colonel By Drive, Ottawa, Ontario, Canada, K1S 5B6</w:t>
       </w:r>
     </w:p>
     <w:p>
@@ -918,25 +884,7 @@
           <w:sz w:val="24"/>
           <w:szCs w:val="24"/>
         </w:rPr>
-        <w:t xml:space="preserve">*Corresponding author: Department of Biology, 1125 Colonel </w:t>
-      </w:r>
-      <w:proofErr w:type="gramStart"/>
-      <w:r>
-        <w:rPr>
-          <w:rFonts w:ascii="Times New Roman" w:hAnsi="Times New Roman" w:cs="Times New Roman"/>
-          <w:sz w:val="24"/>
-          <w:szCs w:val="24"/>
-        </w:rPr>
-        <w:t>By</w:t>
-      </w:r>
-      <w:proofErr w:type="gramEnd"/>
-      <w:r>
-        <w:rPr>
-          <w:rFonts w:ascii="Times New Roman" w:hAnsi="Times New Roman" w:cs="Times New Roman"/>
-          <w:sz w:val="24"/>
-          <w:szCs w:val="24"/>
-        </w:rPr>
-        <w:t xml:space="preserve"> Drive, Carleton University, Ottawa ON, K1S 5B6 Canada. Email: </w:t>
+        <w:t xml:space="preserve">*Corresponding author: Department of Biology, 1125 Colonel By Drive, Carleton University, Ottawa ON, K1S 5B6 Canada. Email: </w:t>
       </w:r>
       <w:hyperlink r:id="rId5" w:history="1">
         <w:r>
@@ -969,6 +917,7 @@
     </w:p>
     <w:p>
       <w:pPr>
+        <w:spacing w:line="480" w:lineRule="auto"/>
         <w:rPr>
           <w:rFonts w:ascii="Times New Roman" w:hAnsi="Times New Roman" w:cs="Times New Roman"/>
           <w:sz w:val="24"/>
@@ -1041,6 +990,7 @@
     </w:p>
     <w:p>
       <w:pPr>
+        <w:spacing w:line="480" w:lineRule="auto"/>
         <w:rPr>
           <w:rFonts w:ascii="Times New Roman" w:hAnsi="Times New Roman" w:cs="Times New Roman"/>
           <w:sz w:val="24"/>
@@ -1061,6 +1011,8 @@
         <w:spacing w:after="0" w:line="480" w:lineRule="auto"/>
         <w:rPr>
           <w:rFonts w:ascii="Times New Roman" w:hAnsi="Times New Roman" w:cs="Times New Roman"/>
+          <w:b/>
+          <w:bCs/>
           <w:sz w:val="24"/>
           <w:szCs w:val="24"/>
         </w:rPr>
@@ -1069,6 +1021,8 @@
       <w:r>
         <w:rPr>
           <w:rFonts w:ascii="Times New Roman" w:hAnsi="Times New Roman" w:cs="Times New Roman"/>
+          <w:b/>
+          <w:bCs/>
           <w:sz w:val="24"/>
           <w:szCs w:val="24"/>
         </w:rPr>
@@ -1079,6 +1033,8 @@
       <w:r>
         <w:rPr>
           <w:rStyle w:val="CommentReference"/>
+          <w:b/>
+          <w:bCs/>
         </w:rPr>
         <w:commentReference w:id="1"/>
       </w:r>
@@ -1439,7 +1395,7 @@
       <w:sdtContent>
         <w:p>
           <w:pPr>
-            <w:spacing w:after="0" w:line="240" w:lineRule="auto"/>
+            <w:spacing w:after="0" w:line="480" w:lineRule="auto"/>
             <w:rPr>
               <w:ins w:id="7" w:author="Rachel Buxton" w:date="2019-11-14T13:06:00Z"/>
               <w:rFonts w:ascii="Times New Roman" w:eastAsia="Times New Roman" w:hAnsi="Times New Roman" w:cs="Times New Roman"/>
@@ -1480,7 +1436,7 @@
       <w:sdtContent>
         <w:p>
           <w:pPr>
-            <w:spacing w:after="0" w:line="240" w:lineRule="auto"/>
+            <w:spacing w:after="0" w:line="480" w:lineRule="auto"/>
             <w:rPr>
               <w:ins w:id="9" w:author="Rachel Buxton" w:date="2019-11-14T13:06:00Z"/>
               <w:rFonts w:ascii="Times New Roman" w:eastAsia="Times New Roman" w:hAnsi="Times New Roman" w:cs="Times New Roman"/>
@@ -1509,7 +1465,7 @@
       <w:sdtContent>
         <w:p>
           <w:pPr>
-            <w:spacing w:after="0" w:line="240" w:lineRule="auto"/>
+            <w:spacing w:after="0" w:line="480" w:lineRule="auto"/>
             <w:rPr>
               <w:ins w:id="10" w:author="Rachel Buxton" w:date="2019-11-27T14:59:00Z"/>
               <w:rFonts w:ascii="Times New Roman" w:eastAsia="Times New Roman" w:hAnsi="Times New Roman" w:cs="Times New Roman"/>
@@ -1570,7 +1526,7 @@
     </w:sdt>
     <w:p>
       <w:pPr>
-        <w:spacing w:after="0" w:line="240" w:lineRule="auto"/>
+        <w:spacing w:after="0" w:line="480" w:lineRule="auto"/>
         <w:rPr>
           <w:rFonts w:ascii="Times New Roman" w:eastAsia="Times New Roman" w:hAnsi="Times New Roman" w:cs="Times New Roman"/>
           <w:sz w:val="24"/>
@@ -1602,15 +1558,7 @@
             </w:r>
             <w:proofErr w:type="spellEnd"/>
             <w:r>
-              <w:t xml:space="preserve"> 2007). Here we need to know (or estimate) the likelihood that an unplanned but conservation relevant event may occur, such as the risk of a hurricane, fire, or coral bleaching event, or the risk that a conservation action will not be carried out correctly (the inverse of its likelihood of success). We can then either prioritize actions (or locations to carry out an action) that meet conservation targets while minimizing some combination of risk and cost (yet another trade-</w:t>
-            </w:r>
-            <w:proofErr w:type="gramStart"/>
-            <w:r>
-              <w:t>off )</w:t>
-            </w:r>
-            <w:proofErr w:type="gramEnd"/>
-            <w:r>
-              <w:t xml:space="preserve"> (Game et al. 2008), or prioritize actions that maximize the expected or likely conservation benefits for a fixed budget (Joseph et al. In Press-b). Note that these solutions represent modifications of Equations (1) and (2), respectively.</w:t>
+              <w:t xml:space="preserve"> 2007). Here we need to know (or estimate) the likelihood that an unplanned but conservation relevant event may occur, such as the risk of a hurricane, fire, or coral bleaching event, or the risk that a conservation action will not be carried out correctly (the inverse of its likelihood of success). We can then either prioritize actions (or locations to carry out an action) that meet conservation targets while minimizing some combination of risk and cost (yet another trade-off ) (Game et al. 2008), or prioritize actions that maximize the expected or likely conservation benefits for a fixed budget (Joseph et al. In Press-b). Note that these solutions represent modifications of Equations (1) and (2), respectively.</w:t>
             </w:r>
           </w:ins>
         </w:sdtContent>
@@ -1625,6 +1573,7 @@
     </w:p>
     <w:p>
       <w:pPr>
+        <w:spacing w:line="480" w:lineRule="auto"/>
         <w:rPr>
           <w:rFonts w:ascii="Times New Roman" w:hAnsi="Times New Roman" w:cs="Times New Roman"/>
           <w:sz w:val="24"/>
@@ -1653,6 +1602,8 @@
         <w:spacing w:after="0" w:line="480" w:lineRule="auto"/>
         <w:rPr>
           <w:rFonts w:ascii="Times New Roman" w:hAnsi="Times New Roman" w:cs="Times New Roman"/>
+          <w:b/>
+          <w:bCs/>
           <w:sz w:val="24"/>
           <w:szCs w:val="24"/>
         </w:rPr>
@@ -1660,6 +1611,8 @@
       <w:r>
         <w:rPr>
           <w:rFonts w:ascii="Times New Roman" w:hAnsi="Times New Roman" w:cs="Times New Roman"/>
+          <w:b/>
+          <w:bCs/>
           <w:sz w:val="24"/>
           <w:szCs w:val="24"/>
         </w:rPr>
@@ -1838,6 +1791,7 @@
     </w:p>
     <w:p>
       <w:pPr>
+        <w:spacing w:line="480" w:lineRule="auto"/>
         <w:rPr>
           <w:rFonts w:ascii="Times New Roman" w:hAnsi="Times New Roman" w:cs="Times New Roman"/>
           <w:sz w:val="24"/>
@@ -1866,6 +1820,8 @@
         <w:spacing w:after="0" w:line="480" w:lineRule="auto"/>
         <w:rPr>
           <w:rFonts w:ascii="Times New Roman" w:hAnsi="Times New Roman" w:cs="Times New Roman"/>
+          <w:b/>
+          <w:bCs/>
           <w:sz w:val="24"/>
           <w:szCs w:val="24"/>
         </w:rPr>
@@ -1873,6 +1829,8 @@
       <w:r>
         <w:rPr>
           <w:rFonts w:ascii="Times New Roman" w:hAnsi="Times New Roman" w:cs="Times New Roman"/>
+          <w:b/>
+          <w:bCs/>
           <w:sz w:val="24"/>
           <w:szCs w:val="24"/>
         </w:rPr>
@@ -1882,6 +1840,977 @@
     </w:p>
     <w:p>
       <w:pPr>
+        <w:spacing w:line="480" w:lineRule="auto"/>
+        <w:rPr>
+          <w:rFonts w:ascii="Times New Roman" w:hAnsi="Times New Roman" w:cs="Times New Roman"/>
+          <w:sz w:val="24"/>
+          <w:szCs w:val="24"/>
+        </w:rPr>
+      </w:pPr>
+    </w:p>
+    <w:p>
+      <w:pPr>
+        <w:spacing w:line="480" w:lineRule="auto"/>
+        <w:rPr>
+          <w:rFonts w:ascii="Times New Roman" w:hAnsi="Times New Roman" w:cs="Times New Roman"/>
+          <w:sz w:val="24"/>
+          <w:szCs w:val="24"/>
+        </w:rPr>
+      </w:pPr>
+      <w:r>
+        <w:rPr>
+          <w:rFonts w:ascii="Times New Roman" w:hAnsi="Times New Roman" w:cs="Times New Roman"/>
+          <w:sz w:val="24"/>
+          <w:szCs w:val="24"/>
+        </w:rPr>
+        <w:t xml:space="preserve">Table </w:t>
+      </w:r>
+      <w:r>
+        <w:rPr>
+          <w:rFonts w:ascii="Times New Roman" w:hAnsi="Times New Roman" w:cs="Times New Roman"/>
+          <w:sz w:val="24"/>
+          <w:szCs w:val="24"/>
+        </w:rPr>
+        <w:t xml:space="preserve">1. </w:t>
+      </w:r>
+      <w:r>
+        <w:rPr>
+          <w:rFonts w:ascii="Times New Roman" w:hAnsi="Times New Roman" w:cs="Times New Roman"/>
+          <w:sz w:val="24"/>
+          <w:szCs w:val="24"/>
+        </w:rPr>
+        <w:t>Global land area required to reach 30% target. S = socioeconomic, L = land use, C = climate</w:t>
+      </w:r>
+      <w:r>
+        <w:rPr>
+          <w:rFonts w:ascii="Times New Roman" w:hAnsi="Times New Roman" w:cs="Times New Roman"/>
+          <w:sz w:val="24"/>
+          <w:szCs w:val="24"/>
+        </w:rPr>
+        <w:t xml:space="preserve">. </w:t>
+      </w:r>
+    </w:p>
+    <w:tbl>
+      <w:tblPr>
+        <w:tblW w:w="10303" w:type="dxa"/>
+        <w:tblBorders>
+          <w:top w:val="single" w:sz="4" w:space="0" w:color="auto"/>
+          <w:left w:val="single" w:sz="4" w:space="0" w:color="auto"/>
+          <w:bottom w:val="single" w:sz="4" w:space="0" w:color="auto"/>
+          <w:right w:val="single" w:sz="4" w:space="0" w:color="auto"/>
+          <w:insideH w:val="single" w:sz="4" w:space="0" w:color="auto"/>
+          <w:insideV w:val="single" w:sz="4" w:space="0" w:color="auto"/>
+        </w:tblBorders>
+        <w:tblLook w:val="04A0" w:firstRow="1" w:lastRow="0" w:firstColumn="1" w:lastColumn="0" w:noHBand="0" w:noVBand="1"/>
+      </w:tblPr>
+      <w:tblGrid>
+        <w:gridCol w:w="1536"/>
+        <w:gridCol w:w="1137"/>
+        <w:gridCol w:w="1137"/>
+        <w:gridCol w:w="1137"/>
+        <w:gridCol w:w="1137"/>
+        <w:gridCol w:w="1137"/>
+        <w:gridCol w:w="1137"/>
+        <w:gridCol w:w="1137"/>
+        <w:gridCol w:w="1137"/>
+      </w:tblGrid>
+      <w:tr>
+        <w:trPr>
+          <w:trHeight w:val="277"/>
+        </w:trPr>
+        <w:tc>
+          <w:tcPr>
+            <w:tcW w:w="1391" w:type="dxa"/>
+            <w:shd w:val="clear" w:color="auto" w:fill="auto"/>
+            <w:noWrap/>
+            <w:vAlign w:val="bottom"/>
+            <w:hideMark/>
+          </w:tcPr>
+          <w:p>
+            <w:pPr>
+              <w:spacing w:after="0" w:line="480" w:lineRule="auto"/>
+              <w:rPr>
+                <w:rFonts w:ascii="Times New Roman" w:eastAsia="Times New Roman" w:hAnsi="Times New Roman" w:cs="Times New Roman"/>
+                <w:sz w:val="24"/>
+                <w:szCs w:val="24"/>
+                <w:lang w:eastAsia="en-CA"/>
+              </w:rPr>
+            </w:pPr>
+          </w:p>
+        </w:tc>
+        <w:tc>
+          <w:tcPr>
+            <w:tcW w:w="1114" w:type="dxa"/>
+            <w:shd w:val="clear" w:color="auto" w:fill="auto"/>
+            <w:noWrap/>
+            <w:vAlign w:val="bottom"/>
+            <w:hideMark/>
+          </w:tcPr>
+          <w:p>
+            <w:pPr>
+              <w:spacing w:after="0" w:line="480" w:lineRule="auto"/>
+              <w:rPr>
+                <w:rFonts w:ascii="Times New Roman" w:eastAsia="Times New Roman" w:hAnsi="Times New Roman" w:cs="Times New Roman"/>
+                <w:color w:val="000000"/>
+                <w:sz w:val="24"/>
+                <w:szCs w:val="24"/>
+                <w:lang w:eastAsia="en-CA"/>
+              </w:rPr>
+            </w:pPr>
+            <w:r>
+              <w:rPr>
+                <w:rFonts w:ascii="Times New Roman" w:eastAsia="Times New Roman" w:hAnsi="Times New Roman" w:cs="Times New Roman"/>
+                <w:color w:val="000000"/>
+                <w:sz w:val="24"/>
+                <w:szCs w:val="24"/>
+                <w:lang w:eastAsia="en-CA"/>
+              </w:rPr>
+              <w:t>SLC_000</w:t>
+            </w:r>
+          </w:p>
+        </w:tc>
+        <w:tc>
+          <w:tcPr>
+            <w:tcW w:w="1114" w:type="dxa"/>
+            <w:shd w:val="clear" w:color="auto" w:fill="auto"/>
+            <w:noWrap/>
+            <w:vAlign w:val="bottom"/>
+            <w:hideMark/>
+          </w:tcPr>
+          <w:p>
+            <w:pPr>
+              <w:spacing w:after="0" w:line="480" w:lineRule="auto"/>
+              <w:rPr>
+                <w:rFonts w:ascii="Times New Roman" w:eastAsia="Times New Roman" w:hAnsi="Times New Roman" w:cs="Times New Roman"/>
+                <w:color w:val="000000"/>
+                <w:sz w:val="24"/>
+                <w:szCs w:val="24"/>
+                <w:lang w:eastAsia="en-CA"/>
+              </w:rPr>
+            </w:pPr>
+            <w:r>
+              <w:rPr>
+                <w:rFonts w:ascii="Times New Roman" w:eastAsia="Times New Roman" w:hAnsi="Times New Roman" w:cs="Times New Roman"/>
+                <w:color w:val="000000"/>
+                <w:sz w:val="24"/>
+                <w:szCs w:val="24"/>
+                <w:lang w:eastAsia="en-CA"/>
+              </w:rPr>
+              <w:t>SLC_100</w:t>
+            </w:r>
+          </w:p>
+        </w:tc>
+        <w:tc>
+          <w:tcPr>
+            <w:tcW w:w="1114" w:type="dxa"/>
+            <w:shd w:val="clear" w:color="auto" w:fill="auto"/>
+            <w:noWrap/>
+            <w:vAlign w:val="bottom"/>
+            <w:hideMark/>
+          </w:tcPr>
+          <w:p>
+            <w:pPr>
+              <w:spacing w:after="0" w:line="480" w:lineRule="auto"/>
+              <w:rPr>
+                <w:rFonts w:ascii="Times New Roman" w:eastAsia="Times New Roman" w:hAnsi="Times New Roman" w:cs="Times New Roman"/>
+                <w:color w:val="000000"/>
+                <w:sz w:val="24"/>
+                <w:szCs w:val="24"/>
+                <w:lang w:eastAsia="en-CA"/>
+              </w:rPr>
+            </w:pPr>
+            <w:r>
+              <w:rPr>
+                <w:rFonts w:ascii="Times New Roman" w:eastAsia="Times New Roman" w:hAnsi="Times New Roman" w:cs="Times New Roman"/>
+                <w:color w:val="000000"/>
+                <w:sz w:val="24"/>
+                <w:szCs w:val="24"/>
+                <w:lang w:eastAsia="en-CA"/>
+              </w:rPr>
+              <w:t>SLC_010</w:t>
+            </w:r>
+          </w:p>
+        </w:tc>
+        <w:tc>
+          <w:tcPr>
+            <w:tcW w:w="1114" w:type="dxa"/>
+            <w:shd w:val="clear" w:color="auto" w:fill="auto"/>
+            <w:noWrap/>
+            <w:vAlign w:val="bottom"/>
+            <w:hideMark/>
+          </w:tcPr>
+          <w:p>
+            <w:pPr>
+              <w:spacing w:after="0" w:line="480" w:lineRule="auto"/>
+              <w:rPr>
+                <w:rFonts w:ascii="Times New Roman" w:eastAsia="Times New Roman" w:hAnsi="Times New Roman" w:cs="Times New Roman"/>
+                <w:color w:val="000000"/>
+                <w:sz w:val="24"/>
+                <w:szCs w:val="24"/>
+                <w:lang w:eastAsia="en-CA"/>
+              </w:rPr>
+            </w:pPr>
+            <w:r>
+              <w:rPr>
+                <w:rFonts w:ascii="Times New Roman" w:eastAsia="Times New Roman" w:hAnsi="Times New Roman" w:cs="Times New Roman"/>
+                <w:color w:val="000000"/>
+                <w:sz w:val="24"/>
+                <w:szCs w:val="24"/>
+                <w:lang w:eastAsia="en-CA"/>
+              </w:rPr>
+              <w:t>SLC_110</w:t>
+            </w:r>
+          </w:p>
+        </w:tc>
+        <w:tc>
+          <w:tcPr>
+            <w:tcW w:w="1114" w:type="dxa"/>
+            <w:shd w:val="clear" w:color="auto" w:fill="auto"/>
+            <w:noWrap/>
+            <w:vAlign w:val="bottom"/>
+            <w:hideMark/>
+          </w:tcPr>
+          <w:p>
+            <w:pPr>
+              <w:spacing w:after="0" w:line="480" w:lineRule="auto"/>
+              <w:rPr>
+                <w:rFonts w:ascii="Times New Roman" w:eastAsia="Times New Roman" w:hAnsi="Times New Roman" w:cs="Times New Roman"/>
+                <w:color w:val="000000"/>
+                <w:sz w:val="24"/>
+                <w:szCs w:val="24"/>
+                <w:lang w:eastAsia="en-CA"/>
+              </w:rPr>
+            </w:pPr>
+            <w:r>
+              <w:rPr>
+                <w:rFonts w:ascii="Times New Roman" w:eastAsia="Times New Roman" w:hAnsi="Times New Roman" w:cs="Times New Roman"/>
+                <w:color w:val="000000"/>
+                <w:sz w:val="24"/>
+                <w:szCs w:val="24"/>
+                <w:lang w:eastAsia="en-CA"/>
+              </w:rPr>
+              <w:t>SLC_001</w:t>
+            </w:r>
+          </w:p>
+        </w:tc>
+        <w:tc>
+          <w:tcPr>
+            <w:tcW w:w="1114" w:type="dxa"/>
+            <w:shd w:val="clear" w:color="auto" w:fill="auto"/>
+            <w:noWrap/>
+            <w:vAlign w:val="bottom"/>
+            <w:hideMark/>
+          </w:tcPr>
+          <w:p>
+            <w:pPr>
+              <w:spacing w:after="0" w:line="480" w:lineRule="auto"/>
+              <w:rPr>
+                <w:rFonts w:ascii="Times New Roman" w:eastAsia="Times New Roman" w:hAnsi="Times New Roman" w:cs="Times New Roman"/>
+                <w:color w:val="000000"/>
+                <w:sz w:val="24"/>
+                <w:szCs w:val="24"/>
+                <w:lang w:eastAsia="en-CA"/>
+              </w:rPr>
+            </w:pPr>
+            <w:r>
+              <w:rPr>
+                <w:rFonts w:ascii="Times New Roman" w:eastAsia="Times New Roman" w:hAnsi="Times New Roman" w:cs="Times New Roman"/>
+                <w:color w:val="000000"/>
+                <w:sz w:val="24"/>
+                <w:szCs w:val="24"/>
+                <w:lang w:eastAsia="en-CA"/>
+              </w:rPr>
+              <w:t>SLC_101</w:t>
+            </w:r>
+          </w:p>
+        </w:tc>
+        <w:tc>
+          <w:tcPr>
+            <w:tcW w:w="1114" w:type="dxa"/>
+            <w:shd w:val="clear" w:color="auto" w:fill="auto"/>
+            <w:noWrap/>
+            <w:vAlign w:val="bottom"/>
+            <w:hideMark/>
+          </w:tcPr>
+          <w:p>
+            <w:pPr>
+              <w:spacing w:after="0" w:line="480" w:lineRule="auto"/>
+              <w:rPr>
+                <w:rFonts w:ascii="Times New Roman" w:eastAsia="Times New Roman" w:hAnsi="Times New Roman" w:cs="Times New Roman"/>
+                <w:color w:val="000000"/>
+                <w:sz w:val="24"/>
+                <w:szCs w:val="24"/>
+                <w:lang w:eastAsia="en-CA"/>
+              </w:rPr>
+            </w:pPr>
+            <w:r>
+              <w:rPr>
+                <w:rFonts w:ascii="Times New Roman" w:eastAsia="Times New Roman" w:hAnsi="Times New Roman" w:cs="Times New Roman"/>
+                <w:color w:val="000000"/>
+                <w:sz w:val="24"/>
+                <w:szCs w:val="24"/>
+                <w:lang w:eastAsia="en-CA"/>
+              </w:rPr>
+              <w:t>SLC_011</w:t>
+            </w:r>
+          </w:p>
+        </w:tc>
+        <w:tc>
+          <w:tcPr>
+            <w:tcW w:w="1114" w:type="dxa"/>
+            <w:shd w:val="clear" w:color="auto" w:fill="auto"/>
+            <w:noWrap/>
+            <w:vAlign w:val="bottom"/>
+            <w:hideMark/>
+          </w:tcPr>
+          <w:p>
+            <w:pPr>
+              <w:spacing w:after="0" w:line="480" w:lineRule="auto"/>
+              <w:rPr>
+                <w:rFonts w:ascii="Times New Roman" w:eastAsia="Times New Roman" w:hAnsi="Times New Roman" w:cs="Times New Roman"/>
+                <w:color w:val="000000"/>
+                <w:sz w:val="24"/>
+                <w:szCs w:val="24"/>
+                <w:lang w:eastAsia="en-CA"/>
+              </w:rPr>
+            </w:pPr>
+            <w:r>
+              <w:rPr>
+                <w:rFonts w:ascii="Times New Roman" w:eastAsia="Times New Roman" w:hAnsi="Times New Roman" w:cs="Times New Roman"/>
+                <w:color w:val="000000"/>
+                <w:sz w:val="24"/>
+                <w:szCs w:val="24"/>
+                <w:lang w:eastAsia="en-CA"/>
+              </w:rPr>
+              <w:t>SLC_111</w:t>
+            </w:r>
+          </w:p>
+        </w:tc>
+      </w:tr>
+      <w:tr>
+        <w:trPr>
+          <w:trHeight w:val="277"/>
+        </w:trPr>
+        <w:tc>
+          <w:tcPr>
+            <w:tcW w:w="1391" w:type="dxa"/>
+            <w:shd w:val="clear" w:color="auto" w:fill="auto"/>
+            <w:noWrap/>
+            <w:vAlign w:val="bottom"/>
+            <w:hideMark/>
+          </w:tcPr>
+          <w:p>
+            <w:pPr>
+              <w:spacing w:after="0" w:line="480" w:lineRule="auto"/>
+              <w:rPr>
+                <w:rFonts w:ascii="Times New Roman" w:eastAsia="Times New Roman" w:hAnsi="Times New Roman" w:cs="Times New Roman"/>
+                <w:color w:val="000000"/>
+                <w:sz w:val="24"/>
+                <w:szCs w:val="24"/>
+                <w:lang w:eastAsia="en-CA"/>
+              </w:rPr>
+            </w:pPr>
+            <w:proofErr w:type="spellStart"/>
+            <w:r>
+              <w:rPr>
+                <w:rFonts w:ascii="Times New Roman" w:eastAsia="Times New Roman" w:hAnsi="Times New Roman" w:cs="Times New Roman"/>
+                <w:color w:val="000000"/>
+                <w:sz w:val="24"/>
+                <w:szCs w:val="24"/>
+                <w:lang w:eastAsia="en-CA"/>
+              </w:rPr>
+              <w:t>perc_tot</w:t>
+            </w:r>
+            <w:r>
+              <w:rPr>
+                <w:rFonts w:ascii="Times New Roman" w:eastAsia="Times New Roman" w:hAnsi="Times New Roman" w:cs="Times New Roman"/>
+                <w:color w:val="000000"/>
+                <w:sz w:val="24"/>
+                <w:szCs w:val="24"/>
+                <w:lang w:eastAsia="en-CA"/>
+              </w:rPr>
+              <w:t>al</w:t>
+            </w:r>
+            <w:proofErr w:type="spellEnd"/>
+          </w:p>
+        </w:tc>
+        <w:tc>
+          <w:tcPr>
+            <w:tcW w:w="1114" w:type="dxa"/>
+            <w:shd w:val="clear" w:color="auto" w:fill="auto"/>
+            <w:noWrap/>
+            <w:vAlign w:val="bottom"/>
+            <w:hideMark/>
+          </w:tcPr>
+          <w:p>
+            <w:pPr>
+              <w:spacing w:after="0" w:line="480" w:lineRule="auto"/>
+              <w:jc w:val="right"/>
+              <w:rPr>
+                <w:rFonts w:ascii="Times New Roman" w:eastAsia="Times New Roman" w:hAnsi="Times New Roman" w:cs="Times New Roman"/>
+                <w:color w:val="000000"/>
+                <w:sz w:val="24"/>
+                <w:szCs w:val="24"/>
+                <w:lang w:eastAsia="en-CA"/>
+              </w:rPr>
+            </w:pPr>
+            <w:r>
+              <w:rPr>
+                <w:rFonts w:ascii="Times New Roman" w:eastAsia="Times New Roman" w:hAnsi="Times New Roman" w:cs="Times New Roman"/>
+                <w:color w:val="000000"/>
+                <w:sz w:val="24"/>
+                <w:szCs w:val="24"/>
+                <w:lang w:eastAsia="en-CA"/>
+              </w:rPr>
+              <w:t>26.87</w:t>
+            </w:r>
+          </w:p>
+        </w:tc>
+        <w:tc>
+          <w:tcPr>
+            <w:tcW w:w="1114" w:type="dxa"/>
+            <w:shd w:val="clear" w:color="auto" w:fill="auto"/>
+            <w:noWrap/>
+            <w:vAlign w:val="bottom"/>
+            <w:hideMark/>
+          </w:tcPr>
+          <w:p>
+            <w:pPr>
+              <w:spacing w:after="0" w:line="480" w:lineRule="auto"/>
+              <w:jc w:val="right"/>
+              <w:rPr>
+                <w:rFonts w:ascii="Times New Roman" w:eastAsia="Times New Roman" w:hAnsi="Times New Roman" w:cs="Times New Roman"/>
+                <w:color w:val="000000"/>
+                <w:sz w:val="24"/>
+                <w:szCs w:val="24"/>
+                <w:lang w:eastAsia="en-CA"/>
+              </w:rPr>
+            </w:pPr>
+            <w:r>
+              <w:rPr>
+                <w:rFonts w:ascii="Times New Roman" w:eastAsia="Times New Roman" w:hAnsi="Times New Roman" w:cs="Times New Roman"/>
+                <w:color w:val="000000"/>
+                <w:sz w:val="24"/>
+                <w:szCs w:val="24"/>
+                <w:lang w:eastAsia="en-CA"/>
+              </w:rPr>
+              <w:t>27.23</w:t>
+            </w:r>
+          </w:p>
+        </w:tc>
+        <w:tc>
+          <w:tcPr>
+            <w:tcW w:w="1114" w:type="dxa"/>
+            <w:shd w:val="clear" w:color="auto" w:fill="auto"/>
+            <w:noWrap/>
+            <w:vAlign w:val="bottom"/>
+            <w:hideMark/>
+          </w:tcPr>
+          <w:p>
+            <w:pPr>
+              <w:spacing w:after="0" w:line="480" w:lineRule="auto"/>
+              <w:jc w:val="right"/>
+              <w:rPr>
+                <w:rFonts w:ascii="Times New Roman" w:eastAsia="Times New Roman" w:hAnsi="Times New Roman" w:cs="Times New Roman"/>
+                <w:color w:val="000000"/>
+                <w:sz w:val="24"/>
+                <w:szCs w:val="24"/>
+                <w:lang w:eastAsia="en-CA"/>
+              </w:rPr>
+            </w:pPr>
+            <w:r>
+              <w:rPr>
+                <w:rFonts w:ascii="Times New Roman" w:eastAsia="Times New Roman" w:hAnsi="Times New Roman" w:cs="Times New Roman"/>
+                <w:color w:val="000000"/>
+                <w:sz w:val="24"/>
+                <w:szCs w:val="24"/>
+                <w:lang w:eastAsia="en-CA"/>
+              </w:rPr>
+              <w:t>28.2</w:t>
+            </w:r>
+          </w:p>
+        </w:tc>
+        <w:tc>
+          <w:tcPr>
+            <w:tcW w:w="1114" w:type="dxa"/>
+            <w:shd w:val="clear" w:color="auto" w:fill="auto"/>
+            <w:noWrap/>
+            <w:vAlign w:val="bottom"/>
+            <w:hideMark/>
+          </w:tcPr>
+          <w:p>
+            <w:pPr>
+              <w:spacing w:after="0" w:line="480" w:lineRule="auto"/>
+              <w:jc w:val="right"/>
+              <w:rPr>
+                <w:rFonts w:ascii="Times New Roman" w:eastAsia="Times New Roman" w:hAnsi="Times New Roman" w:cs="Times New Roman"/>
+                <w:color w:val="000000"/>
+                <w:sz w:val="24"/>
+                <w:szCs w:val="24"/>
+                <w:lang w:eastAsia="en-CA"/>
+              </w:rPr>
+            </w:pPr>
+            <w:r>
+              <w:rPr>
+                <w:rFonts w:ascii="Times New Roman" w:eastAsia="Times New Roman" w:hAnsi="Times New Roman" w:cs="Times New Roman"/>
+                <w:color w:val="000000"/>
+                <w:sz w:val="24"/>
+                <w:szCs w:val="24"/>
+                <w:lang w:eastAsia="en-CA"/>
+              </w:rPr>
+              <w:t>28.17</w:t>
+            </w:r>
+          </w:p>
+        </w:tc>
+        <w:tc>
+          <w:tcPr>
+            <w:tcW w:w="1114" w:type="dxa"/>
+            <w:shd w:val="clear" w:color="auto" w:fill="auto"/>
+            <w:noWrap/>
+            <w:vAlign w:val="bottom"/>
+            <w:hideMark/>
+          </w:tcPr>
+          <w:p>
+            <w:pPr>
+              <w:spacing w:after="0" w:line="480" w:lineRule="auto"/>
+              <w:jc w:val="right"/>
+              <w:rPr>
+                <w:rFonts w:ascii="Times New Roman" w:eastAsia="Times New Roman" w:hAnsi="Times New Roman" w:cs="Times New Roman"/>
+                <w:color w:val="000000"/>
+                <w:sz w:val="24"/>
+                <w:szCs w:val="24"/>
+                <w:lang w:eastAsia="en-CA"/>
+              </w:rPr>
+            </w:pPr>
+            <w:r>
+              <w:rPr>
+                <w:rFonts w:ascii="Times New Roman" w:eastAsia="Times New Roman" w:hAnsi="Times New Roman" w:cs="Times New Roman"/>
+                <w:color w:val="000000"/>
+                <w:sz w:val="24"/>
+                <w:szCs w:val="24"/>
+                <w:lang w:eastAsia="en-CA"/>
+              </w:rPr>
+              <w:t>28.63</w:t>
+            </w:r>
+          </w:p>
+        </w:tc>
+        <w:tc>
+          <w:tcPr>
+            <w:tcW w:w="1114" w:type="dxa"/>
+            <w:shd w:val="clear" w:color="auto" w:fill="auto"/>
+            <w:noWrap/>
+            <w:vAlign w:val="bottom"/>
+            <w:hideMark/>
+          </w:tcPr>
+          <w:p>
+            <w:pPr>
+              <w:spacing w:after="0" w:line="480" w:lineRule="auto"/>
+              <w:jc w:val="right"/>
+              <w:rPr>
+                <w:rFonts w:ascii="Times New Roman" w:eastAsia="Times New Roman" w:hAnsi="Times New Roman" w:cs="Times New Roman"/>
+                <w:color w:val="000000"/>
+                <w:sz w:val="24"/>
+                <w:szCs w:val="24"/>
+                <w:lang w:eastAsia="en-CA"/>
+              </w:rPr>
+            </w:pPr>
+            <w:r>
+              <w:rPr>
+                <w:rFonts w:ascii="Times New Roman" w:eastAsia="Times New Roman" w:hAnsi="Times New Roman" w:cs="Times New Roman"/>
+                <w:color w:val="000000"/>
+                <w:sz w:val="24"/>
+                <w:szCs w:val="24"/>
+                <w:lang w:eastAsia="en-CA"/>
+              </w:rPr>
+              <w:t>28.61</w:t>
+            </w:r>
+          </w:p>
+        </w:tc>
+        <w:tc>
+          <w:tcPr>
+            <w:tcW w:w="1114" w:type="dxa"/>
+            <w:shd w:val="clear" w:color="auto" w:fill="auto"/>
+            <w:noWrap/>
+            <w:vAlign w:val="bottom"/>
+            <w:hideMark/>
+          </w:tcPr>
+          <w:p>
+            <w:pPr>
+              <w:spacing w:after="0" w:line="480" w:lineRule="auto"/>
+              <w:jc w:val="right"/>
+              <w:rPr>
+                <w:rFonts w:ascii="Times New Roman" w:eastAsia="Times New Roman" w:hAnsi="Times New Roman" w:cs="Times New Roman"/>
+                <w:color w:val="000000"/>
+                <w:sz w:val="24"/>
+                <w:szCs w:val="24"/>
+                <w:lang w:eastAsia="en-CA"/>
+              </w:rPr>
+            </w:pPr>
+            <w:r>
+              <w:rPr>
+                <w:rFonts w:ascii="Times New Roman" w:eastAsia="Times New Roman" w:hAnsi="Times New Roman" w:cs="Times New Roman"/>
+                <w:color w:val="000000"/>
+                <w:sz w:val="24"/>
+                <w:szCs w:val="24"/>
+                <w:lang w:eastAsia="en-CA"/>
+              </w:rPr>
+              <w:t>28.34</w:t>
+            </w:r>
+          </w:p>
+        </w:tc>
+        <w:tc>
+          <w:tcPr>
+            <w:tcW w:w="1114" w:type="dxa"/>
+            <w:shd w:val="clear" w:color="auto" w:fill="auto"/>
+            <w:noWrap/>
+            <w:vAlign w:val="bottom"/>
+            <w:hideMark/>
+          </w:tcPr>
+          <w:p>
+            <w:pPr>
+              <w:spacing w:after="0" w:line="480" w:lineRule="auto"/>
+              <w:jc w:val="right"/>
+              <w:rPr>
+                <w:rFonts w:ascii="Times New Roman" w:eastAsia="Times New Roman" w:hAnsi="Times New Roman" w:cs="Times New Roman"/>
+                <w:color w:val="000000"/>
+                <w:sz w:val="24"/>
+                <w:szCs w:val="24"/>
+                <w:lang w:eastAsia="en-CA"/>
+              </w:rPr>
+            </w:pPr>
+            <w:r>
+              <w:rPr>
+                <w:rFonts w:ascii="Times New Roman" w:eastAsia="Times New Roman" w:hAnsi="Times New Roman" w:cs="Times New Roman"/>
+                <w:color w:val="000000"/>
+                <w:sz w:val="24"/>
+                <w:szCs w:val="24"/>
+                <w:lang w:eastAsia="en-CA"/>
+              </w:rPr>
+              <w:t>28.35</w:t>
+            </w:r>
+          </w:p>
+        </w:tc>
+      </w:tr>
+      <w:tr>
+        <w:trPr>
+          <w:trHeight w:val="277"/>
+        </w:trPr>
+        <w:tc>
+          <w:tcPr>
+            <w:tcW w:w="1391" w:type="dxa"/>
+            <w:shd w:val="clear" w:color="auto" w:fill="auto"/>
+            <w:noWrap/>
+            <w:vAlign w:val="bottom"/>
+            <w:hideMark/>
+          </w:tcPr>
+          <w:p>
+            <w:pPr>
+              <w:spacing w:after="0" w:line="480" w:lineRule="auto"/>
+              <w:rPr>
+                <w:rFonts w:ascii="Times New Roman" w:eastAsia="Times New Roman" w:hAnsi="Times New Roman" w:cs="Times New Roman"/>
+                <w:color w:val="000000"/>
+                <w:sz w:val="24"/>
+                <w:szCs w:val="24"/>
+                <w:lang w:eastAsia="en-CA"/>
+              </w:rPr>
+            </w:pPr>
+            <w:proofErr w:type="spellStart"/>
+            <w:r>
+              <w:rPr>
+                <w:rFonts w:ascii="Times New Roman" w:eastAsia="Times New Roman" w:hAnsi="Times New Roman" w:cs="Times New Roman"/>
+                <w:color w:val="000000"/>
+                <w:sz w:val="24"/>
+                <w:szCs w:val="24"/>
+                <w:lang w:eastAsia="en-CA"/>
+              </w:rPr>
+              <w:t>perc_incr</w:t>
+            </w:r>
+            <w:r>
+              <w:rPr>
+                <w:rFonts w:ascii="Times New Roman" w:eastAsia="Times New Roman" w:hAnsi="Times New Roman" w:cs="Times New Roman"/>
+                <w:color w:val="000000"/>
+                <w:sz w:val="24"/>
+                <w:szCs w:val="24"/>
+                <w:lang w:eastAsia="en-CA"/>
+              </w:rPr>
+              <w:t>ea</w:t>
+            </w:r>
+            <w:bookmarkStart w:id="14" w:name="_GoBack"/>
+            <w:bookmarkEnd w:id="14"/>
+            <w:r>
+              <w:rPr>
+                <w:rFonts w:ascii="Times New Roman" w:eastAsia="Times New Roman" w:hAnsi="Times New Roman" w:cs="Times New Roman"/>
+                <w:color w:val="000000"/>
+                <w:sz w:val="24"/>
+                <w:szCs w:val="24"/>
+                <w:lang w:eastAsia="en-CA"/>
+              </w:rPr>
+              <w:t>se</w:t>
+            </w:r>
+            <w:proofErr w:type="spellEnd"/>
+          </w:p>
+        </w:tc>
+        <w:tc>
+          <w:tcPr>
+            <w:tcW w:w="1114" w:type="dxa"/>
+            <w:shd w:val="clear" w:color="auto" w:fill="auto"/>
+            <w:noWrap/>
+            <w:vAlign w:val="bottom"/>
+            <w:hideMark/>
+          </w:tcPr>
+          <w:p>
+            <w:pPr>
+              <w:spacing w:after="0" w:line="480" w:lineRule="auto"/>
+              <w:jc w:val="right"/>
+              <w:rPr>
+                <w:rFonts w:ascii="Times New Roman" w:eastAsia="Times New Roman" w:hAnsi="Times New Roman" w:cs="Times New Roman"/>
+                <w:color w:val="000000"/>
+                <w:sz w:val="24"/>
+                <w:szCs w:val="24"/>
+                <w:lang w:eastAsia="en-CA"/>
+              </w:rPr>
+            </w:pPr>
+            <w:r>
+              <w:rPr>
+                <w:rFonts w:ascii="Times New Roman" w:eastAsia="Times New Roman" w:hAnsi="Times New Roman" w:cs="Times New Roman"/>
+                <w:color w:val="000000"/>
+                <w:sz w:val="24"/>
+                <w:szCs w:val="24"/>
+                <w:lang w:eastAsia="en-CA"/>
+              </w:rPr>
+              <w:t>16.02</w:t>
+            </w:r>
+          </w:p>
+        </w:tc>
+        <w:tc>
+          <w:tcPr>
+            <w:tcW w:w="1114" w:type="dxa"/>
+            <w:shd w:val="clear" w:color="auto" w:fill="auto"/>
+            <w:noWrap/>
+            <w:vAlign w:val="bottom"/>
+            <w:hideMark/>
+          </w:tcPr>
+          <w:p>
+            <w:pPr>
+              <w:spacing w:after="0" w:line="480" w:lineRule="auto"/>
+              <w:jc w:val="right"/>
+              <w:rPr>
+                <w:rFonts w:ascii="Times New Roman" w:eastAsia="Times New Roman" w:hAnsi="Times New Roman" w:cs="Times New Roman"/>
+                <w:color w:val="000000"/>
+                <w:sz w:val="24"/>
+                <w:szCs w:val="24"/>
+                <w:lang w:eastAsia="en-CA"/>
+              </w:rPr>
+            </w:pPr>
+            <w:r>
+              <w:rPr>
+                <w:rFonts w:ascii="Times New Roman" w:eastAsia="Times New Roman" w:hAnsi="Times New Roman" w:cs="Times New Roman"/>
+                <w:color w:val="000000"/>
+                <w:sz w:val="24"/>
+                <w:szCs w:val="24"/>
+                <w:lang w:eastAsia="en-CA"/>
+              </w:rPr>
+              <w:t>16.38</w:t>
+            </w:r>
+          </w:p>
+        </w:tc>
+        <w:tc>
+          <w:tcPr>
+            <w:tcW w:w="1114" w:type="dxa"/>
+            <w:shd w:val="clear" w:color="auto" w:fill="auto"/>
+            <w:noWrap/>
+            <w:vAlign w:val="bottom"/>
+            <w:hideMark/>
+          </w:tcPr>
+          <w:p>
+            <w:pPr>
+              <w:spacing w:after="0" w:line="480" w:lineRule="auto"/>
+              <w:jc w:val="right"/>
+              <w:rPr>
+                <w:rFonts w:ascii="Times New Roman" w:eastAsia="Times New Roman" w:hAnsi="Times New Roman" w:cs="Times New Roman"/>
+                <w:color w:val="000000"/>
+                <w:sz w:val="24"/>
+                <w:szCs w:val="24"/>
+                <w:lang w:eastAsia="en-CA"/>
+              </w:rPr>
+            </w:pPr>
+            <w:r>
+              <w:rPr>
+                <w:rFonts w:ascii="Times New Roman" w:eastAsia="Times New Roman" w:hAnsi="Times New Roman" w:cs="Times New Roman"/>
+                <w:color w:val="000000"/>
+                <w:sz w:val="24"/>
+                <w:szCs w:val="24"/>
+                <w:lang w:eastAsia="en-CA"/>
+              </w:rPr>
+              <w:t>17.35</w:t>
+            </w:r>
+          </w:p>
+        </w:tc>
+        <w:tc>
+          <w:tcPr>
+            <w:tcW w:w="1114" w:type="dxa"/>
+            <w:shd w:val="clear" w:color="auto" w:fill="auto"/>
+            <w:noWrap/>
+            <w:vAlign w:val="bottom"/>
+            <w:hideMark/>
+          </w:tcPr>
+          <w:p>
+            <w:pPr>
+              <w:spacing w:after="0" w:line="480" w:lineRule="auto"/>
+              <w:jc w:val="right"/>
+              <w:rPr>
+                <w:rFonts w:ascii="Times New Roman" w:eastAsia="Times New Roman" w:hAnsi="Times New Roman" w:cs="Times New Roman"/>
+                <w:color w:val="000000"/>
+                <w:sz w:val="24"/>
+                <w:szCs w:val="24"/>
+                <w:lang w:eastAsia="en-CA"/>
+              </w:rPr>
+            </w:pPr>
+            <w:r>
+              <w:rPr>
+                <w:rFonts w:ascii="Times New Roman" w:eastAsia="Times New Roman" w:hAnsi="Times New Roman" w:cs="Times New Roman"/>
+                <w:color w:val="000000"/>
+                <w:sz w:val="24"/>
+                <w:szCs w:val="24"/>
+                <w:lang w:eastAsia="en-CA"/>
+              </w:rPr>
+              <w:t>17.32</w:t>
+            </w:r>
+          </w:p>
+        </w:tc>
+        <w:tc>
+          <w:tcPr>
+            <w:tcW w:w="1114" w:type="dxa"/>
+            <w:shd w:val="clear" w:color="auto" w:fill="auto"/>
+            <w:noWrap/>
+            <w:vAlign w:val="bottom"/>
+            <w:hideMark/>
+          </w:tcPr>
+          <w:p>
+            <w:pPr>
+              <w:spacing w:after="0" w:line="480" w:lineRule="auto"/>
+              <w:jc w:val="right"/>
+              <w:rPr>
+                <w:rFonts w:ascii="Times New Roman" w:eastAsia="Times New Roman" w:hAnsi="Times New Roman" w:cs="Times New Roman"/>
+                <w:color w:val="000000"/>
+                <w:sz w:val="24"/>
+                <w:szCs w:val="24"/>
+                <w:lang w:eastAsia="en-CA"/>
+              </w:rPr>
+            </w:pPr>
+            <w:r>
+              <w:rPr>
+                <w:rFonts w:ascii="Times New Roman" w:eastAsia="Times New Roman" w:hAnsi="Times New Roman" w:cs="Times New Roman"/>
+                <w:color w:val="000000"/>
+                <w:sz w:val="24"/>
+                <w:szCs w:val="24"/>
+                <w:lang w:eastAsia="en-CA"/>
+              </w:rPr>
+              <w:t>17.78</w:t>
+            </w:r>
+          </w:p>
+        </w:tc>
+        <w:tc>
+          <w:tcPr>
+            <w:tcW w:w="1114" w:type="dxa"/>
+            <w:shd w:val="clear" w:color="auto" w:fill="auto"/>
+            <w:noWrap/>
+            <w:vAlign w:val="bottom"/>
+            <w:hideMark/>
+          </w:tcPr>
+          <w:p>
+            <w:pPr>
+              <w:spacing w:after="0" w:line="480" w:lineRule="auto"/>
+              <w:jc w:val="right"/>
+              <w:rPr>
+                <w:rFonts w:ascii="Times New Roman" w:eastAsia="Times New Roman" w:hAnsi="Times New Roman" w:cs="Times New Roman"/>
+                <w:color w:val="000000"/>
+                <w:sz w:val="24"/>
+                <w:szCs w:val="24"/>
+                <w:lang w:eastAsia="en-CA"/>
+              </w:rPr>
+            </w:pPr>
+            <w:r>
+              <w:rPr>
+                <w:rFonts w:ascii="Times New Roman" w:eastAsia="Times New Roman" w:hAnsi="Times New Roman" w:cs="Times New Roman"/>
+                <w:color w:val="000000"/>
+                <w:sz w:val="24"/>
+                <w:szCs w:val="24"/>
+                <w:lang w:eastAsia="en-CA"/>
+              </w:rPr>
+              <w:t>17.76</w:t>
+            </w:r>
+          </w:p>
+        </w:tc>
+        <w:tc>
+          <w:tcPr>
+            <w:tcW w:w="1114" w:type="dxa"/>
+            <w:shd w:val="clear" w:color="auto" w:fill="auto"/>
+            <w:noWrap/>
+            <w:vAlign w:val="bottom"/>
+            <w:hideMark/>
+          </w:tcPr>
+          <w:p>
+            <w:pPr>
+              <w:spacing w:after="0" w:line="480" w:lineRule="auto"/>
+              <w:jc w:val="right"/>
+              <w:rPr>
+                <w:rFonts w:ascii="Times New Roman" w:eastAsia="Times New Roman" w:hAnsi="Times New Roman" w:cs="Times New Roman"/>
+                <w:color w:val="000000"/>
+                <w:sz w:val="24"/>
+                <w:szCs w:val="24"/>
+                <w:lang w:eastAsia="en-CA"/>
+              </w:rPr>
+            </w:pPr>
+            <w:r>
+              <w:rPr>
+                <w:rFonts w:ascii="Times New Roman" w:eastAsia="Times New Roman" w:hAnsi="Times New Roman" w:cs="Times New Roman"/>
+                <w:color w:val="000000"/>
+                <w:sz w:val="24"/>
+                <w:szCs w:val="24"/>
+                <w:lang w:eastAsia="en-CA"/>
+              </w:rPr>
+              <w:t>17.49</w:t>
+            </w:r>
+          </w:p>
+        </w:tc>
+        <w:tc>
+          <w:tcPr>
+            <w:tcW w:w="1114" w:type="dxa"/>
+            <w:shd w:val="clear" w:color="auto" w:fill="auto"/>
+            <w:noWrap/>
+            <w:vAlign w:val="bottom"/>
+            <w:hideMark/>
+          </w:tcPr>
+          <w:p>
+            <w:pPr>
+              <w:spacing w:after="0" w:line="480" w:lineRule="auto"/>
+              <w:jc w:val="right"/>
+              <w:rPr>
+                <w:rFonts w:ascii="Times New Roman" w:eastAsia="Times New Roman" w:hAnsi="Times New Roman" w:cs="Times New Roman"/>
+                <w:color w:val="000000"/>
+                <w:sz w:val="24"/>
+                <w:szCs w:val="24"/>
+                <w:lang w:eastAsia="en-CA"/>
+              </w:rPr>
+            </w:pPr>
+            <w:r>
+              <w:rPr>
+                <w:rFonts w:ascii="Times New Roman" w:eastAsia="Times New Roman" w:hAnsi="Times New Roman" w:cs="Times New Roman"/>
+                <w:color w:val="000000"/>
+                <w:sz w:val="24"/>
+                <w:szCs w:val="24"/>
+                <w:lang w:eastAsia="en-CA"/>
+              </w:rPr>
+              <w:t>17.5</w:t>
+            </w:r>
+          </w:p>
+        </w:tc>
+      </w:tr>
+    </w:tbl>
+    <w:p>
+      <w:pPr>
+        <w:spacing w:line="480" w:lineRule="auto"/>
         <w:rPr>
           <w:rFonts w:ascii="Times New Roman" w:hAnsi="Times New Roman" w:cs="Times New Roman"/>
           <w:sz w:val="24"/>
@@ -1902,6 +2831,8 @@
         <w:spacing w:after="0" w:line="480" w:lineRule="auto"/>
         <w:rPr>
           <w:rFonts w:ascii="Times New Roman" w:hAnsi="Times New Roman" w:cs="Times New Roman"/>
+          <w:b/>
+          <w:bCs/>
           <w:sz w:val="24"/>
           <w:szCs w:val="24"/>
         </w:rPr>
@@ -1909,6 +2840,8 @@
       <w:r>
         <w:rPr>
           <w:rFonts w:ascii="Times New Roman" w:hAnsi="Times New Roman" w:cs="Times New Roman"/>
+          <w:b/>
+          <w:bCs/>
           <w:sz w:val="24"/>
           <w:szCs w:val="24"/>
         </w:rPr>
@@ -1918,6 +2851,8 @@
       <w:r>
         <w:rPr>
           <w:rFonts w:ascii="Times New Roman" w:hAnsi="Times New Roman" w:cs="Times New Roman"/>
+          <w:b/>
+          <w:bCs/>
           <w:sz w:val="24"/>
           <w:szCs w:val="24"/>
         </w:rPr>
@@ -1926,6 +2861,8 @@
       <w:r>
         <w:rPr>
           <w:rFonts w:ascii="Times New Roman" w:hAnsi="Times New Roman" w:cs="Times New Roman"/>
+          <w:b/>
+          <w:bCs/>
           <w:sz w:val="24"/>
           <w:szCs w:val="24"/>
         </w:rPr>
@@ -1934,6 +2871,7 @@
     </w:p>
     <w:p>
       <w:pPr>
+        <w:spacing w:line="480" w:lineRule="auto"/>
         <w:rPr>
           <w:rFonts w:ascii="Times New Roman" w:hAnsi="Times New Roman" w:cs="Times New Roman"/>
           <w:sz w:val="24"/>
@@ -1954,6 +2892,8 @@
         <w:spacing w:after="0" w:line="480" w:lineRule="auto"/>
         <w:rPr>
           <w:rFonts w:ascii="Times New Roman" w:hAnsi="Times New Roman" w:cs="Times New Roman"/>
+          <w:b/>
+          <w:bCs/>
           <w:sz w:val="24"/>
           <w:szCs w:val="24"/>
         </w:rPr>
@@ -1961,6 +2901,8 @@
       <w:r>
         <w:rPr>
           <w:rFonts w:ascii="Times New Roman" w:hAnsi="Times New Roman" w:cs="Times New Roman"/>
+          <w:b/>
+          <w:bCs/>
           <w:sz w:val="24"/>
           <w:szCs w:val="24"/>
         </w:rPr>
@@ -2342,7 +3284,7 @@
         </w:rPr>
         <w:t>For each species group, we restricted our analysis to species that fell into the presence category of ‘Extant’, the origin categories of ‘Native’ or ‘Reintroduced’ and the seasonality categories ‘Resident’, ‘Breeding Season’ or ‘Non-breeding Season’</w:t>
       </w:r>
-      <w:bookmarkStart w:id="14" w:name="_Hlk7000483"/>
+      <w:bookmarkStart w:id="15" w:name="_Hlk7000483"/>
       <w:r>
         <w:rPr>
           <w:rFonts w:cs="Times New Roman"/>
@@ -2350,7 +3292,7 @@
         </w:rPr>
         <w:t>, thus only focusing on stationary periods of the life cycle of migratory species</w:t>
       </w:r>
-      <w:bookmarkEnd w:id="14"/>
+      <w:bookmarkEnd w:id="15"/>
       <w:r>
         <w:rPr>
           <w:rFonts w:cs="Times New Roman"/>
@@ -2400,7 +3342,7 @@
         </w:rPr>
         <w:t xml:space="preserve">: </w:t>
       </w:r>
-      <w:commentRangeStart w:id="15"/>
+      <w:commentRangeStart w:id="16"/>
       <w:r>
         <w:rPr>
           <w:rFonts w:cs="Times New Roman"/>
@@ -2450,7 +3392,7 @@
         </w:rPr>
         <w:t>6153</w:t>
       </w:r>
-      <w:commentRangeEnd w:id="15"/>
+      <w:commentRangeEnd w:id="16"/>
       <w:r>
         <w:rPr>
           <w:rStyle w:val="CommentReference"/>
@@ -2458,7 +3400,7 @@
           <w:color w:val="auto"/>
           <w:lang w:val="en-CA" w:eastAsia="en-US"/>
         </w:rPr>
-        <w:commentReference w:id="15"/>
+        <w:commentReference w:id="16"/>
       </w:r>
       <w:r>
         <w:rPr>
@@ -2482,6 +3424,7 @@
     </w:p>
     <w:p>
       <w:pPr>
+        <w:spacing w:line="480" w:lineRule="auto"/>
         <w:rPr>
           <w:rFonts w:ascii="Times New Roman" w:hAnsi="Times New Roman" w:cs="Times New Roman"/>
           <w:i/>
@@ -2642,14 +3585,14 @@
         </w:rPr>
         <w:t xml:space="preserve">database </w:t>
       </w:r>
-      <w:commentRangeStart w:id="16"/>
+      <w:commentRangeStart w:id="17"/>
       <w:r>
         <w:rPr>
           <w:rFonts w:cs="Times New Roman"/>
         </w:rPr>
         <w:t xml:space="preserve">by selecting only areas belonging to IUCN protected area categories I–VI and having as status ‘designated’. </w:t>
       </w:r>
-      <w:commentRangeEnd w:id="16"/>
+      <w:commentRangeEnd w:id="17"/>
       <w:r>
         <w:rPr>
           <w:rStyle w:val="CommentReference"/>
@@ -2657,11 +3600,12 @@
           <w:color w:val="auto"/>
           <w:lang w:val="en-CA" w:eastAsia="en-US"/>
         </w:rPr>
-        <w:commentReference w:id="16"/>
+        <w:commentReference w:id="17"/>
       </w:r>
     </w:p>
     <w:p>
       <w:pPr>
+        <w:spacing w:line="480" w:lineRule="auto"/>
         <w:rPr>
           <w:rFonts w:ascii="Times New Roman" w:hAnsi="Times New Roman" w:cs="Times New Roman"/>
           <w:i/>
@@ -2673,6 +3617,7 @@
     </w:p>
     <w:p>
       <w:pPr>
+        <w:spacing w:line="480" w:lineRule="auto"/>
         <w:rPr>
           <w:rFonts w:ascii="Times New Roman" w:hAnsi="Times New Roman" w:cs="Times New Roman"/>
           <w:i/>
@@ -2681,7 +3626,7 @@
           <w:szCs w:val="24"/>
         </w:rPr>
       </w:pPr>
-      <w:commentRangeStart w:id="17"/>
+      <w:commentRangeStart w:id="18"/>
       <w:r>
         <w:rPr>
           <w:rFonts w:ascii="Times New Roman" w:hAnsi="Times New Roman" w:cs="Times New Roman"/>
@@ -2692,16 +3637,17 @@
         </w:rPr>
         <w:t>Socioeconomic risk</w:t>
       </w:r>
-      <w:commentRangeEnd w:id="17"/>
+      <w:commentRangeEnd w:id="18"/>
       <w:r>
         <w:rPr>
           <w:rStyle w:val="CommentReference"/>
         </w:rPr>
-        <w:commentReference w:id="17"/>
+        <w:commentReference w:id="18"/>
       </w:r>
     </w:p>
     <w:p>
       <w:pPr>
+        <w:spacing w:line="480" w:lineRule="auto"/>
         <w:rPr>
           <w:rFonts w:ascii="Times New Roman" w:hAnsi="Times New Roman" w:cs="Times New Roman"/>
           <w:i/>
@@ -2760,6 +3706,7 @@
     </w:p>
     <w:p>
       <w:pPr>
+        <w:spacing w:line="480" w:lineRule="auto"/>
         <w:rPr>
           <w:rStyle w:val="Hyperlink"/>
         </w:rPr>
@@ -2773,9 +3720,35 @@
         </w:r>
       </w:hyperlink>
     </w:p>
-    <w:p/>
     <w:p>
       <w:pPr>
+        <w:spacing w:line="480" w:lineRule="auto"/>
+        <w:rPr>
+          <w:rFonts w:ascii="Times New Roman" w:hAnsi="Times New Roman" w:cs="Times New Roman"/>
+          <w:sz w:val="24"/>
+          <w:szCs w:val="24"/>
+        </w:rPr>
+      </w:pPr>
+      <w:r>
+        <w:rPr>
+          <w:rFonts w:ascii="Times New Roman" w:hAnsi="Times New Roman" w:cs="Times New Roman"/>
+          <w:sz w:val="24"/>
+          <w:szCs w:val="24"/>
+        </w:rPr>
+        <w:t>Mean</w:t>
+      </w:r>
+      <w:r>
+        <w:rPr>
+          <w:rFonts w:ascii="Times New Roman" w:hAnsi="Times New Roman" w:cs="Times New Roman"/>
+          <w:sz w:val="24"/>
+          <w:szCs w:val="24"/>
+        </w:rPr>
+        <w:t xml:space="preserve"> World Bank Index per country.</w:t>
+      </w:r>
+    </w:p>
+    <w:p>
+      <w:pPr>
+        <w:spacing w:line="480" w:lineRule="auto"/>
         <w:rPr>
           <w:rFonts w:ascii="Times New Roman" w:hAnsi="Times New Roman" w:cs="Times New Roman"/>
           <w:i/>
@@ -2787,6 +3760,7 @@
     </w:p>
     <w:p>
       <w:pPr>
+        <w:spacing w:line="480" w:lineRule="auto"/>
         <w:rPr>
           <w:rFonts w:ascii="Times New Roman" w:hAnsi="Times New Roman" w:cs="Times New Roman"/>
           <w:i/>
@@ -2821,25 +3795,7 @@
           <w:sz w:val="24"/>
           <w:szCs w:val="24"/>
         </w:rPr>
-        <w:t xml:space="preserve">We used a </w:t>
-      </w:r>
-      <w:proofErr w:type="gramStart"/>
-      <w:r>
-        <w:rPr>
-          <w:rFonts w:ascii="Times New Roman" w:hAnsi="Times New Roman" w:cs="Times New Roman"/>
-          <w:sz w:val="24"/>
-          <w:szCs w:val="24"/>
-        </w:rPr>
-        <w:t>global land systems</w:t>
-      </w:r>
-      <w:proofErr w:type="gramEnd"/>
-      <w:r>
-        <w:rPr>
-          <w:rFonts w:ascii="Times New Roman" w:hAnsi="Times New Roman" w:cs="Times New Roman"/>
-          <w:sz w:val="24"/>
-          <w:szCs w:val="24"/>
-        </w:rPr>
-        <w:t xml:space="preserve"> map fo</w:t>
+        <w:t>We used a global land systems map fo</w:t>
       </w:r>
       <w:r>
         <w:rPr>
@@ -3140,7 +4096,16 @@
           <w:sz w:val="24"/>
           <w:szCs w:val="24"/>
         </w:rPr>
-        <w:t xml:space="preserve">Model outputs are based on a land systems classification representing combinations of land cover, land use intensity and livestock presence. While the land systems classification in the </w:t>
+        <w:t xml:space="preserve">Model outputs are based on a land systems classification representing combinations of land cover, land use intensity and livestock presence. While the land systems </w:t>
+      </w:r>
+      <w:r>
+        <w:rPr>
+          <w:rFonts w:ascii="Times New Roman" w:hAnsi="Times New Roman" w:cs="Times New Roman"/>
+          <w:sz w:val="24"/>
+          <w:szCs w:val="24"/>
+        </w:rPr>
+        <w:lastRenderedPageBreak/>
+        <w:t xml:space="preserve">classification in the </w:t>
       </w:r>
       <w:proofErr w:type="spellStart"/>
       <w:r>
@@ -3158,16 +4123,7 @@
           <w:sz w:val="24"/>
           <w:szCs w:val="24"/>
         </w:rPr>
-        <w:t xml:space="preserve"> model includes 17 categories, we aggregated these into six categories for further analysis: (1) forest and mosaic forest-grassland, (2) mosaic forest-cropland, (3) peri-urban and villages (hereafter peri-urban), (4) urban, (5) grassland-bare, (6) cropland or mosaic cropland-grassland (Table S3). The majority of the species considered in our analysis are associated with wooded habitats but many use secondary habitat types including mosaic forest-</w:t>
-      </w:r>
-      <w:r>
-        <w:rPr>
-          <w:rFonts w:ascii="Times New Roman" w:hAnsi="Times New Roman" w:cs="Times New Roman"/>
-          <w:sz w:val="24"/>
-          <w:szCs w:val="24"/>
-        </w:rPr>
-        <w:lastRenderedPageBreak/>
-        <w:t>agriculture and peri-urban landscapes. Open cropland, grassland and bare land</w:t>
+        <w:t xml:space="preserve"> model includes 17 categories, we aggregated these into six categories for further analysis: (1) forest and mosaic forest-grassland, (2) mosaic forest-cropland, (3) peri-urban and villages (hereafter peri-urban), (4) urban, (5) grassland-bare, (6) cropland or mosaic cropland-grassland (Table S3). The majority of the species considered in our analysis are associated with wooded habitats but many use secondary habitat types including mosaic forest-agriculture and peri-urban landscapes. Open cropland, grassland and bare land</w:t>
       </w:r>
       <w:r>
         <w:rPr>
@@ -3285,7 +4241,7 @@
         </w:rPr>
         <w:t xml:space="preserve"> 2014) while demand for agricultural commodities and livestock are derived from assessments with the integrated assessment model IMAGE (</w:t>
       </w:r>
-      <w:bookmarkStart w:id="18" w:name="bbib0265"/>
+      <w:bookmarkStart w:id="19" w:name="bbib0265"/>
       <w:proofErr w:type="spellStart"/>
       <w:r>
         <w:rPr>
@@ -3336,7 +4292,7 @@
         </w:rPr>
         <w:fldChar w:fldCharType="end"/>
       </w:r>
-      <w:bookmarkEnd w:id="18"/>
+      <w:bookmarkEnd w:id="19"/>
       <w:r>
         <w:rPr>
           <w:rFonts w:ascii="Times New Roman" w:hAnsi="Times New Roman" w:cs="Times New Roman"/>
@@ -3599,14 +4555,14 @@
         <w:rPr>
           <w:rFonts w:ascii="Times New Roman" w:hAnsi="Times New Roman" w:cs="Times New Roman"/>
         </w:rPr>
-        <w:t xml:space="preserve">. Investments in education and health accelerate the demographic transition amid economic growth that focuses more broadly on improving human well-being and reducing inequality among and within countries. Consumption is directed towards low material growth and lower resource and energy intensity. In SSP3, countries experience heightened nationalism, competitiveness and security concerns and regional conflicts that drive a policy agenda oriented toward domestic and regional security issues. Countries focus on achieving energy and food security goals within their own </w:t>
+        <w:t xml:space="preserve">. Investments in education and health accelerate the demographic transition amid economic growth that focuses </w:t>
       </w:r>
       <w:r>
         <w:rPr>
           <w:rFonts w:ascii="Times New Roman" w:hAnsi="Times New Roman" w:cs="Times New Roman"/>
         </w:rPr>
         <w:lastRenderedPageBreak/>
-        <w:t>regions at the expense of broader-based development. Population growth is high in developing countries and low in industrialized countries. Environmental concerns remain a low international priority</w:t>
+        <w:t>more broadly on improving human well-being and reducing inequality among and within countries. Consumption is directed towards low material growth and lower resource and energy intensity. In SSP3, countries experience heightened nationalism, competitiveness and security concerns and regional conflicts that drive a policy agenda oriented toward domestic and regional security issues. Countries focus on achieving energy and food security goals within their own regions at the expense of broader-based development. Population growth is high in developing countries and low in industrialized countries. Environmental concerns remain a low international priority</w:t>
       </w:r>
       <w:r>
         <w:rPr>
@@ -3723,7 +4679,7 @@
           </w:tcPr>
           <w:p>
             <w:pPr>
-              <w:spacing w:after="0" w:line="240" w:lineRule="auto"/>
+              <w:spacing w:after="0" w:line="480" w:lineRule="auto"/>
               <w:rPr>
                 <w:rFonts w:ascii="Calibri" w:eastAsia="Times New Roman" w:hAnsi="Calibri" w:cs="Calibri"/>
                 <w:color w:val="000000"/>
@@ -3756,7 +4712,7 @@
           </w:tcPr>
           <w:p>
             <w:pPr>
-              <w:spacing w:after="0" w:line="240" w:lineRule="auto"/>
+              <w:spacing w:after="0" w:line="480" w:lineRule="auto"/>
               <w:rPr>
                 <w:rFonts w:ascii="Calibri" w:eastAsia="Times New Roman" w:hAnsi="Calibri" w:cs="Calibri"/>
                 <w:color w:val="000000"/>
@@ -3789,7 +4745,7 @@
           </w:tcPr>
           <w:p>
             <w:pPr>
-              <w:spacing w:after="0" w:line="240" w:lineRule="auto"/>
+              <w:spacing w:after="0" w:line="480" w:lineRule="auto"/>
               <w:rPr>
                 <w:rFonts w:ascii="Calibri" w:eastAsia="Times New Roman" w:hAnsi="Calibri" w:cs="Calibri"/>
                 <w:color w:val="000000"/>
@@ -3824,7 +4780,7 @@
           </w:tcPr>
           <w:p>
             <w:pPr>
-              <w:spacing w:after="0" w:line="240" w:lineRule="auto"/>
+              <w:spacing w:after="0" w:line="480" w:lineRule="auto"/>
               <w:rPr>
                 <w:rFonts w:ascii="Calibri" w:eastAsia="Times New Roman" w:hAnsi="Calibri" w:cs="Calibri"/>
                 <w:color w:val="000000"/>
@@ -3859,7 +4815,7 @@
           </w:tcPr>
           <w:p>
             <w:pPr>
-              <w:spacing w:after="0" w:line="240" w:lineRule="auto"/>
+              <w:spacing w:after="0" w:line="480" w:lineRule="auto"/>
               <w:rPr>
                 <w:rFonts w:ascii="Calibri" w:eastAsia="Times New Roman" w:hAnsi="Calibri" w:cs="Calibri"/>
                 <w:color w:val="000000"/>
@@ -3894,7 +4850,7 @@
           </w:tcPr>
           <w:p>
             <w:pPr>
-              <w:spacing w:after="0" w:line="240" w:lineRule="auto"/>
+              <w:spacing w:after="0" w:line="480" w:lineRule="auto"/>
               <w:rPr>
                 <w:rFonts w:ascii="Calibri" w:eastAsia="Times New Roman" w:hAnsi="Calibri" w:cs="Calibri"/>
                 <w:color w:val="000000"/>
@@ -3934,7 +4890,7 @@
           </w:tcPr>
           <w:p>
             <w:pPr>
-              <w:spacing w:after="0" w:line="240" w:lineRule="auto"/>
+              <w:spacing w:after="0" w:line="480" w:lineRule="auto"/>
               <w:jc w:val="center"/>
               <w:rPr>
                 <w:rFonts w:ascii="Calibri" w:eastAsia="Times New Roman" w:hAnsi="Calibri" w:cs="Calibri"/>
@@ -3970,7 +4926,7 @@
           </w:tcPr>
           <w:p>
             <w:pPr>
-              <w:spacing w:after="0" w:line="240" w:lineRule="auto"/>
+              <w:spacing w:after="0" w:line="480" w:lineRule="auto"/>
               <w:rPr>
                 <w:rFonts w:ascii="Calibri" w:eastAsia="Times New Roman" w:hAnsi="Calibri" w:cs="Calibri"/>
                 <w:sz w:val="21"/>
@@ -4005,7 +4961,7 @@
           </w:tcPr>
           <w:p>
             <w:pPr>
-              <w:spacing w:after="0" w:line="240" w:lineRule="auto"/>
+              <w:spacing w:after="0" w:line="480" w:lineRule="auto"/>
               <w:jc w:val="right"/>
               <w:rPr>
                 <w:rFonts w:ascii="Calibri" w:eastAsia="Times New Roman" w:hAnsi="Calibri" w:cs="Calibri"/>
@@ -4041,7 +4997,7 @@
           </w:tcPr>
           <w:p>
             <w:pPr>
-              <w:spacing w:after="0" w:line="240" w:lineRule="auto"/>
+              <w:spacing w:after="0" w:line="480" w:lineRule="auto"/>
               <w:jc w:val="right"/>
               <w:rPr>
                 <w:rFonts w:ascii="Calibri" w:eastAsia="Times New Roman" w:hAnsi="Calibri" w:cs="Calibri"/>
@@ -4075,7 +5031,7 @@
           </w:tcPr>
           <w:p>
             <w:pPr>
-              <w:spacing w:after="0" w:line="240" w:lineRule="auto"/>
+              <w:spacing w:after="0" w:line="480" w:lineRule="auto"/>
               <w:jc w:val="right"/>
               <w:rPr>
                 <w:rFonts w:ascii="Calibri" w:eastAsia="Times New Roman" w:hAnsi="Calibri" w:cs="Calibri"/>
@@ -4109,7 +5065,7 @@
           </w:tcPr>
           <w:p>
             <w:pPr>
-              <w:spacing w:after="0" w:line="240" w:lineRule="auto"/>
+              <w:spacing w:after="0" w:line="480" w:lineRule="auto"/>
               <w:jc w:val="right"/>
               <w:rPr>
                 <w:rFonts w:ascii="Calibri" w:eastAsia="Times New Roman" w:hAnsi="Calibri" w:cs="Calibri"/>
@@ -4148,7 +5104,7 @@
           </w:tcPr>
           <w:p>
             <w:pPr>
-              <w:spacing w:after="0" w:line="240" w:lineRule="auto"/>
+              <w:spacing w:after="0" w:line="480" w:lineRule="auto"/>
               <w:jc w:val="center"/>
               <w:rPr>
                 <w:rFonts w:ascii="Calibri" w:eastAsia="Times New Roman" w:hAnsi="Calibri" w:cs="Calibri"/>
@@ -4184,7 +5140,7 @@
           </w:tcPr>
           <w:p>
             <w:pPr>
-              <w:spacing w:after="0" w:line="240" w:lineRule="auto"/>
+              <w:spacing w:after="0" w:line="480" w:lineRule="auto"/>
               <w:rPr>
                 <w:rFonts w:ascii="Calibri" w:eastAsia="Times New Roman" w:hAnsi="Calibri" w:cs="Calibri"/>
                 <w:sz w:val="21"/>
@@ -4219,7 +5175,7 @@
           </w:tcPr>
           <w:p>
             <w:pPr>
-              <w:spacing w:after="0" w:line="240" w:lineRule="auto"/>
+              <w:spacing w:after="0" w:line="480" w:lineRule="auto"/>
               <w:jc w:val="right"/>
               <w:rPr>
                 <w:rFonts w:ascii="Calibri" w:eastAsia="Times New Roman" w:hAnsi="Calibri" w:cs="Calibri"/>
@@ -4255,7 +5211,7 @@
           </w:tcPr>
           <w:p>
             <w:pPr>
-              <w:spacing w:after="0" w:line="240" w:lineRule="auto"/>
+              <w:spacing w:after="0" w:line="480" w:lineRule="auto"/>
               <w:jc w:val="right"/>
               <w:rPr>
                 <w:rFonts w:ascii="Calibri" w:eastAsia="Times New Roman" w:hAnsi="Calibri" w:cs="Calibri"/>
@@ -4289,7 +5245,7 @@
           </w:tcPr>
           <w:p>
             <w:pPr>
-              <w:spacing w:after="0" w:line="240" w:lineRule="auto"/>
+              <w:spacing w:after="0" w:line="480" w:lineRule="auto"/>
               <w:jc w:val="right"/>
               <w:rPr>
                 <w:rFonts w:ascii="Calibri" w:eastAsia="Times New Roman" w:hAnsi="Calibri" w:cs="Calibri"/>
@@ -4323,7 +5279,7 @@
           </w:tcPr>
           <w:p>
             <w:pPr>
-              <w:spacing w:after="0" w:line="240" w:lineRule="auto"/>
+              <w:spacing w:after="0" w:line="480" w:lineRule="auto"/>
               <w:jc w:val="right"/>
               <w:rPr>
                 <w:rFonts w:ascii="Calibri" w:eastAsia="Times New Roman" w:hAnsi="Calibri" w:cs="Calibri"/>
@@ -4362,7 +5318,7 @@
           </w:tcPr>
           <w:p>
             <w:pPr>
-              <w:spacing w:after="0" w:line="240" w:lineRule="auto"/>
+              <w:spacing w:after="0" w:line="480" w:lineRule="auto"/>
               <w:jc w:val="center"/>
               <w:rPr>
                 <w:rFonts w:ascii="Calibri" w:eastAsia="Times New Roman" w:hAnsi="Calibri" w:cs="Calibri"/>
@@ -4398,7 +5354,7 @@
           </w:tcPr>
           <w:p>
             <w:pPr>
-              <w:spacing w:after="0" w:line="240" w:lineRule="auto"/>
+              <w:spacing w:after="0" w:line="480" w:lineRule="auto"/>
               <w:rPr>
                 <w:rFonts w:ascii="Calibri" w:eastAsia="Times New Roman" w:hAnsi="Calibri" w:cs="Calibri"/>
                 <w:sz w:val="21"/>
@@ -4433,7 +5389,7 @@
           </w:tcPr>
           <w:p>
             <w:pPr>
-              <w:spacing w:after="0" w:line="240" w:lineRule="auto"/>
+              <w:spacing w:after="0" w:line="480" w:lineRule="auto"/>
               <w:jc w:val="right"/>
               <w:rPr>
                 <w:rFonts w:ascii="Calibri" w:eastAsia="Times New Roman" w:hAnsi="Calibri" w:cs="Calibri"/>
@@ -4469,7 +5425,7 @@
           </w:tcPr>
           <w:p>
             <w:pPr>
-              <w:spacing w:after="0" w:line="240" w:lineRule="auto"/>
+              <w:spacing w:after="0" w:line="480" w:lineRule="auto"/>
               <w:jc w:val="right"/>
               <w:rPr>
                 <w:rFonts w:ascii="Calibri" w:eastAsia="Times New Roman" w:hAnsi="Calibri" w:cs="Calibri"/>
@@ -4503,7 +5459,7 @@
           </w:tcPr>
           <w:p>
             <w:pPr>
-              <w:spacing w:after="0" w:line="240" w:lineRule="auto"/>
+              <w:spacing w:after="0" w:line="480" w:lineRule="auto"/>
               <w:jc w:val="right"/>
               <w:rPr>
                 <w:rFonts w:ascii="Calibri" w:eastAsia="Times New Roman" w:hAnsi="Calibri" w:cs="Calibri"/>
@@ -4537,7 +5493,7 @@
           </w:tcPr>
           <w:p>
             <w:pPr>
-              <w:spacing w:after="0" w:line="240" w:lineRule="auto"/>
+              <w:spacing w:after="0" w:line="480" w:lineRule="auto"/>
               <w:jc w:val="right"/>
               <w:rPr>
                 <w:rFonts w:ascii="Calibri" w:eastAsia="Times New Roman" w:hAnsi="Calibri" w:cs="Calibri"/>
@@ -4576,7 +5532,7 @@
           </w:tcPr>
           <w:p>
             <w:pPr>
-              <w:spacing w:after="0" w:line="240" w:lineRule="auto"/>
+              <w:spacing w:after="0" w:line="480" w:lineRule="auto"/>
               <w:jc w:val="center"/>
               <w:rPr>
                 <w:rFonts w:ascii="Calibri" w:eastAsia="Times New Roman" w:hAnsi="Calibri" w:cs="Calibri"/>
@@ -4612,7 +5568,7 @@
           </w:tcPr>
           <w:p>
             <w:pPr>
-              <w:spacing w:after="0" w:line="240" w:lineRule="auto"/>
+              <w:spacing w:after="0" w:line="480" w:lineRule="auto"/>
               <w:rPr>
                 <w:rFonts w:ascii="Calibri" w:eastAsia="Times New Roman" w:hAnsi="Calibri" w:cs="Calibri"/>
                 <w:sz w:val="21"/>
@@ -4647,7 +5603,7 @@
           </w:tcPr>
           <w:p>
             <w:pPr>
-              <w:spacing w:after="0" w:line="240" w:lineRule="auto"/>
+              <w:spacing w:after="0" w:line="480" w:lineRule="auto"/>
               <w:jc w:val="right"/>
               <w:rPr>
                 <w:rFonts w:ascii="Calibri" w:eastAsia="Times New Roman" w:hAnsi="Calibri" w:cs="Calibri"/>
@@ -4683,7 +5639,7 @@
           </w:tcPr>
           <w:p>
             <w:pPr>
-              <w:spacing w:after="0" w:line="240" w:lineRule="auto"/>
+              <w:spacing w:after="0" w:line="480" w:lineRule="auto"/>
               <w:jc w:val="right"/>
               <w:rPr>
                 <w:rFonts w:ascii="Calibri" w:eastAsia="Times New Roman" w:hAnsi="Calibri" w:cs="Calibri"/>
@@ -4717,7 +5673,7 @@
           </w:tcPr>
           <w:p>
             <w:pPr>
-              <w:spacing w:after="0" w:line="240" w:lineRule="auto"/>
+              <w:spacing w:after="0" w:line="480" w:lineRule="auto"/>
               <w:jc w:val="right"/>
               <w:rPr>
                 <w:rFonts w:ascii="Calibri" w:eastAsia="Times New Roman" w:hAnsi="Calibri" w:cs="Calibri"/>
@@ -4751,7 +5707,7 @@
           </w:tcPr>
           <w:p>
             <w:pPr>
-              <w:spacing w:after="0" w:line="240" w:lineRule="auto"/>
+              <w:spacing w:after="0" w:line="480" w:lineRule="auto"/>
               <w:jc w:val="right"/>
               <w:rPr>
                 <w:rFonts w:ascii="Calibri" w:eastAsia="Times New Roman" w:hAnsi="Calibri" w:cs="Calibri"/>
@@ -4790,7 +5746,7 @@
           </w:tcPr>
           <w:p>
             <w:pPr>
-              <w:spacing w:after="0" w:line="240" w:lineRule="auto"/>
+              <w:spacing w:after="0" w:line="480" w:lineRule="auto"/>
               <w:jc w:val="center"/>
               <w:rPr>
                 <w:rFonts w:ascii="Calibri" w:eastAsia="Times New Roman" w:hAnsi="Calibri" w:cs="Calibri"/>
@@ -4826,7 +5782,7 @@
           </w:tcPr>
           <w:p>
             <w:pPr>
-              <w:spacing w:after="0" w:line="240" w:lineRule="auto"/>
+              <w:spacing w:after="0" w:line="480" w:lineRule="auto"/>
               <w:rPr>
                 <w:rFonts w:ascii="Calibri" w:eastAsia="Times New Roman" w:hAnsi="Calibri" w:cs="Calibri"/>
                 <w:sz w:val="21"/>
@@ -4861,7 +5817,7 @@
           </w:tcPr>
           <w:p>
             <w:pPr>
-              <w:spacing w:after="0" w:line="240" w:lineRule="auto"/>
+              <w:spacing w:after="0" w:line="480" w:lineRule="auto"/>
               <w:jc w:val="right"/>
               <w:rPr>
                 <w:rFonts w:ascii="Calibri" w:eastAsia="Times New Roman" w:hAnsi="Calibri" w:cs="Calibri"/>
@@ -4897,7 +5853,7 @@
           </w:tcPr>
           <w:p>
             <w:pPr>
-              <w:spacing w:after="0" w:line="240" w:lineRule="auto"/>
+              <w:spacing w:after="0" w:line="480" w:lineRule="auto"/>
               <w:jc w:val="right"/>
               <w:rPr>
                 <w:rFonts w:ascii="Calibri" w:eastAsia="Times New Roman" w:hAnsi="Calibri" w:cs="Calibri"/>
@@ -4931,7 +5887,7 @@
           </w:tcPr>
           <w:p>
             <w:pPr>
-              <w:spacing w:after="0" w:line="240" w:lineRule="auto"/>
+              <w:spacing w:after="0" w:line="480" w:lineRule="auto"/>
               <w:jc w:val="right"/>
               <w:rPr>
                 <w:rFonts w:ascii="Calibri" w:eastAsia="Times New Roman" w:hAnsi="Calibri" w:cs="Calibri"/>
@@ -4965,7 +5921,7 @@
           </w:tcPr>
           <w:p>
             <w:pPr>
-              <w:spacing w:after="0" w:line="240" w:lineRule="auto"/>
+              <w:spacing w:after="0" w:line="480" w:lineRule="auto"/>
               <w:jc w:val="right"/>
               <w:rPr>
                 <w:rFonts w:ascii="Calibri" w:eastAsia="Times New Roman" w:hAnsi="Calibri" w:cs="Calibri"/>
@@ -5004,7 +5960,7 @@
           </w:tcPr>
           <w:p>
             <w:pPr>
-              <w:spacing w:after="0" w:line="240" w:lineRule="auto"/>
+              <w:spacing w:after="0" w:line="480" w:lineRule="auto"/>
               <w:jc w:val="center"/>
               <w:rPr>
                 <w:rFonts w:ascii="Calibri" w:eastAsia="Times New Roman" w:hAnsi="Calibri" w:cs="Calibri"/>
@@ -5040,7 +5996,7 @@
           </w:tcPr>
           <w:p>
             <w:pPr>
-              <w:spacing w:after="0" w:line="240" w:lineRule="auto"/>
+              <w:spacing w:after="0" w:line="480" w:lineRule="auto"/>
               <w:rPr>
                 <w:rFonts w:ascii="Calibri" w:eastAsia="Times New Roman" w:hAnsi="Calibri" w:cs="Calibri"/>
                 <w:sz w:val="21"/>
@@ -5075,7 +6031,7 @@
           </w:tcPr>
           <w:p>
             <w:pPr>
-              <w:spacing w:after="0" w:line="240" w:lineRule="auto"/>
+              <w:spacing w:after="0" w:line="480" w:lineRule="auto"/>
               <w:jc w:val="right"/>
               <w:rPr>
                 <w:rFonts w:ascii="Calibri" w:eastAsia="Times New Roman" w:hAnsi="Calibri" w:cs="Calibri"/>
@@ -5111,7 +6067,7 @@
           </w:tcPr>
           <w:p>
             <w:pPr>
-              <w:spacing w:after="0" w:line="240" w:lineRule="auto"/>
+              <w:spacing w:after="0" w:line="480" w:lineRule="auto"/>
               <w:jc w:val="right"/>
               <w:rPr>
                 <w:rFonts w:ascii="Calibri" w:eastAsia="Times New Roman" w:hAnsi="Calibri" w:cs="Calibri"/>
@@ -5145,7 +6101,7 @@
           </w:tcPr>
           <w:p>
             <w:pPr>
-              <w:spacing w:after="0" w:line="240" w:lineRule="auto"/>
+              <w:spacing w:after="0" w:line="480" w:lineRule="auto"/>
               <w:jc w:val="right"/>
               <w:rPr>
                 <w:rFonts w:ascii="Calibri" w:eastAsia="Times New Roman" w:hAnsi="Calibri" w:cs="Calibri"/>
@@ -5179,7 +6135,7 @@
           </w:tcPr>
           <w:p>
             <w:pPr>
-              <w:spacing w:after="0" w:line="240" w:lineRule="auto"/>
+              <w:spacing w:after="0" w:line="480" w:lineRule="auto"/>
               <w:jc w:val="right"/>
               <w:rPr>
                 <w:rFonts w:ascii="Calibri" w:eastAsia="Times New Roman" w:hAnsi="Calibri" w:cs="Calibri"/>
@@ -5218,7 +6174,7 @@
           </w:tcPr>
           <w:p>
             <w:pPr>
-              <w:spacing w:after="0" w:line="240" w:lineRule="auto"/>
+              <w:spacing w:after="0" w:line="480" w:lineRule="auto"/>
               <w:jc w:val="center"/>
               <w:rPr>
                 <w:rFonts w:ascii="Calibri" w:eastAsia="Times New Roman" w:hAnsi="Calibri" w:cs="Calibri"/>
@@ -5254,7 +6210,7 @@
           </w:tcPr>
           <w:p>
             <w:pPr>
-              <w:spacing w:after="0" w:line="240" w:lineRule="auto"/>
+              <w:spacing w:after="0" w:line="480" w:lineRule="auto"/>
               <w:rPr>
                 <w:rFonts w:ascii="Calibri" w:eastAsia="Times New Roman" w:hAnsi="Calibri" w:cs="Calibri"/>
                 <w:sz w:val="21"/>
@@ -5289,7 +6245,7 @@
           </w:tcPr>
           <w:p>
             <w:pPr>
-              <w:spacing w:after="0" w:line="240" w:lineRule="auto"/>
+              <w:spacing w:after="0" w:line="480" w:lineRule="auto"/>
               <w:jc w:val="right"/>
               <w:rPr>
                 <w:rFonts w:ascii="Calibri" w:eastAsia="Times New Roman" w:hAnsi="Calibri" w:cs="Calibri"/>
@@ -5325,7 +6281,7 @@
           </w:tcPr>
           <w:p>
             <w:pPr>
-              <w:spacing w:after="0" w:line="240" w:lineRule="auto"/>
+              <w:spacing w:after="0" w:line="480" w:lineRule="auto"/>
               <w:jc w:val="right"/>
               <w:rPr>
                 <w:rFonts w:ascii="Calibri" w:eastAsia="Times New Roman" w:hAnsi="Calibri" w:cs="Calibri"/>
@@ -5359,7 +6315,7 @@
           </w:tcPr>
           <w:p>
             <w:pPr>
-              <w:spacing w:after="0" w:line="240" w:lineRule="auto"/>
+              <w:spacing w:after="0" w:line="480" w:lineRule="auto"/>
               <w:jc w:val="right"/>
               <w:rPr>
                 <w:rFonts w:ascii="Calibri" w:eastAsia="Times New Roman" w:hAnsi="Calibri" w:cs="Calibri"/>
@@ -5393,7 +6349,7 @@
           </w:tcPr>
           <w:p>
             <w:pPr>
-              <w:spacing w:after="0" w:line="240" w:lineRule="auto"/>
+              <w:spacing w:after="0" w:line="480" w:lineRule="auto"/>
               <w:jc w:val="right"/>
               <w:rPr>
                 <w:rFonts w:ascii="Calibri" w:eastAsia="Times New Roman" w:hAnsi="Calibri" w:cs="Calibri"/>
@@ -5432,7 +6388,7 @@
           </w:tcPr>
           <w:p>
             <w:pPr>
-              <w:spacing w:after="0" w:line="240" w:lineRule="auto"/>
+              <w:spacing w:after="0" w:line="480" w:lineRule="auto"/>
               <w:jc w:val="center"/>
               <w:rPr>
                 <w:rFonts w:ascii="Calibri" w:eastAsia="Times New Roman" w:hAnsi="Calibri" w:cs="Calibri"/>
@@ -5448,6 +6404,7 @@
                 <w:szCs w:val="21"/>
                 <w:lang w:eastAsia="en-CA"/>
               </w:rPr>
+              <w:lastRenderedPageBreak/>
               <w:t>7</w:t>
             </w:r>
           </w:p>
@@ -5468,7 +6425,7 @@
           </w:tcPr>
           <w:p>
             <w:pPr>
-              <w:spacing w:after="0" w:line="240" w:lineRule="auto"/>
+              <w:spacing w:after="0" w:line="480" w:lineRule="auto"/>
               <w:rPr>
                 <w:rFonts w:ascii="Calibri" w:eastAsia="Times New Roman" w:hAnsi="Calibri" w:cs="Calibri"/>
                 <w:sz w:val="21"/>
@@ -5503,7 +6460,7 @@
           </w:tcPr>
           <w:p>
             <w:pPr>
-              <w:spacing w:after="0" w:line="240" w:lineRule="auto"/>
+              <w:spacing w:after="0" w:line="480" w:lineRule="auto"/>
               <w:jc w:val="right"/>
               <w:rPr>
                 <w:rFonts w:ascii="Calibri" w:eastAsia="Times New Roman" w:hAnsi="Calibri" w:cs="Calibri"/>
@@ -5539,7 +6496,7 @@
           </w:tcPr>
           <w:p>
             <w:pPr>
-              <w:spacing w:after="0" w:line="240" w:lineRule="auto"/>
+              <w:spacing w:after="0" w:line="480" w:lineRule="auto"/>
               <w:jc w:val="right"/>
               <w:rPr>
                 <w:rFonts w:ascii="Calibri" w:eastAsia="Times New Roman" w:hAnsi="Calibri" w:cs="Calibri"/>
@@ -5573,7 +6530,7 @@
           </w:tcPr>
           <w:p>
             <w:pPr>
-              <w:spacing w:after="0" w:line="240" w:lineRule="auto"/>
+              <w:spacing w:after="0" w:line="480" w:lineRule="auto"/>
               <w:jc w:val="right"/>
               <w:rPr>
                 <w:rFonts w:ascii="Calibri" w:eastAsia="Times New Roman" w:hAnsi="Calibri" w:cs="Calibri"/>
@@ -5607,7 +6564,7 @@
           </w:tcPr>
           <w:p>
             <w:pPr>
-              <w:spacing w:after="0" w:line="240" w:lineRule="auto"/>
+              <w:spacing w:after="0" w:line="480" w:lineRule="auto"/>
               <w:jc w:val="right"/>
               <w:rPr>
                 <w:rFonts w:ascii="Calibri" w:eastAsia="Times New Roman" w:hAnsi="Calibri" w:cs="Calibri"/>
@@ -5646,7 +6603,7 @@
           </w:tcPr>
           <w:p>
             <w:pPr>
-              <w:spacing w:after="0" w:line="240" w:lineRule="auto"/>
+              <w:spacing w:after="0" w:line="480" w:lineRule="auto"/>
               <w:jc w:val="center"/>
               <w:rPr>
                 <w:rFonts w:ascii="Calibri" w:eastAsia="Times New Roman" w:hAnsi="Calibri" w:cs="Calibri"/>
@@ -5682,7 +6639,7 @@
           </w:tcPr>
           <w:p>
             <w:pPr>
-              <w:spacing w:after="0" w:line="240" w:lineRule="auto"/>
+              <w:spacing w:after="0" w:line="480" w:lineRule="auto"/>
               <w:rPr>
                 <w:rFonts w:ascii="Calibri" w:eastAsia="Times New Roman" w:hAnsi="Calibri" w:cs="Calibri"/>
                 <w:sz w:val="21"/>
@@ -5717,7 +6674,7 @@
           </w:tcPr>
           <w:p>
             <w:pPr>
-              <w:spacing w:after="0" w:line="240" w:lineRule="auto"/>
+              <w:spacing w:after="0" w:line="480" w:lineRule="auto"/>
               <w:jc w:val="right"/>
               <w:rPr>
                 <w:rFonts w:ascii="Calibri" w:eastAsia="Times New Roman" w:hAnsi="Calibri" w:cs="Calibri"/>
@@ -5753,7 +6710,7 @@
           </w:tcPr>
           <w:p>
             <w:pPr>
-              <w:spacing w:after="0" w:line="240" w:lineRule="auto"/>
+              <w:spacing w:after="0" w:line="480" w:lineRule="auto"/>
               <w:jc w:val="right"/>
               <w:rPr>
                 <w:rFonts w:ascii="Calibri" w:eastAsia="Times New Roman" w:hAnsi="Calibri" w:cs="Calibri"/>
@@ -5787,7 +6744,7 @@
           </w:tcPr>
           <w:p>
             <w:pPr>
-              <w:spacing w:after="0" w:line="240" w:lineRule="auto"/>
+              <w:spacing w:after="0" w:line="480" w:lineRule="auto"/>
               <w:jc w:val="right"/>
               <w:rPr>
                 <w:rFonts w:ascii="Calibri" w:eastAsia="Times New Roman" w:hAnsi="Calibri" w:cs="Calibri"/>
@@ -5821,7 +6778,7 @@
           </w:tcPr>
           <w:p>
             <w:pPr>
-              <w:spacing w:after="0" w:line="240" w:lineRule="auto"/>
+              <w:spacing w:after="0" w:line="480" w:lineRule="auto"/>
               <w:jc w:val="right"/>
               <w:rPr>
                 <w:rFonts w:ascii="Calibri" w:eastAsia="Times New Roman" w:hAnsi="Calibri" w:cs="Calibri"/>
@@ -5860,7 +6817,7 @@
           </w:tcPr>
           <w:p>
             <w:pPr>
-              <w:spacing w:after="0" w:line="240" w:lineRule="auto"/>
+              <w:spacing w:after="0" w:line="480" w:lineRule="auto"/>
               <w:jc w:val="center"/>
               <w:rPr>
                 <w:rFonts w:ascii="Calibri" w:eastAsia="Times New Roman" w:hAnsi="Calibri" w:cs="Calibri"/>
@@ -5896,7 +6853,7 @@
           </w:tcPr>
           <w:p>
             <w:pPr>
-              <w:spacing w:after="0" w:line="240" w:lineRule="auto"/>
+              <w:spacing w:after="0" w:line="480" w:lineRule="auto"/>
               <w:rPr>
                 <w:rFonts w:ascii="Calibri" w:eastAsia="Times New Roman" w:hAnsi="Calibri" w:cs="Calibri"/>
                 <w:sz w:val="21"/>
@@ -5931,7 +6888,7 @@
           </w:tcPr>
           <w:p>
             <w:pPr>
-              <w:spacing w:after="0" w:line="240" w:lineRule="auto"/>
+              <w:spacing w:after="0" w:line="480" w:lineRule="auto"/>
               <w:jc w:val="right"/>
               <w:rPr>
                 <w:rFonts w:ascii="Calibri" w:eastAsia="Times New Roman" w:hAnsi="Calibri" w:cs="Calibri"/>
@@ -5967,7 +6924,7 @@
           </w:tcPr>
           <w:p>
             <w:pPr>
-              <w:spacing w:after="0" w:line="240" w:lineRule="auto"/>
+              <w:spacing w:after="0" w:line="480" w:lineRule="auto"/>
               <w:jc w:val="right"/>
               <w:rPr>
                 <w:rFonts w:ascii="Calibri" w:eastAsia="Times New Roman" w:hAnsi="Calibri" w:cs="Calibri"/>
@@ -6001,7 +6958,7 @@
           </w:tcPr>
           <w:p>
             <w:pPr>
-              <w:spacing w:after="0" w:line="240" w:lineRule="auto"/>
+              <w:spacing w:after="0" w:line="480" w:lineRule="auto"/>
               <w:jc w:val="right"/>
               <w:rPr>
                 <w:rFonts w:ascii="Calibri" w:eastAsia="Times New Roman" w:hAnsi="Calibri" w:cs="Calibri"/>
@@ -6035,7 +6992,7 @@
           </w:tcPr>
           <w:p>
             <w:pPr>
-              <w:spacing w:after="0" w:line="240" w:lineRule="auto"/>
+              <w:spacing w:after="0" w:line="480" w:lineRule="auto"/>
               <w:jc w:val="right"/>
               <w:rPr>
                 <w:rFonts w:ascii="Calibri" w:eastAsia="Times New Roman" w:hAnsi="Calibri" w:cs="Calibri"/>
@@ -6074,7 +7031,7 @@
           </w:tcPr>
           <w:p>
             <w:pPr>
-              <w:spacing w:after="0" w:line="240" w:lineRule="auto"/>
+              <w:spacing w:after="0" w:line="480" w:lineRule="auto"/>
               <w:jc w:val="center"/>
               <w:rPr>
                 <w:rFonts w:ascii="Calibri" w:eastAsia="Times New Roman" w:hAnsi="Calibri" w:cs="Calibri"/>
@@ -6110,7 +7067,7 @@
           </w:tcPr>
           <w:p>
             <w:pPr>
-              <w:spacing w:after="0" w:line="240" w:lineRule="auto"/>
+              <w:spacing w:after="0" w:line="480" w:lineRule="auto"/>
               <w:rPr>
                 <w:rFonts w:ascii="Calibri" w:eastAsia="Times New Roman" w:hAnsi="Calibri" w:cs="Calibri"/>
                 <w:sz w:val="21"/>
@@ -6145,7 +7102,7 @@
           </w:tcPr>
           <w:p>
             <w:pPr>
-              <w:spacing w:after="0" w:line="240" w:lineRule="auto"/>
+              <w:spacing w:after="0" w:line="480" w:lineRule="auto"/>
               <w:jc w:val="right"/>
               <w:rPr>
                 <w:rFonts w:ascii="Calibri" w:eastAsia="Times New Roman" w:hAnsi="Calibri" w:cs="Calibri"/>
@@ -6181,7 +7138,7 @@
           </w:tcPr>
           <w:p>
             <w:pPr>
-              <w:spacing w:after="0" w:line="240" w:lineRule="auto"/>
+              <w:spacing w:after="0" w:line="480" w:lineRule="auto"/>
               <w:jc w:val="right"/>
               <w:rPr>
                 <w:rFonts w:ascii="Calibri" w:eastAsia="Times New Roman" w:hAnsi="Calibri" w:cs="Calibri"/>
@@ -6215,7 +7172,7 @@
           </w:tcPr>
           <w:p>
             <w:pPr>
-              <w:spacing w:after="0" w:line="240" w:lineRule="auto"/>
+              <w:spacing w:after="0" w:line="480" w:lineRule="auto"/>
               <w:jc w:val="right"/>
               <w:rPr>
                 <w:rFonts w:ascii="Calibri" w:eastAsia="Times New Roman" w:hAnsi="Calibri" w:cs="Calibri"/>
@@ -6249,7 +7206,7 @@
           </w:tcPr>
           <w:p>
             <w:pPr>
-              <w:spacing w:after="0" w:line="240" w:lineRule="auto"/>
+              <w:spacing w:after="0" w:line="480" w:lineRule="auto"/>
               <w:jc w:val="right"/>
               <w:rPr>
                 <w:rFonts w:ascii="Calibri" w:eastAsia="Times New Roman" w:hAnsi="Calibri" w:cs="Calibri"/>
@@ -6288,7 +7245,7 @@
           </w:tcPr>
           <w:p>
             <w:pPr>
-              <w:spacing w:after="0" w:line="240" w:lineRule="auto"/>
+              <w:spacing w:after="0" w:line="480" w:lineRule="auto"/>
               <w:jc w:val="center"/>
               <w:rPr>
                 <w:rFonts w:ascii="Calibri" w:eastAsia="Times New Roman" w:hAnsi="Calibri" w:cs="Calibri"/>
@@ -6324,7 +7281,7 @@
           </w:tcPr>
           <w:p>
             <w:pPr>
-              <w:spacing w:after="0" w:line="240" w:lineRule="auto"/>
+              <w:spacing w:after="0" w:line="480" w:lineRule="auto"/>
               <w:rPr>
                 <w:rFonts w:ascii="Calibri" w:eastAsia="Times New Roman" w:hAnsi="Calibri" w:cs="Calibri"/>
                 <w:sz w:val="21"/>
@@ -6359,7 +7316,7 @@
           </w:tcPr>
           <w:p>
             <w:pPr>
-              <w:spacing w:after="0" w:line="240" w:lineRule="auto"/>
+              <w:spacing w:after="0" w:line="480" w:lineRule="auto"/>
               <w:jc w:val="right"/>
               <w:rPr>
                 <w:rFonts w:ascii="Calibri" w:eastAsia="Times New Roman" w:hAnsi="Calibri" w:cs="Calibri"/>
@@ -6395,7 +7352,7 @@
           </w:tcPr>
           <w:p>
             <w:pPr>
-              <w:spacing w:after="0" w:line="240" w:lineRule="auto"/>
+              <w:spacing w:after="0" w:line="480" w:lineRule="auto"/>
               <w:jc w:val="right"/>
               <w:rPr>
                 <w:rFonts w:ascii="Calibri" w:eastAsia="Times New Roman" w:hAnsi="Calibri" w:cs="Calibri"/>
@@ -6429,7 +7386,7 @@
           </w:tcPr>
           <w:p>
             <w:pPr>
-              <w:spacing w:after="0" w:line="240" w:lineRule="auto"/>
+              <w:spacing w:after="0" w:line="480" w:lineRule="auto"/>
               <w:jc w:val="right"/>
               <w:rPr>
                 <w:rFonts w:ascii="Calibri" w:eastAsia="Times New Roman" w:hAnsi="Calibri" w:cs="Calibri"/>
@@ -6463,7 +7420,7 @@
           </w:tcPr>
           <w:p>
             <w:pPr>
-              <w:spacing w:after="0" w:line="240" w:lineRule="auto"/>
+              <w:spacing w:after="0" w:line="480" w:lineRule="auto"/>
               <w:jc w:val="right"/>
               <w:rPr>
                 <w:rFonts w:ascii="Calibri" w:eastAsia="Times New Roman" w:hAnsi="Calibri" w:cs="Calibri"/>
@@ -6502,7 +7459,7 @@
           </w:tcPr>
           <w:p>
             <w:pPr>
-              <w:spacing w:after="0" w:line="240" w:lineRule="auto"/>
+              <w:spacing w:after="0" w:line="480" w:lineRule="auto"/>
               <w:jc w:val="center"/>
               <w:rPr>
                 <w:rFonts w:ascii="Calibri" w:eastAsia="Times New Roman" w:hAnsi="Calibri" w:cs="Calibri"/>
@@ -6538,7 +7495,7 @@
           </w:tcPr>
           <w:p>
             <w:pPr>
-              <w:spacing w:after="0" w:line="240" w:lineRule="auto"/>
+              <w:spacing w:after="0" w:line="480" w:lineRule="auto"/>
               <w:rPr>
                 <w:rFonts w:ascii="Calibri" w:eastAsia="Times New Roman" w:hAnsi="Calibri" w:cs="Calibri"/>
                 <w:sz w:val="21"/>
@@ -6573,7 +7530,7 @@
           </w:tcPr>
           <w:p>
             <w:pPr>
-              <w:spacing w:after="0" w:line="240" w:lineRule="auto"/>
+              <w:spacing w:after="0" w:line="480" w:lineRule="auto"/>
               <w:jc w:val="right"/>
               <w:rPr>
                 <w:rFonts w:ascii="Calibri" w:eastAsia="Times New Roman" w:hAnsi="Calibri" w:cs="Calibri"/>
@@ -6609,7 +7566,7 @@
           </w:tcPr>
           <w:p>
             <w:pPr>
-              <w:spacing w:after="0" w:line="240" w:lineRule="auto"/>
+              <w:spacing w:after="0" w:line="480" w:lineRule="auto"/>
               <w:jc w:val="right"/>
               <w:rPr>
                 <w:rFonts w:ascii="Calibri" w:eastAsia="Times New Roman" w:hAnsi="Calibri" w:cs="Calibri"/>
@@ -6643,7 +7600,7 @@
           </w:tcPr>
           <w:p>
             <w:pPr>
-              <w:spacing w:after="0" w:line="240" w:lineRule="auto"/>
+              <w:spacing w:after="0" w:line="480" w:lineRule="auto"/>
               <w:jc w:val="right"/>
               <w:rPr>
                 <w:rFonts w:ascii="Calibri" w:eastAsia="Times New Roman" w:hAnsi="Calibri" w:cs="Calibri"/>
@@ -6677,7 +7634,7 @@
           </w:tcPr>
           <w:p>
             <w:pPr>
-              <w:spacing w:after="0" w:line="240" w:lineRule="auto"/>
+              <w:spacing w:after="0" w:line="480" w:lineRule="auto"/>
               <w:jc w:val="right"/>
               <w:rPr>
                 <w:rFonts w:ascii="Calibri" w:eastAsia="Times New Roman" w:hAnsi="Calibri" w:cs="Calibri"/>
@@ -6716,7 +7673,7 @@
           </w:tcPr>
           <w:p>
             <w:pPr>
-              <w:spacing w:after="0" w:line="240" w:lineRule="auto"/>
+              <w:spacing w:after="0" w:line="480" w:lineRule="auto"/>
               <w:jc w:val="center"/>
               <w:rPr>
                 <w:rFonts w:ascii="Calibri" w:eastAsia="Times New Roman" w:hAnsi="Calibri" w:cs="Calibri"/>
@@ -6752,7 +7709,7 @@
           </w:tcPr>
           <w:p>
             <w:pPr>
-              <w:spacing w:after="0" w:line="240" w:lineRule="auto"/>
+              <w:spacing w:after="0" w:line="480" w:lineRule="auto"/>
               <w:rPr>
                 <w:rFonts w:ascii="Calibri" w:eastAsia="Times New Roman" w:hAnsi="Calibri" w:cs="Calibri"/>
                 <w:sz w:val="21"/>
@@ -6787,7 +7744,7 @@
           </w:tcPr>
           <w:p>
             <w:pPr>
-              <w:spacing w:after="0" w:line="240" w:lineRule="auto"/>
+              <w:spacing w:after="0" w:line="480" w:lineRule="auto"/>
               <w:jc w:val="right"/>
               <w:rPr>
                 <w:rFonts w:ascii="Calibri" w:eastAsia="Times New Roman" w:hAnsi="Calibri" w:cs="Calibri"/>
@@ -6823,7 +7780,7 @@
           </w:tcPr>
           <w:p>
             <w:pPr>
-              <w:spacing w:after="0" w:line="240" w:lineRule="auto"/>
+              <w:spacing w:after="0" w:line="480" w:lineRule="auto"/>
               <w:jc w:val="right"/>
               <w:rPr>
                 <w:rFonts w:ascii="Calibri" w:eastAsia="Times New Roman" w:hAnsi="Calibri" w:cs="Calibri"/>
@@ -6857,7 +7814,7 @@
           </w:tcPr>
           <w:p>
             <w:pPr>
-              <w:spacing w:after="0" w:line="240" w:lineRule="auto"/>
+              <w:spacing w:after="0" w:line="480" w:lineRule="auto"/>
               <w:jc w:val="right"/>
               <w:rPr>
                 <w:rFonts w:ascii="Calibri" w:eastAsia="Times New Roman" w:hAnsi="Calibri" w:cs="Calibri"/>
@@ -6891,7 +7848,7 @@
           </w:tcPr>
           <w:p>
             <w:pPr>
-              <w:spacing w:after="0" w:line="240" w:lineRule="auto"/>
+              <w:spacing w:after="0" w:line="480" w:lineRule="auto"/>
               <w:jc w:val="right"/>
               <w:rPr>
                 <w:rFonts w:ascii="Calibri" w:eastAsia="Times New Roman" w:hAnsi="Calibri" w:cs="Calibri"/>
@@ -6930,7 +7887,7 @@
           </w:tcPr>
           <w:p>
             <w:pPr>
-              <w:spacing w:after="0" w:line="240" w:lineRule="auto"/>
+              <w:spacing w:after="0" w:line="480" w:lineRule="auto"/>
               <w:jc w:val="center"/>
               <w:rPr>
                 <w:rFonts w:ascii="Calibri" w:eastAsia="Times New Roman" w:hAnsi="Calibri" w:cs="Calibri"/>
@@ -6966,7 +7923,7 @@
           </w:tcPr>
           <w:p>
             <w:pPr>
-              <w:spacing w:after="0" w:line="240" w:lineRule="auto"/>
+              <w:spacing w:after="0" w:line="480" w:lineRule="auto"/>
               <w:rPr>
                 <w:rFonts w:ascii="Calibri" w:eastAsia="Times New Roman" w:hAnsi="Calibri" w:cs="Calibri"/>
                 <w:sz w:val="21"/>
@@ -7001,7 +7958,7 @@
           </w:tcPr>
           <w:p>
             <w:pPr>
-              <w:spacing w:after="0" w:line="240" w:lineRule="auto"/>
+              <w:spacing w:after="0" w:line="480" w:lineRule="auto"/>
               <w:jc w:val="right"/>
               <w:rPr>
                 <w:rFonts w:ascii="Calibri" w:eastAsia="Times New Roman" w:hAnsi="Calibri" w:cs="Calibri"/>
@@ -7037,7 +7994,7 @@
           </w:tcPr>
           <w:p>
             <w:pPr>
-              <w:spacing w:after="0" w:line="240" w:lineRule="auto"/>
+              <w:spacing w:after="0" w:line="480" w:lineRule="auto"/>
               <w:jc w:val="right"/>
               <w:rPr>
                 <w:rFonts w:ascii="Calibri" w:eastAsia="Times New Roman" w:hAnsi="Calibri" w:cs="Calibri"/>
@@ -7071,7 +8028,7 @@
           </w:tcPr>
           <w:p>
             <w:pPr>
-              <w:spacing w:after="0" w:line="240" w:lineRule="auto"/>
+              <w:spacing w:after="0" w:line="480" w:lineRule="auto"/>
               <w:jc w:val="right"/>
               <w:rPr>
                 <w:rFonts w:ascii="Calibri" w:eastAsia="Times New Roman" w:hAnsi="Calibri" w:cs="Calibri"/>
@@ -7105,7 +8062,7 @@
           </w:tcPr>
           <w:p>
             <w:pPr>
-              <w:spacing w:after="0" w:line="240" w:lineRule="auto"/>
+              <w:spacing w:after="0" w:line="480" w:lineRule="auto"/>
               <w:jc w:val="right"/>
               <w:rPr>
                 <w:rFonts w:ascii="Calibri" w:eastAsia="Times New Roman" w:hAnsi="Calibri" w:cs="Calibri"/>
@@ -7144,7 +8101,7 @@
           </w:tcPr>
           <w:p>
             <w:pPr>
-              <w:spacing w:after="0" w:line="240" w:lineRule="auto"/>
+              <w:spacing w:after="0" w:line="480" w:lineRule="auto"/>
               <w:jc w:val="center"/>
               <w:rPr>
                 <w:rFonts w:ascii="Calibri" w:eastAsia="Times New Roman" w:hAnsi="Calibri" w:cs="Calibri"/>
@@ -7180,7 +8137,7 @@
           </w:tcPr>
           <w:p>
             <w:pPr>
-              <w:spacing w:after="0" w:line="240" w:lineRule="auto"/>
+              <w:spacing w:after="0" w:line="480" w:lineRule="auto"/>
               <w:rPr>
                 <w:rFonts w:ascii="Calibri" w:eastAsia="Times New Roman" w:hAnsi="Calibri" w:cs="Calibri"/>
                 <w:sz w:val="21"/>
@@ -7215,7 +8172,7 @@
           </w:tcPr>
           <w:p>
             <w:pPr>
-              <w:spacing w:after="0" w:line="240" w:lineRule="auto"/>
+              <w:spacing w:after="0" w:line="480" w:lineRule="auto"/>
               <w:jc w:val="right"/>
               <w:rPr>
                 <w:rFonts w:ascii="Calibri" w:eastAsia="Times New Roman" w:hAnsi="Calibri" w:cs="Calibri"/>
@@ -7251,7 +8208,7 @@
           </w:tcPr>
           <w:p>
             <w:pPr>
-              <w:spacing w:after="0" w:line="240" w:lineRule="auto"/>
+              <w:spacing w:after="0" w:line="480" w:lineRule="auto"/>
               <w:jc w:val="right"/>
               <w:rPr>
                 <w:rFonts w:ascii="Calibri" w:eastAsia="Times New Roman" w:hAnsi="Calibri" w:cs="Calibri"/>
@@ -7285,7 +8242,7 @@
           </w:tcPr>
           <w:p>
             <w:pPr>
-              <w:spacing w:after="0" w:line="240" w:lineRule="auto"/>
+              <w:spacing w:after="0" w:line="480" w:lineRule="auto"/>
               <w:jc w:val="right"/>
               <w:rPr>
                 <w:rFonts w:ascii="Calibri" w:eastAsia="Times New Roman" w:hAnsi="Calibri" w:cs="Calibri"/>
@@ -7319,7 +8276,7 @@
           </w:tcPr>
           <w:p>
             <w:pPr>
-              <w:spacing w:after="0" w:line="240" w:lineRule="auto"/>
+              <w:spacing w:after="0" w:line="480" w:lineRule="auto"/>
               <w:jc w:val="right"/>
               <w:rPr>
                 <w:rFonts w:ascii="Calibri" w:eastAsia="Times New Roman" w:hAnsi="Calibri" w:cs="Calibri"/>
@@ -7358,7 +8315,7 @@
           </w:tcPr>
           <w:p>
             <w:pPr>
-              <w:spacing w:after="0" w:line="240" w:lineRule="auto"/>
+              <w:spacing w:after="0" w:line="480" w:lineRule="auto"/>
               <w:jc w:val="center"/>
               <w:rPr>
                 <w:rFonts w:ascii="Calibri" w:eastAsia="Times New Roman" w:hAnsi="Calibri" w:cs="Calibri"/>
@@ -7394,7 +8351,7 @@
           </w:tcPr>
           <w:p>
             <w:pPr>
-              <w:spacing w:after="0" w:line="240" w:lineRule="auto"/>
+              <w:spacing w:after="0" w:line="480" w:lineRule="auto"/>
               <w:rPr>
                 <w:rFonts w:ascii="Calibri" w:eastAsia="Times New Roman" w:hAnsi="Calibri" w:cs="Calibri"/>
                 <w:sz w:val="21"/>
@@ -7429,7 +8386,7 @@
           </w:tcPr>
           <w:p>
             <w:pPr>
-              <w:spacing w:after="0" w:line="240" w:lineRule="auto"/>
+              <w:spacing w:after="0" w:line="480" w:lineRule="auto"/>
               <w:jc w:val="right"/>
               <w:rPr>
                 <w:rFonts w:ascii="Calibri" w:eastAsia="Times New Roman" w:hAnsi="Calibri" w:cs="Calibri"/>
@@ -7465,7 +8422,7 @@
           </w:tcPr>
           <w:p>
             <w:pPr>
-              <w:spacing w:after="0" w:line="240" w:lineRule="auto"/>
+              <w:spacing w:after="0" w:line="480" w:lineRule="auto"/>
               <w:jc w:val="right"/>
               <w:rPr>
                 <w:rFonts w:ascii="Calibri" w:eastAsia="Times New Roman" w:hAnsi="Calibri" w:cs="Calibri"/>
@@ -7499,7 +8456,7 @@
           </w:tcPr>
           <w:p>
             <w:pPr>
-              <w:spacing w:after="0" w:line="240" w:lineRule="auto"/>
+              <w:spacing w:after="0" w:line="480" w:lineRule="auto"/>
               <w:jc w:val="right"/>
               <w:rPr>
                 <w:rFonts w:ascii="Calibri" w:eastAsia="Times New Roman" w:hAnsi="Calibri" w:cs="Calibri"/>
@@ -7533,7 +8490,7 @@
           </w:tcPr>
           <w:p>
             <w:pPr>
-              <w:spacing w:after="0" w:line="240" w:lineRule="auto"/>
+              <w:spacing w:after="0" w:line="480" w:lineRule="auto"/>
               <w:jc w:val="right"/>
               <w:rPr>
                 <w:rFonts w:ascii="Calibri" w:eastAsia="Times New Roman" w:hAnsi="Calibri" w:cs="Calibri"/>
@@ -7572,7 +8529,7 @@
           </w:tcPr>
           <w:p>
             <w:pPr>
-              <w:spacing w:after="0" w:line="240" w:lineRule="auto"/>
+              <w:spacing w:after="0" w:line="480" w:lineRule="auto"/>
               <w:jc w:val="center"/>
               <w:rPr>
                 <w:rFonts w:ascii="Calibri" w:eastAsia="Times New Roman" w:hAnsi="Calibri" w:cs="Calibri"/>
@@ -7608,7 +8565,7 @@
           </w:tcPr>
           <w:p>
             <w:pPr>
-              <w:spacing w:after="0" w:line="240" w:lineRule="auto"/>
+              <w:spacing w:after="0" w:line="480" w:lineRule="auto"/>
               <w:rPr>
                 <w:rFonts w:ascii="Calibri" w:eastAsia="Times New Roman" w:hAnsi="Calibri" w:cs="Calibri"/>
                 <w:sz w:val="21"/>
@@ -7643,7 +8600,7 @@
           </w:tcPr>
           <w:p>
             <w:pPr>
-              <w:spacing w:after="0" w:line="240" w:lineRule="auto"/>
+              <w:spacing w:after="0" w:line="480" w:lineRule="auto"/>
               <w:jc w:val="right"/>
               <w:rPr>
                 <w:rFonts w:ascii="Calibri" w:eastAsia="Times New Roman" w:hAnsi="Calibri" w:cs="Calibri"/>
@@ -7679,7 +8636,7 @@
           </w:tcPr>
           <w:p>
             <w:pPr>
-              <w:spacing w:after="0" w:line="240" w:lineRule="auto"/>
+              <w:spacing w:after="0" w:line="480" w:lineRule="auto"/>
               <w:jc w:val="right"/>
               <w:rPr>
                 <w:rFonts w:ascii="Calibri" w:eastAsia="Times New Roman" w:hAnsi="Calibri" w:cs="Calibri"/>
@@ -7713,7 +8670,7 @@
           </w:tcPr>
           <w:p>
             <w:pPr>
-              <w:spacing w:after="0" w:line="240" w:lineRule="auto"/>
+              <w:spacing w:after="0" w:line="480" w:lineRule="auto"/>
               <w:jc w:val="right"/>
               <w:rPr>
                 <w:rFonts w:ascii="Calibri" w:eastAsia="Times New Roman" w:hAnsi="Calibri" w:cs="Calibri"/>
@@ -7747,7 +8704,7 @@
           </w:tcPr>
           <w:p>
             <w:pPr>
-              <w:spacing w:after="0" w:line="240" w:lineRule="auto"/>
+              <w:spacing w:after="0" w:line="480" w:lineRule="auto"/>
               <w:jc w:val="right"/>
               <w:rPr>
                 <w:rFonts w:ascii="Calibri" w:eastAsia="Times New Roman" w:hAnsi="Calibri" w:cs="Calibri"/>
@@ -7786,7 +8743,7 @@
           </w:tcPr>
           <w:p>
             <w:pPr>
-              <w:spacing w:after="0" w:line="240" w:lineRule="auto"/>
+              <w:spacing w:after="0" w:line="480" w:lineRule="auto"/>
               <w:jc w:val="center"/>
               <w:rPr>
                 <w:rFonts w:ascii="Calibri" w:eastAsia="Times New Roman" w:hAnsi="Calibri" w:cs="Calibri"/>
@@ -7822,7 +8779,7 @@
           </w:tcPr>
           <w:p>
             <w:pPr>
-              <w:spacing w:after="0" w:line="240" w:lineRule="auto"/>
+              <w:spacing w:after="0" w:line="480" w:lineRule="auto"/>
               <w:rPr>
                 <w:rFonts w:ascii="Calibri" w:eastAsia="Times New Roman" w:hAnsi="Calibri" w:cs="Calibri"/>
                 <w:sz w:val="21"/>
@@ -7857,7 +8814,7 @@
           </w:tcPr>
           <w:p>
             <w:pPr>
-              <w:spacing w:after="0" w:line="240" w:lineRule="auto"/>
+              <w:spacing w:after="0" w:line="480" w:lineRule="auto"/>
               <w:jc w:val="right"/>
               <w:rPr>
                 <w:rFonts w:ascii="Calibri" w:eastAsia="Times New Roman" w:hAnsi="Calibri" w:cs="Calibri"/>
@@ -7893,7 +8850,7 @@
           </w:tcPr>
           <w:p>
             <w:pPr>
-              <w:spacing w:after="0" w:line="240" w:lineRule="auto"/>
+              <w:spacing w:after="0" w:line="480" w:lineRule="auto"/>
               <w:jc w:val="right"/>
               <w:rPr>
                 <w:rFonts w:ascii="Calibri" w:eastAsia="Times New Roman" w:hAnsi="Calibri" w:cs="Calibri"/>
@@ -7927,7 +8884,7 @@
           </w:tcPr>
           <w:p>
             <w:pPr>
-              <w:spacing w:after="0" w:line="240" w:lineRule="auto"/>
+              <w:spacing w:after="0" w:line="480" w:lineRule="auto"/>
               <w:jc w:val="right"/>
               <w:rPr>
                 <w:rFonts w:ascii="Calibri" w:eastAsia="Times New Roman" w:hAnsi="Calibri" w:cs="Calibri"/>
@@ -7961,7 +8918,7 @@
           </w:tcPr>
           <w:p>
             <w:pPr>
-              <w:spacing w:after="0" w:line="240" w:lineRule="auto"/>
+              <w:spacing w:after="0" w:line="480" w:lineRule="auto"/>
               <w:jc w:val="right"/>
               <w:rPr>
                 <w:rFonts w:ascii="Calibri" w:eastAsia="Times New Roman" w:hAnsi="Calibri" w:cs="Calibri"/>
@@ -8000,7 +8957,7 @@
           </w:tcPr>
           <w:p>
             <w:pPr>
-              <w:spacing w:after="0" w:line="240" w:lineRule="auto"/>
+              <w:spacing w:after="0" w:line="480" w:lineRule="auto"/>
               <w:jc w:val="center"/>
               <w:rPr>
                 <w:rFonts w:ascii="Calibri" w:eastAsia="Times New Roman" w:hAnsi="Calibri" w:cs="Calibri"/>
@@ -8036,7 +8993,7 @@
           </w:tcPr>
           <w:p>
             <w:pPr>
-              <w:spacing w:after="0" w:line="240" w:lineRule="auto"/>
+              <w:spacing w:after="0" w:line="480" w:lineRule="auto"/>
               <w:rPr>
                 <w:rFonts w:ascii="Calibri" w:eastAsia="Times New Roman" w:hAnsi="Calibri" w:cs="Calibri"/>
                 <w:sz w:val="21"/>
@@ -8071,7 +9028,7 @@
           </w:tcPr>
           <w:p>
             <w:pPr>
-              <w:spacing w:after="0" w:line="240" w:lineRule="auto"/>
+              <w:spacing w:after="0" w:line="480" w:lineRule="auto"/>
               <w:jc w:val="right"/>
               <w:rPr>
                 <w:rFonts w:ascii="Calibri" w:eastAsia="Times New Roman" w:hAnsi="Calibri" w:cs="Calibri"/>
@@ -8107,7 +9064,7 @@
           </w:tcPr>
           <w:p>
             <w:pPr>
-              <w:spacing w:after="0" w:line="240" w:lineRule="auto"/>
+              <w:spacing w:after="0" w:line="480" w:lineRule="auto"/>
               <w:jc w:val="right"/>
               <w:rPr>
                 <w:rFonts w:ascii="Calibri" w:eastAsia="Times New Roman" w:hAnsi="Calibri" w:cs="Calibri"/>
@@ -8141,7 +9098,7 @@
           </w:tcPr>
           <w:p>
             <w:pPr>
-              <w:spacing w:after="0" w:line="240" w:lineRule="auto"/>
+              <w:spacing w:after="0" w:line="480" w:lineRule="auto"/>
               <w:jc w:val="right"/>
               <w:rPr>
                 <w:rFonts w:ascii="Calibri" w:eastAsia="Times New Roman" w:hAnsi="Calibri" w:cs="Calibri"/>
@@ -8175,7 +9132,7 @@
           </w:tcPr>
           <w:p>
             <w:pPr>
-              <w:spacing w:after="0" w:line="240" w:lineRule="auto"/>
+              <w:spacing w:after="0" w:line="480" w:lineRule="auto"/>
               <w:jc w:val="right"/>
               <w:rPr>
                 <w:rFonts w:ascii="Calibri" w:eastAsia="Times New Roman" w:hAnsi="Calibri" w:cs="Calibri"/>
@@ -8214,7 +9171,7 @@
           </w:tcPr>
           <w:p>
             <w:pPr>
-              <w:spacing w:after="0" w:line="240" w:lineRule="auto"/>
+              <w:spacing w:after="0" w:line="480" w:lineRule="auto"/>
               <w:jc w:val="center"/>
               <w:rPr>
                 <w:rFonts w:ascii="Calibri" w:eastAsia="Times New Roman" w:hAnsi="Calibri" w:cs="Calibri"/>
@@ -8250,7 +9207,7 @@
           </w:tcPr>
           <w:p>
             <w:pPr>
-              <w:spacing w:after="0" w:line="240" w:lineRule="auto"/>
+              <w:spacing w:after="0" w:line="480" w:lineRule="auto"/>
               <w:rPr>
                 <w:rFonts w:ascii="Calibri" w:eastAsia="Times New Roman" w:hAnsi="Calibri" w:cs="Calibri"/>
                 <w:sz w:val="21"/>
@@ -8285,7 +9242,7 @@
           </w:tcPr>
           <w:p>
             <w:pPr>
-              <w:spacing w:after="0" w:line="240" w:lineRule="auto"/>
+              <w:spacing w:after="0" w:line="480" w:lineRule="auto"/>
               <w:jc w:val="right"/>
               <w:rPr>
                 <w:rFonts w:ascii="Calibri" w:eastAsia="Times New Roman" w:hAnsi="Calibri" w:cs="Calibri"/>
@@ -8321,7 +9278,7 @@
           </w:tcPr>
           <w:p>
             <w:pPr>
-              <w:spacing w:after="0" w:line="240" w:lineRule="auto"/>
+              <w:spacing w:after="0" w:line="480" w:lineRule="auto"/>
               <w:jc w:val="right"/>
               <w:rPr>
                 <w:rFonts w:ascii="Calibri" w:eastAsia="Times New Roman" w:hAnsi="Calibri" w:cs="Calibri"/>
@@ -8355,7 +9312,7 @@
           </w:tcPr>
           <w:p>
             <w:pPr>
-              <w:spacing w:after="0" w:line="240" w:lineRule="auto"/>
+              <w:spacing w:after="0" w:line="480" w:lineRule="auto"/>
               <w:jc w:val="right"/>
               <w:rPr>
                 <w:rFonts w:ascii="Calibri" w:eastAsia="Times New Roman" w:hAnsi="Calibri" w:cs="Calibri"/>
@@ -8389,7 +9346,7 @@
           </w:tcPr>
           <w:p>
             <w:pPr>
-              <w:spacing w:after="0" w:line="240" w:lineRule="auto"/>
+              <w:spacing w:after="0" w:line="480" w:lineRule="auto"/>
               <w:jc w:val="right"/>
               <w:rPr>
                 <w:rFonts w:ascii="Calibri" w:eastAsia="Times New Roman" w:hAnsi="Calibri" w:cs="Calibri"/>
@@ -8428,7 +9385,7 @@
           </w:tcPr>
           <w:p>
             <w:pPr>
-              <w:spacing w:after="0" w:line="240" w:lineRule="auto"/>
+              <w:spacing w:after="0" w:line="480" w:lineRule="auto"/>
               <w:jc w:val="center"/>
               <w:rPr>
                 <w:rFonts w:ascii="Calibri" w:eastAsia="Times New Roman" w:hAnsi="Calibri" w:cs="Calibri"/>
@@ -8464,7 +9421,7 @@
           </w:tcPr>
           <w:p>
             <w:pPr>
-              <w:spacing w:after="0" w:line="240" w:lineRule="auto"/>
+              <w:spacing w:after="0" w:line="480" w:lineRule="auto"/>
               <w:rPr>
                 <w:rFonts w:ascii="Calibri" w:eastAsia="Times New Roman" w:hAnsi="Calibri" w:cs="Calibri"/>
                 <w:sz w:val="21"/>
@@ -8499,7 +9456,7 @@
           </w:tcPr>
           <w:p>
             <w:pPr>
-              <w:spacing w:after="0" w:line="240" w:lineRule="auto"/>
+              <w:spacing w:after="0" w:line="480" w:lineRule="auto"/>
               <w:jc w:val="right"/>
               <w:rPr>
                 <w:rFonts w:ascii="Calibri" w:eastAsia="Times New Roman" w:hAnsi="Calibri" w:cs="Calibri"/>
@@ -8535,7 +9492,7 @@
           </w:tcPr>
           <w:p>
             <w:pPr>
-              <w:spacing w:after="0" w:line="240" w:lineRule="auto"/>
+              <w:spacing w:after="0" w:line="480" w:lineRule="auto"/>
               <w:jc w:val="right"/>
               <w:rPr>
                 <w:rFonts w:ascii="Calibri" w:eastAsia="Times New Roman" w:hAnsi="Calibri" w:cs="Calibri"/>
@@ -8569,7 +9526,7 @@
           </w:tcPr>
           <w:p>
             <w:pPr>
-              <w:spacing w:after="0" w:line="240" w:lineRule="auto"/>
+              <w:spacing w:after="0" w:line="480" w:lineRule="auto"/>
               <w:jc w:val="right"/>
               <w:rPr>
                 <w:rFonts w:ascii="Calibri" w:eastAsia="Times New Roman" w:hAnsi="Calibri" w:cs="Calibri"/>
@@ -8603,7 +9560,7 @@
           </w:tcPr>
           <w:p>
             <w:pPr>
-              <w:spacing w:after="0" w:line="240" w:lineRule="auto"/>
+              <w:spacing w:after="0" w:line="480" w:lineRule="auto"/>
               <w:jc w:val="right"/>
               <w:rPr>
                 <w:rFonts w:ascii="Calibri" w:eastAsia="Times New Roman" w:hAnsi="Calibri" w:cs="Calibri"/>
@@ -8642,7 +9599,7 @@
           </w:tcPr>
           <w:p>
             <w:pPr>
-              <w:spacing w:after="0" w:line="240" w:lineRule="auto"/>
+              <w:spacing w:after="0" w:line="480" w:lineRule="auto"/>
               <w:jc w:val="center"/>
               <w:rPr>
                 <w:rFonts w:ascii="Calibri" w:eastAsia="Times New Roman" w:hAnsi="Calibri" w:cs="Calibri"/>
@@ -8678,7 +9635,7 @@
           </w:tcPr>
           <w:p>
             <w:pPr>
-              <w:spacing w:after="0" w:line="240" w:lineRule="auto"/>
+              <w:spacing w:after="0" w:line="480" w:lineRule="auto"/>
               <w:rPr>
                 <w:rFonts w:ascii="Calibri" w:eastAsia="Times New Roman" w:hAnsi="Calibri" w:cs="Calibri"/>
                 <w:sz w:val="21"/>
@@ -8713,7 +9670,7 @@
           </w:tcPr>
           <w:p>
             <w:pPr>
-              <w:spacing w:after="0" w:line="240" w:lineRule="auto"/>
+              <w:spacing w:after="0" w:line="480" w:lineRule="auto"/>
               <w:jc w:val="right"/>
               <w:rPr>
                 <w:rFonts w:ascii="Calibri" w:eastAsia="Times New Roman" w:hAnsi="Calibri" w:cs="Calibri"/>
@@ -8749,7 +9706,7 @@
           </w:tcPr>
           <w:p>
             <w:pPr>
-              <w:spacing w:after="0" w:line="240" w:lineRule="auto"/>
+              <w:spacing w:after="0" w:line="480" w:lineRule="auto"/>
               <w:jc w:val="right"/>
               <w:rPr>
                 <w:rFonts w:ascii="Calibri" w:eastAsia="Times New Roman" w:hAnsi="Calibri" w:cs="Calibri"/>
@@ -8783,7 +9740,7 @@
           </w:tcPr>
           <w:p>
             <w:pPr>
-              <w:spacing w:after="0" w:line="240" w:lineRule="auto"/>
+              <w:spacing w:after="0" w:line="480" w:lineRule="auto"/>
               <w:jc w:val="right"/>
               <w:rPr>
                 <w:rFonts w:ascii="Calibri" w:eastAsia="Times New Roman" w:hAnsi="Calibri" w:cs="Calibri"/>
@@ -8817,7 +9774,7 @@
           </w:tcPr>
           <w:p>
             <w:pPr>
-              <w:spacing w:after="0" w:line="240" w:lineRule="auto"/>
+              <w:spacing w:after="0" w:line="480" w:lineRule="auto"/>
               <w:jc w:val="right"/>
               <w:rPr>
                 <w:rFonts w:ascii="Calibri" w:eastAsia="Times New Roman" w:hAnsi="Calibri" w:cs="Calibri"/>
@@ -8856,7 +9813,7 @@
           </w:tcPr>
           <w:p>
             <w:pPr>
-              <w:spacing w:after="0" w:line="240" w:lineRule="auto"/>
+              <w:spacing w:after="0" w:line="480" w:lineRule="auto"/>
               <w:jc w:val="center"/>
               <w:rPr>
                 <w:rFonts w:ascii="Calibri" w:eastAsia="Times New Roman" w:hAnsi="Calibri" w:cs="Calibri"/>
@@ -8872,7 +9829,6 @@
                 <w:szCs w:val="21"/>
                 <w:lang w:eastAsia="en-CA"/>
               </w:rPr>
-              <w:lastRenderedPageBreak/>
               <w:t>23</w:t>
             </w:r>
           </w:p>
@@ -8893,7 +9849,7 @@
           </w:tcPr>
           <w:p>
             <w:pPr>
-              <w:spacing w:after="0" w:line="240" w:lineRule="auto"/>
+              <w:spacing w:after="0" w:line="480" w:lineRule="auto"/>
               <w:rPr>
                 <w:rFonts w:ascii="Calibri" w:eastAsia="Times New Roman" w:hAnsi="Calibri" w:cs="Calibri"/>
                 <w:sz w:val="21"/>
@@ -8928,7 +9884,7 @@
           </w:tcPr>
           <w:p>
             <w:pPr>
-              <w:spacing w:after="0" w:line="240" w:lineRule="auto"/>
+              <w:spacing w:after="0" w:line="480" w:lineRule="auto"/>
               <w:jc w:val="right"/>
               <w:rPr>
                 <w:rFonts w:ascii="Calibri" w:eastAsia="Times New Roman" w:hAnsi="Calibri" w:cs="Calibri"/>
@@ -8964,7 +9920,7 @@
           </w:tcPr>
           <w:p>
             <w:pPr>
-              <w:spacing w:after="0" w:line="240" w:lineRule="auto"/>
+              <w:spacing w:after="0" w:line="480" w:lineRule="auto"/>
               <w:jc w:val="right"/>
               <w:rPr>
                 <w:rFonts w:ascii="Calibri" w:eastAsia="Times New Roman" w:hAnsi="Calibri" w:cs="Calibri"/>
@@ -8998,7 +9954,7 @@
           </w:tcPr>
           <w:p>
             <w:pPr>
-              <w:spacing w:after="0" w:line="240" w:lineRule="auto"/>
+              <w:spacing w:after="0" w:line="480" w:lineRule="auto"/>
               <w:jc w:val="right"/>
               <w:rPr>
                 <w:rFonts w:ascii="Calibri" w:eastAsia="Times New Roman" w:hAnsi="Calibri" w:cs="Calibri"/>
@@ -9032,7 +9988,7 @@
           </w:tcPr>
           <w:p>
             <w:pPr>
-              <w:spacing w:after="0" w:line="240" w:lineRule="auto"/>
+              <w:spacing w:after="0" w:line="480" w:lineRule="auto"/>
               <w:jc w:val="right"/>
               <w:rPr>
                 <w:rFonts w:ascii="Calibri" w:eastAsia="Times New Roman" w:hAnsi="Calibri" w:cs="Calibri"/>
@@ -9054,6 +10010,7 @@
     </w:tbl>
     <w:p>
       <w:pPr>
+        <w:spacing w:line="480" w:lineRule="auto"/>
         <w:rPr>
           <w:rFonts w:ascii="Times New Roman" w:hAnsi="Times New Roman" w:cs="Times New Roman"/>
           <w:i/>
@@ -9104,8 +10061,6 @@
         </w:rPr>
         <w:t>We created one predictive surface for each of the three SSP scenarios. In the main analysis we focus on the SSP 2 scenario (middle of the road).</w:t>
       </w:r>
-      <w:bookmarkStart w:id="19" w:name="_GoBack"/>
-      <w:bookmarkEnd w:id="19"/>
     </w:p>
     <w:tbl>
       <w:tblPr>
@@ -9137,19 +10092,20 @@
           </w:tcPr>
           <w:p>
             <w:pPr>
-              <w:spacing w:after="0" w:line="240" w:lineRule="auto"/>
-              <w:rPr>
-                <w:rFonts w:ascii="Calibri" w:eastAsia="Times New Roman" w:hAnsi="Calibri" w:cs="Calibri"/>
-                <w:color w:val="000000"/>
-                <w:lang w:eastAsia="en-CA"/>
-              </w:rPr>
-            </w:pPr>
-            <w:r>
-              <w:rPr>
-                <w:rFonts w:ascii="Calibri" w:eastAsia="Times New Roman" w:hAnsi="Calibri" w:cs="Calibri"/>
-                <w:color w:val="000000"/>
-                <w:lang w:eastAsia="en-CA"/>
-              </w:rPr>
+              <w:spacing w:after="0" w:line="480" w:lineRule="auto"/>
+              <w:rPr>
+                <w:rFonts w:ascii="Calibri" w:eastAsia="Times New Roman" w:hAnsi="Calibri" w:cs="Calibri"/>
+                <w:color w:val="000000"/>
+                <w:lang w:eastAsia="en-CA"/>
+              </w:rPr>
+            </w:pPr>
+            <w:r>
+              <w:rPr>
+                <w:rFonts w:ascii="Calibri" w:eastAsia="Times New Roman" w:hAnsi="Calibri" w:cs="Calibri"/>
+                <w:color w:val="000000"/>
+                <w:lang w:eastAsia="en-CA"/>
+              </w:rPr>
+              <w:lastRenderedPageBreak/>
               <w:t xml:space="preserve">current </w:t>
             </w:r>
           </w:p>
@@ -9170,7 +10126,7 @@
           </w:tcPr>
           <w:p>
             <w:pPr>
-              <w:spacing w:after="0" w:line="240" w:lineRule="auto"/>
+              <w:spacing w:after="0" w:line="480" w:lineRule="auto"/>
               <w:rPr>
                 <w:rFonts w:ascii="Calibri" w:eastAsia="Times New Roman" w:hAnsi="Calibri" w:cs="Calibri"/>
                 <w:color w:val="000000"/>
@@ -9203,7 +10159,7 @@
           </w:tcPr>
           <w:p>
             <w:pPr>
-              <w:spacing w:after="0" w:line="240" w:lineRule="auto"/>
+              <w:spacing w:after="0" w:line="480" w:lineRule="auto"/>
               <w:rPr>
                 <w:rFonts w:ascii="Calibri" w:eastAsia="Times New Roman" w:hAnsi="Calibri" w:cs="Calibri"/>
                 <w:b/>
@@ -9245,7 +10201,7 @@
           </w:tcPr>
           <w:p>
             <w:pPr>
-              <w:spacing w:after="0" w:line="240" w:lineRule="auto"/>
+              <w:spacing w:after="0" w:line="480" w:lineRule="auto"/>
               <w:jc w:val="right"/>
               <w:rPr>
                 <w:rFonts w:ascii="Calibri" w:eastAsia="Times New Roman" w:hAnsi="Calibri" w:cs="Calibri"/>
@@ -9279,7 +10235,7 @@
           </w:tcPr>
           <w:p>
             <w:pPr>
-              <w:spacing w:after="0" w:line="240" w:lineRule="auto"/>
+              <w:spacing w:after="0" w:line="480" w:lineRule="auto"/>
               <w:jc w:val="right"/>
               <w:rPr>
                 <w:rFonts w:ascii="Calibri" w:eastAsia="Times New Roman" w:hAnsi="Calibri" w:cs="Calibri"/>
@@ -9313,7 +10269,7 @@
           </w:tcPr>
           <w:p>
             <w:pPr>
-              <w:spacing w:after="0" w:line="240" w:lineRule="auto"/>
+              <w:spacing w:after="0" w:line="480" w:lineRule="auto"/>
               <w:jc w:val="right"/>
               <w:rPr>
                 <w:rFonts w:ascii="Calibri" w:eastAsia="Times New Roman" w:hAnsi="Calibri" w:cs="Calibri"/>
@@ -9356,7 +10312,7 @@
           </w:tcPr>
           <w:p>
             <w:pPr>
-              <w:spacing w:after="0" w:line="240" w:lineRule="auto"/>
+              <w:spacing w:after="0" w:line="480" w:lineRule="auto"/>
               <w:jc w:val="right"/>
               <w:rPr>
                 <w:rFonts w:ascii="Calibri" w:eastAsia="Times New Roman" w:hAnsi="Calibri" w:cs="Calibri"/>
@@ -9390,7 +10346,7 @@
           </w:tcPr>
           <w:p>
             <w:pPr>
-              <w:spacing w:after="0" w:line="240" w:lineRule="auto"/>
+              <w:spacing w:after="0" w:line="480" w:lineRule="auto"/>
               <w:jc w:val="right"/>
               <w:rPr>
                 <w:rFonts w:ascii="Calibri" w:eastAsia="Times New Roman" w:hAnsi="Calibri" w:cs="Calibri"/>
@@ -9424,7 +10380,7 @@
           </w:tcPr>
           <w:p>
             <w:pPr>
-              <w:spacing w:after="0" w:line="240" w:lineRule="auto"/>
+              <w:spacing w:after="0" w:line="480" w:lineRule="auto"/>
               <w:jc w:val="right"/>
               <w:rPr>
                 <w:rFonts w:ascii="Calibri" w:eastAsia="Times New Roman" w:hAnsi="Calibri" w:cs="Calibri"/>
@@ -9467,7 +10423,7 @@
           </w:tcPr>
           <w:p>
             <w:pPr>
-              <w:spacing w:after="0" w:line="240" w:lineRule="auto"/>
+              <w:spacing w:after="0" w:line="480" w:lineRule="auto"/>
               <w:jc w:val="right"/>
               <w:rPr>
                 <w:rFonts w:ascii="Calibri" w:eastAsia="Times New Roman" w:hAnsi="Calibri" w:cs="Calibri"/>
@@ -9501,7 +10457,7 @@
           </w:tcPr>
           <w:p>
             <w:pPr>
-              <w:spacing w:after="0" w:line="240" w:lineRule="auto"/>
+              <w:spacing w:after="0" w:line="480" w:lineRule="auto"/>
               <w:jc w:val="right"/>
               <w:rPr>
                 <w:rFonts w:ascii="Calibri" w:eastAsia="Times New Roman" w:hAnsi="Calibri" w:cs="Calibri"/>
@@ -9535,7 +10491,7 @@
           </w:tcPr>
           <w:p>
             <w:pPr>
-              <w:spacing w:after="0" w:line="240" w:lineRule="auto"/>
+              <w:spacing w:after="0" w:line="480" w:lineRule="auto"/>
               <w:jc w:val="right"/>
               <w:rPr>
                 <w:rFonts w:ascii="Calibri" w:eastAsia="Times New Roman" w:hAnsi="Calibri" w:cs="Calibri"/>
@@ -9578,7 +10534,7 @@
           </w:tcPr>
           <w:p>
             <w:pPr>
-              <w:spacing w:after="0" w:line="240" w:lineRule="auto"/>
+              <w:spacing w:after="0" w:line="480" w:lineRule="auto"/>
               <w:jc w:val="right"/>
               <w:rPr>
                 <w:rFonts w:ascii="Calibri" w:eastAsia="Times New Roman" w:hAnsi="Calibri" w:cs="Calibri"/>
@@ -9612,7 +10568,7 @@
           </w:tcPr>
           <w:p>
             <w:pPr>
-              <w:spacing w:after="0" w:line="240" w:lineRule="auto"/>
+              <w:spacing w:after="0" w:line="480" w:lineRule="auto"/>
               <w:jc w:val="right"/>
               <w:rPr>
                 <w:rFonts w:ascii="Calibri" w:eastAsia="Times New Roman" w:hAnsi="Calibri" w:cs="Calibri"/>
@@ -9646,7 +10602,7 @@
           </w:tcPr>
           <w:p>
             <w:pPr>
-              <w:spacing w:after="0" w:line="240" w:lineRule="auto"/>
+              <w:spacing w:after="0" w:line="480" w:lineRule="auto"/>
               <w:jc w:val="right"/>
               <w:rPr>
                 <w:rFonts w:ascii="Calibri" w:eastAsia="Times New Roman" w:hAnsi="Calibri" w:cs="Calibri"/>
@@ -9689,7 +10645,7 @@
           </w:tcPr>
           <w:p>
             <w:pPr>
-              <w:spacing w:after="0" w:line="240" w:lineRule="auto"/>
+              <w:spacing w:after="0" w:line="480" w:lineRule="auto"/>
               <w:jc w:val="right"/>
               <w:rPr>
                 <w:rFonts w:ascii="Calibri" w:eastAsia="Times New Roman" w:hAnsi="Calibri" w:cs="Calibri"/>
@@ -9723,7 +10679,7 @@
           </w:tcPr>
           <w:p>
             <w:pPr>
-              <w:spacing w:after="0" w:line="240" w:lineRule="auto"/>
+              <w:spacing w:after="0" w:line="480" w:lineRule="auto"/>
               <w:jc w:val="right"/>
               <w:rPr>
                 <w:rFonts w:ascii="Calibri" w:eastAsia="Times New Roman" w:hAnsi="Calibri" w:cs="Calibri"/>
@@ -9757,7 +10713,7 @@
           </w:tcPr>
           <w:p>
             <w:pPr>
-              <w:spacing w:after="0" w:line="240" w:lineRule="auto"/>
+              <w:spacing w:after="0" w:line="480" w:lineRule="auto"/>
               <w:jc w:val="right"/>
               <w:rPr>
                 <w:rFonts w:ascii="Calibri" w:eastAsia="Times New Roman" w:hAnsi="Calibri" w:cs="Calibri"/>
@@ -9800,7 +10756,7 @@
           </w:tcPr>
           <w:p>
             <w:pPr>
-              <w:spacing w:after="0" w:line="240" w:lineRule="auto"/>
+              <w:spacing w:after="0" w:line="480" w:lineRule="auto"/>
               <w:jc w:val="right"/>
               <w:rPr>
                 <w:rFonts w:ascii="Calibri" w:eastAsia="Times New Roman" w:hAnsi="Calibri" w:cs="Calibri"/>
@@ -9834,7 +10790,7 @@
           </w:tcPr>
           <w:p>
             <w:pPr>
-              <w:spacing w:after="0" w:line="240" w:lineRule="auto"/>
+              <w:spacing w:after="0" w:line="480" w:lineRule="auto"/>
               <w:jc w:val="right"/>
               <w:rPr>
                 <w:rFonts w:ascii="Calibri" w:eastAsia="Times New Roman" w:hAnsi="Calibri" w:cs="Calibri"/>
@@ -9868,7 +10824,7 @@
           </w:tcPr>
           <w:p>
             <w:pPr>
-              <w:spacing w:after="0" w:line="240" w:lineRule="auto"/>
+              <w:spacing w:after="0" w:line="480" w:lineRule="auto"/>
               <w:jc w:val="right"/>
               <w:rPr>
                 <w:rFonts w:ascii="Calibri" w:eastAsia="Times New Roman" w:hAnsi="Calibri" w:cs="Calibri"/>
@@ -9911,7 +10867,7 @@
           </w:tcPr>
           <w:p>
             <w:pPr>
-              <w:spacing w:after="0" w:line="240" w:lineRule="auto"/>
+              <w:spacing w:after="0" w:line="480" w:lineRule="auto"/>
               <w:jc w:val="right"/>
               <w:rPr>
                 <w:rFonts w:ascii="Calibri" w:eastAsia="Times New Roman" w:hAnsi="Calibri" w:cs="Calibri"/>
@@ -9945,7 +10901,7 @@
           </w:tcPr>
           <w:p>
             <w:pPr>
-              <w:spacing w:after="0" w:line="240" w:lineRule="auto"/>
+              <w:spacing w:after="0" w:line="480" w:lineRule="auto"/>
               <w:jc w:val="right"/>
               <w:rPr>
                 <w:rFonts w:ascii="Calibri" w:eastAsia="Times New Roman" w:hAnsi="Calibri" w:cs="Calibri"/>
@@ -9979,7 +10935,7 @@
           </w:tcPr>
           <w:p>
             <w:pPr>
-              <w:spacing w:after="0" w:line="240" w:lineRule="auto"/>
+              <w:spacing w:after="0" w:line="480" w:lineRule="auto"/>
               <w:jc w:val="right"/>
               <w:rPr>
                 <w:rFonts w:ascii="Calibri" w:eastAsia="Times New Roman" w:hAnsi="Calibri" w:cs="Calibri"/>
@@ -10022,7 +10978,7 @@
           </w:tcPr>
           <w:p>
             <w:pPr>
-              <w:spacing w:after="0" w:line="240" w:lineRule="auto"/>
+              <w:spacing w:after="0" w:line="480" w:lineRule="auto"/>
               <w:jc w:val="right"/>
               <w:rPr>
                 <w:rFonts w:ascii="Calibri" w:eastAsia="Times New Roman" w:hAnsi="Calibri" w:cs="Calibri"/>
@@ -10056,7 +11012,7 @@
           </w:tcPr>
           <w:p>
             <w:pPr>
-              <w:spacing w:after="0" w:line="240" w:lineRule="auto"/>
+              <w:spacing w:after="0" w:line="480" w:lineRule="auto"/>
               <w:jc w:val="right"/>
               <w:rPr>
                 <w:rFonts w:ascii="Calibri" w:eastAsia="Times New Roman" w:hAnsi="Calibri" w:cs="Calibri"/>
@@ -10090,7 +11046,7 @@
           </w:tcPr>
           <w:p>
             <w:pPr>
-              <w:spacing w:after="0" w:line="240" w:lineRule="auto"/>
+              <w:spacing w:after="0" w:line="480" w:lineRule="auto"/>
               <w:jc w:val="right"/>
               <w:rPr>
                 <w:rFonts w:ascii="Calibri" w:eastAsia="Times New Roman" w:hAnsi="Calibri" w:cs="Calibri"/>
@@ -10133,7 +11089,7 @@
           </w:tcPr>
           <w:p>
             <w:pPr>
-              <w:spacing w:after="0" w:line="240" w:lineRule="auto"/>
+              <w:spacing w:after="0" w:line="480" w:lineRule="auto"/>
               <w:jc w:val="right"/>
               <w:rPr>
                 <w:rFonts w:ascii="Calibri" w:eastAsia="Times New Roman" w:hAnsi="Calibri" w:cs="Calibri"/>
@@ -10167,7 +11123,7 @@
           </w:tcPr>
           <w:p>
             <w:pPr>
-              <w:spacing w:after="0" w:line="240" w:lineRule="auto"/>
+              <w:spacing w:after="0" w:line="480" w:lineRule="auto"/>
               <w:jc w:val="right"/>
               <w:rPr>
                 <w:rFonts w:ascii="Calibri" w:eastAsia="Times New Roman" w:hAnsi="Calibri" w:cs="Calibri"/>
@@ -10201,7 +11157,7 @@
           </w:tcPr>
           <w:p>
             <w:pPr>
-              <w:spacing w:after="0" w:line="240" w:lineRule="auto"/>
+              <w:spacing w:after="0" w:line="480" w:lineRule="auto"/>
               <w:jc w:val="right"/>
               <w:rPr>
                 <w:rFonts w:ascii="Calibri" w:eastAsia="Times New Roman" w:hAnsi="Calibri" w:cs="Calibri"/>
@@ -10244,7 +11200,7 @@
           </w:tcPr>
           <w:p>
             <w:pPr>
-              <w:spacing w:after="0" w:line="240" w:lineRule="auto"/>
+              <w:spacing w:after="0" w:line="480" w:lineRule="auto"/>
               <w:jc w:val="right"/>
               <w:rPr>
                 <w:rFonts w:ascii="Calibri" w:eastAsia="Times New Roman" w:hAnsi="Calibri" w:cs="Calibri"/>
@@ -10278,7 +11234,7 @@
           </w:tcPr>
           <w:p>
             <w:pPr>
-              <w:spacing w:after="0" w:line="240" w:lineRule="auto"/>
+              <w:spacing w:after="0" w:line="480" w:lineRule="auto"/>
               <w:jc w:val="right"/>
               <w:rPr>
                 <w:rFonts w:ascii="Calibri" w:eastAsia="Times New Roman" w:hAnsi="Calibri" w:cs="Calibri"/>
@@ -10312,7 +11268,7 @@
           </w:tcPr>
           <w:p>
             <w:pPr>
-              <w:spacing w:after="0" w:line="240" w:lineRule="auto"/>
+              <w:spacing w:after="0" w:line="480" w:lineRule="auto"/>
               <w:jc w:val="right"/>
               <w:rPr>
                 <w:rFonts w:ascii="Calibri" w:eastAsia="Times New Roman" w:hAnsi="Calibri" w:cs="Calibri"/>
@@ -10355,7 +11311,7 @@
           </w:tcPr>
           <w:p>
             <w:pPr>
-              <w:spacing w:after="0" w:line="240" w:lineRule="auto"/>
+              <w:spacing w:after="0" w:line="480" w:lineRule="auto"/>
               <w:jc w:val="right"/>
               <w:rPr>
                 <w:rFonts w:ascii="Calibri" w:eastAsia="Times New Roman" w:hAnsi="Calibri" w:cs="Calibri"/>
@@ -10389,7 +11345,7 @@
           </w:tcPr>
           <w:p>
             <w:pPr>
-              <w:spacing w:after="0" w:line="240" w:lineRule="auto"/>
+              <w:spacing w:after="0" w:line="480" w:lineRule="auto"/>
               <w:jc w:val="right"/>
               <w:rPr>
                 <w:rFonts w:ascii="Calibri" w:eastAsia="Times New Roman" w:hAnsi="Calibri" w:cs="Calibri"/>
@@ -10423,7 +11379,7 @@
           </w:tcPr>
           <w:p>
             <w:pPr>
-              <w:spacing w:after="0" w:line="240" w:lineRule="auto"/>
+              <w:spacing w:after="0" w:line="480" w:lineRule="auto"/>
               <w:jc w:val="right"/>
               <w:rPr>
                 <w:rFonts w:ascii="Calibri" w:eastAsia="Times New Roman" w:hAnsi="Calibri" w:cs="Calibri"/>
@@ -10466,7 +11422,7 @@
           </w:tcPr>
           <w:p>
             <w:pPr>
-              <w:spacing w:after="0" w:line="240" w:lineRule="auto"/>
+              <w:spacing w:after="0" w:line="480" w:lineRule="auto"/>
               <w:jc w:val="right"/>
               <w:rPr>
                 <w:rFonts w:ascii="Calibri" w:eastAsia="Times New Roman" w:hAnsi="Calibri" w:cs="Calibri"/>
@@ -10500,7 +11456,7 @@
           </w:tcPr>
           <w:p>
             <w:pPr>
-              <w:spacing w:after="0" w:line="240" w:lineRule="auto"/>
+              <w:spacing w:after="0" w:line="480" w:lineRule="auto"/>
               <w:jc w:val="right"/>
               <w:rPr>
                 <w:rFonts w:ascii="Calibri" w:eastAsia="Times New Roman" w:hAnsi="Calibri" w:cs="Calibri"/>
@@ -10534,7 +11490,7 @@
           </w:tcPr>
           <w:p>
             <w:pPr>
-              <w:spacing w:after="0" w:line="240" w:lineRule="auto"/>
+              <w:spacing w:after="0" w:line="480" w:lineRule="auto"/>
               <w:jc w:val="right"/>
               <w:rPr>
                 <w:rFonts w:ascii="Calibri" w:eastAsia="Times New Roman" w:hAnsi="Calibri" w:cs="Calibri"/>
@@ -10577,7 +11533,7 @@
           </w:tcPr>
           <w:p>
             <w:pPr>
-              <w:spacing w:after="0" w:line="240" w:lineRule="auto"/>
+              <w:spacing w:after="0" w:line="480" w:lineRule="auto"/>
               <w:jc w:val="right"/>
               <w:rPr>
                 <w:rFonts w:ascii="Calibri" w:eastAsia="Times New Roman" w:hAnsi="Calibri" w:cs="Calibri"/>
@@ -10611,7 +11567,7 @@
           </w:tcPr>
           <w:p>
             <w:pPr>
-              <w:spacing w:after="0" w:line="240" w:lineRule="auto"/>
+              <w:spacing w:after="0" w:line="480" w:lineRule="auto"/>
               <w:jc w:val="right"/>
               <w:rPr>
                 <w:rFonts w:ascii="Calibri" w:eastAsia="Times New Roman" w:hAnsi="Calibri" w:cs="Calibri"/>
@@ -10645,7 +11601,7 @@
           </w:tcPr>
           <w:p>
             <w:pPr>
-              <w:spacing w:after="0" w:line="240" w:lineRule="auto"/>
+              <w:spacing w:after="0" w:line="480" w:lineRule="auto"/>
               <w:jc w:val="right"/>
               <w:rPr>
                 <w:rFonts w:ascii="Calibri" w:eastAsia="Times New Roman" w:hAnsi="Calibri" w:cs="Calibri"/>
@@ -10688,7 +11644,7 @@
           </w:tcPr>
           <w:p>
             <w:pPr>
-              <w:spacing w:after="0" w:line="240" w:lineRule="auto"/>
+              <w:spacing w:after="0" w:line="480" w:lineRule="auto"/>
               <w:jc w:val="right"/>
               <w:rPr>
                 <w:rFonts w:ascii="Calibri" w:eastAsia="Times New Roman" w:hAnsi="Calibri" w:cs="Calibri"/>
@@ -10722,7 +11678,7 @@
           </w:tcPr>
           <w:p>
             <w:pPr>
-              <w:spacing w:after="0" w:line="240" w:lineRule="auto"/>
+              <w:spacing w:after="0" w:line="480" w:lineRule="auto"/>
               <w:jc w:val="right"/>
               <w:rPr>
                 <w:rFonts w:ascii="Calibri" w:eastAsia="Times New Roman" w:hAnsi="Calibri" w:cs="Calibri"/>
@@ -10756,7 +11712,7 @@
           </w:tcPr>
           <w:p>
             <w:pPr>
-              <w:spacing w:after="0" w:line="240" w:lineRule="auto"/>
+              <w:spacing w:after="0" w:line="480" w:lineRule="auto"/>
               <w:jc w:val="right"/>
               <w:rPr>
                 <w:rFonts w:ascii="Calibri" w:eastAsia="Times New Roman" w:hAnsi="Calibri" w:cs="Calibri"/>
@@ -10799,7 +11755,7 @@
           </w:tcPr>
           <w:p>
             <w:pPr>
-              <w:spacing w:after="0" w:line="240" w:lineRule="auto"/>
+              <w:spacing w:after="0" w:line="480" w:lineRule="auto"/>
               <w:jc w:val="right"/>
               <w:rPr>
                 <w:rFonts w:ascii="Calibri" w:eastAsia="Times New Roman" w:hAnsi="Calibri" w:cs="Calibri"/>
@@ -10833,7 +11789,7 @@
           </w:tcPr>
           <w:p>
             <w:pPr>
-              <w:spacing w:after="0" w:line="240" w:lineRule="auto"/>
+              <w:spacing w:after="0" w:line="480" w:lineRule="auto"/>
               <w:jc w:val="right"/>
               <w:rPr>
                 <w:rFonts w:ascii="Calibri" w:eastAsia="Times New Roman" w:hAnsi="Calibri" w:cs="Calibri"/>
@@ -10867,7 +11823,7 @@
           </w:tcPr>
           <w:p>
             <w:pPr>
-              <w:spacing w:after="0" w:line="240" w:lineRule="auto"/>
+              <w:spacing w:after="0" w:line="480" w:lineRule="auto"/>
               <w:jc w:val="right"/>
               <w:rPr>
                 <w:rFonts w:ascii="Calibri" w:eastAsia="Times New Roman" w:hAnsi="Calibri" w:cs="Calibri"/>
@@ -10910,7 +11866,7 @@
           </w:tcPr>
           <w:p>
             <w:pPr>
-              <w:spacing w:after="0" w:line="240" w:lineRule="auto"/>
+              <w:spacing w:after="0" w:line="480" w:lineRule="auto"/>
               <w:jc w:val="right"/>
               <w:rPr>
                 <w:rFonts w:ascii="Calibri" w:eastAsia="Times New Roman" w:hAnsi="Calibri" w:cs="Calibri"/>
@@ -10944,7 +11900,7 @@
           </w:tcPr>
           <w:p>
             <w:pPr>
-              <w:spacing w:after="0" w:line="240" w:lineRule="auto"/>
+              <w:spacing w:after="0" w:line="480" w:lineRule="auto"/>
               <w:jc w:val="right"/>
               <w:rPr>
                 <w:rFonts w:ascii="Calibri" w:eastAsia="Times New Roman" w:hAnsi="Calibri" w:cs="Calibri"/>
@@ -10978,7 +11934,7 @@
           </w:tcPr>
           <w:p>
             <w:pPr>
-              <w:spacing w:after="0" w:line="240" w:lineRule="auto"/>
+              <w:spacing w:after="0" w:line="480" w:lineRule="auto"/>
               <w:jc w:val="right"/>
               <w:rPr>
                 <w:rFonts w:ascii="Calibri" w:eastAsia="Times New Roman" w:hAnsi="Calibri" w:cs="Calibri"/>
@@ -11021,7 +11977,7 @@
           </w:tcPr>
           <w:p>
             <w:pPr>
-              <w:spacing w:after="0" w:line="240" w:lineRule="auto"/>
+              <w:spacing w:after="0" w:line="480" w:lineRule="auto"/>
               <w:jc w:val="right"/>
               <w:rPr>
                 <w:rFonts w:ascii="Calibri" w:eastAsia="Times New Roman" w:hAnsi="Calibri" w:cs="Calibri"/>
@@ -11055,7 +12011,7 @@
           </w:tcPr>
           <w:p>
             <w:pPr>
-              <w:spacing w:after="0" w:line="240" w:lineRule="auto"/>
+              <w:spacing w:after="0" w:line="480" w:lineRule="auto"/>
               <w:jc w:val="right"/>
               <w:rPr>
                 <w:rFonts w:ascii="Calibri" w:eastAsia="Times New Roman" w:hAnsi="Calibri" w:cs="Calibri"/>
@@ -11089,7 +12045,7 @@
           </w:tcPr>
           <w:p>
             <w:pPr>
-              <w:spacing w:after="0" w:line="240" w:lineRule="auto"/>
+              <w:spacing w:after="0" w:line="480" w:lineRule="auto"/>
               <w:jc w:val="right"/>
               <w:rPr>
                 <w:rFonts w:ascii="Calibri" w:eastAsia="Times New Roman" w:hAnsi="Calibri" w:cs="Calibri"/>
@@ -11132,7 +12088,7 @@
           </w:tcPr>
           <w:p>
             <w:pPr>
-              <w:spacing w:after="0" w:line="240" w:lineRule="auto"/>
+              <w:spacing w:after="0" w:line="480" w:lineRule="auto"/>
               <w:jc w:val="right"/>
               <w:rPr>
                 <w:rFonts w:ascii="Calibri" w:eastAsia="Times New Roman" w:hAnsi="Calibri" w:cs="Calibri"/>
@@ -11166,7 +12122,7 @@
           </w:tcPr>
           <w:p>
             <w:pPr>
-              <w:spacing w:after="0" w:line="240" w:lineRule="auto"/>
+              <w:spacing w:after="0" w:line="480" w:lineRule="auto"/>
               <w:jc w:val="right"/>
               <w:rPr>
                 <w:rFonts w:ascii="Calibri" w:eastAsia="Times New Roman" w:hAnsi="Calibri" w:cs="Calibri"/>
@@ -11200,7 +12156,7 @@
           </w:tcPr>
           <w:p>
             <w:pPr>
-              <w:spacing w:after="0" w:line="240" w:lineRule="auto"/>
+              <w:spacing w:after="0" w:line="480" w:lineRule="auto"/>
               <w:jc w:val="right"/>
               <w:rPr>
                 <w:rFonts w:ascii="Calibri" w:eastAsia="Times New Roman" w:hAnsi="Calibri" w:cs="Calibri"/>
@@ -11243,7 +12199,7 @@
           </w:tcPr>
           <w:p>
             <w:pPr>
-              <w:spacing w:after="0" w:line="240" w:lineRule="auto"/>
+              <w:spacing w:after="0" w:line="480" w:lineRule="auto"/>
               <w:jc w:val="right"/>
               <w:rPr>
                 <w:rFonts w:ascii="Calibri" w:eastAsia="Times New Roman" w:hAnsi="Calibri" w:cs="Calibri"/>
@@ -11277,7 +12233,7 @@
           </w:tcPr>
           <w:p>
             <w:pPr>
-              <w:spacing w:after="0" w:line="240" w:lineRule="auto"/>
+              <w:spacing w:after="0" w:line="480" w:lineRule="auto"/>
               <w:jc w:val="right"/>
               <w:rPr>
                 <w:rFonts w:ascii="Calibri" w:eastAsia="Times New Roman" w:hAnsi="Calibri" w:cs="Calibri"/>
@@ -11311,7 +12267,7 @@
           </w:tcPr>
           <w:p>
             <w:pPr>
-              <w:spacing w:after="0" w:line="240" w:lineRule="auto"/>
+              <w:spacing w:after="0" w:line="480" w:lineRule="auto"/>
               <w:jc w:val="right"/>
               <w:rPr>
                 <w:rFonts w:ascii="Calibri" w:eastAsia="Times New Roman" w:hAnsi="Calibri" w:cs="Calibri"/>
@@ -11354,7 +12310,7 @@
           </w:tcPr>
           <w:p>
             <w:pPr>
-              <w:spacing w:after="0" w:line="240" w:lineRule="auto"/>
+              <w:spacing w:after="0" w:line="480" w:lineRule="auto"/>
               <w:jc w:val="right"/>
               <w:rPr>
                 <w:rFonts w:ascii="Calibri" w:eastAsia="Times New Roman" w:hAnsi="Calibri" w:cs="Calibri"/>
@@ -11388,7 +12344,7 @@
           </w:tcPr>
           <w:p>
             <w:pPr>
-              <w:spacing w:after="0" w:line="240" w:lineRule="auto"/>
+              <w:spacing w:after="0" w:line="480" w:lineRule="auto"/>
               <w:jc w:val="right"/>
               <w:rPr>
                 <w:rFonts w:ascii="Calibri" w:eastAsia="Times New Roman" w:hAnsi="Calibri" w:cs="Calibri"/>
@@ -11422,7 +12378,7 @@
           </w:tcPr>
           <w:p>
             <w:pPr>
-              <w:spacing w:after="0" w:line="240" w:lineRule="auto"/>
+              <w:spacing w:after="0" w:line="480" w:lineRule="auto"/>
               <w:jc w:val="right"/>
               <w:rPr>
                 <w:rFonts w:ascii="Calibri" w:eastAsia="Times New Roman" w:hAnsi="Calibri" w:cs="Calibri"/>
@@ -11465,7 +12421,7 @@
           </w:tcPr>
           <w:p>
             <w:pPr>
-              <w:spacing w:after="0" w:line="240" w:lineRule="auto"/>
+              <w:spacing w:after="0" w:line="480" w:lineRule="auto"/>
               <w:jc w:val="right"/>
               <w:rPr>
                 <w:rFonts w:ascii="Calibri" w:eastAsia="Times New Roman" w:hAnsi="Calibri" w:cs="Calibri"/>
@@ -11499,7 +12455,7 @@
           </w:tcPr>
           <w:p>
             <w:pPr>
-              <w:spacing w:after="0" w:line="240" w:lineRule="auto"/>
+              <w:spacing w:after="0" w:line="480" w:lineRule="auto"/>
               <w:jc w:val="right"/>
               <w:rPr>
                 <w:rFonts w:ascii="Calibri" w:eastAsia="Times New Roman" w:hAnsi="Calibri" w:cs="Calibri"/>
@@ -11533,7 +12489,7 @@
           </w:tcPr>
           <w:p>
             <w:pPr>
-              <w:spacing w:after="0" w:line="240" w:lineRule="auto"/>
+              <w:spacing w:after="0" w:line="480" w:lineRule="auto"/>
               <w:jc w:val="right"/>
               <w:rPr>
                 <w:rFonts w:ascii="Calibri" w:eastAsia="Times New Roman" w:hAnsi="Calibri" w:cs="Calibri"/>
@@ -11576,7 +12532,7 @@
           </w:tcPr>
           <w:p>
             <w:pPr>
-              <w:spacing w:after="0" w:line="240" w:lineRule="auto"/>
+              <w:spacing w:after="0" w:line="480" w:lineRule="auto"/>
               <w:jc w:val="right"/>
               <w:rPr>
                 <w:rFonts w:ascii="Calibri" w:eastAsia="Times New Roman" w:hAnsi="Calibri" w:cs="Calibri"/>
@@ -11610,7 +12566,7 @@
           </w:tcPr>
           <w:p>
             <w:pPr>
-              <w:spacing w:after="0" w:line="240" w:lineRule="auto"/>
+              <w:spacing w:after="0" w:line="480" w:lineRule="auto"/>
               <w:jc w:val="right"/>
               <w:rPr>
                 <w:rFonts w:ascii="Calibri" w:eastAsia="Times New Roman" w:hAnsi="Calibri" w:cs="Calibri"/>
@@ -11644,7 +12600,7 @@
           </w:tcPr>
           <w:p>
             <w:pPr>
-              <w:spacing w:after="0" w:line="240" w:lineRule="auto"/>
+              <w:spacing w:after="0" w:line="480" w:lineRule="auto"/>
               <w:jc w:val="right"/>
               <w:rPr>
                 <w:rFonts w:ascii="Calibri" w:eastAsia="Times New Roman" w:hAnsi="Calibri" w:cs="Calibri"/>
@@ -11687,20 +12643,21 @@
           </w:tcPr>
           <w:p>
             <w:pPr>
-              <w:spacing w:after="0" w:line="240" w:lineRule="auto"/>
-              <w:jc w:val="right"/>
-              <w:rPr>
-                <w:rFonts w:ascii="Calibri" w:eastAsia="Times New Roman" w:hAnsi="Calibri" w:cs="Calibri"/>
-                <w:color w:val="000000"/>
-                <w:lang w:eastAsia="en-CA"/>
-              </w:rPr>
-            </w:pPr>
-            <w:r>
-              <w:rPr>
-                <w:rFonts w:ascii="Calibri" w:eastAsia="Times New Roman" w:hAnsi="Calibri" w:cs="Calibri"/>
-                <w:color w:val="000000"/>
-                <w:lang w:eastAsia="en-CA"/>
-              </w:rPr>
+              <w:spacing w:after="0" w:line="480" w:lineRule="auto"/>
+              <w:jc w:val="right"/>
+              <w:rPr>
+                <w:rFonts w:ascii="Calibri" w:eastAsia="Times New Roman" w:hAnsi="Calibri" w:cs="Calibri"/>
+                <w:color w:val="000000"/>
+                <w:lang w:eastAsia="en-CA"/>
+              </w:rPr>
+            </w:pPr>
+            <w:r>
+              <w:rPr>
+                <w:rFonts w:ascii="Calibri" w:eastAsia="Times New Roman" w:hAnsi="Calibri" w:cs="Calibri"/>
+                <w:color w:val="000000"/>
+                <w:lang w:eastAsia="en-CA"/>
+              </w:rPr>
+              <w:lastRenderedPageBreak/>
               <w:t>0.5</w:t>
             </w:r>
           </w:p>
@@ -11721,7 +12678,7 @@
           </w:tcPr>
           <w:p>
             <w:pPr>
-              <w:spacing w:after="0" w:line="240" w:lineRule="auto"/>
+              <w:spacing w:after="0" w:line="480" w:lineRule="auto"/>
               <w:jc w:val="right"/>
               <w:rPr>
                 <w:rFonts w:ascii="Calibri" w:eastAsia="Times New Roman" w:hAnsi="Calibri" w:cs="Calibri"/>
@@ -11755,7 +12712,7 @@
           </w:tcPr>
           <w:p>
             <w:pPr>
-              <w:spacing w:after="0" w:line="240" w:lineRule="auto"/>
+              <w:spacing w:after="0" w:line="480" w:lineRule="auto"/>
               <w:jc w:val="right"/>
               <w:rPr>
                 <w:rFonts w:ascii="Calibri" w:eastAsia="Times New Roman" w:hAnsi="Calibri" w:cs="Calibri"/>
@@ -11798,7 +12755,7 @@
           </w:tcPr>
           <w:p>
             <w:pPr>
-              <w:spacing w:after="0" w:line="240" w:lineRule="auto"/>
+              <w:spacing w:after="0" w:line="480" w:lineRule="auto"/>
               <w:jc w:val="right"/>
               <w:rPr>
                 <w:rFonts w:ascii="Calibri" w:eastAsia="Times New Roman" w:hAnsi="Calibri" w:cs="Calibri"/>
@@ -11832,7 +12789,7 @@
           </w:tcPr>
           <w:p>
             <w:pPr>
-              <w:spacing w:after="0" w:line="240" w:lineRule="auto"/>
+              <w:spacing w:after="0" w:line="480" w:lineRule="auto"/>
               <w:jc w:val="right"/>
               <w:rPr>
                 <w:rFonts w:ascii="Calibri" w:eastAsia="Times New Roman" w:hAnsi="Calibri" w:cs="Calibri"/>
@@ -11866,7 +12823,7 @@
           </w:tcPr>
           <w:p>
             <w:pPr>
-              <w:spacing w:after="0" w:line="240" w:lineRule="auto"/>
+              <w:spacing w:after="0" w:line="480" w:lineRule="auto"/>
               <w:jc w:val="right"/>
               <w:rPr>
                 <w:rFonts w:ascii="Calibri" w:eastAsia="Times New Roman" w:hAnsi="Calibri" w:cs="Calibri"/>
@@ -11909,7 +12866,7 @@
           </w:tcPr>
           <w:p>
             <w:pPr>
-              <w:spacing w:after="0" w:line="240" w:lineRule="auto"/>
+              <w:spacing w:after="0" w:line="480" w:lineRule="auto"/>
               <w:jc w:val="right"/>
               <w:rPr>
                 <w:rFonts w:ascii="Calibri" w:eastAsia="Times New Roman" w:hAnsi="Calibri" w:cs="Calibri"/>
@@ -11943,7 +12900,7 @@
           </w:tcPr>
           <w:p>
             <w:pPr>
-              <w:spacing w:after="0" w:line="240" w:lineRule="auto"/>
+              <w:spacing w:after="0" w:line="480" w:lineRule="auto"/>
               <w:jc w:val="right"/>
               <w:rPr>
                 <w:rFonts w:ascii="Calibri" w:eastAsia="Times New Roman" w:hAnsi="Calibri" w:cs="Calibri"/>
@@ -11977,7 +12934,7 @@
           </w:tcPr>
           <w:p>
             <w:pPr>
-              <w:spacing w:after="0" w:line="240" w:lineRule="auto"/>
+              <w:spacing w:after="0" w:line="480" w:lineRule="auto"/>
               <w:jc w:val="right"/>
               <w:rPr>
                 <w:rFonts w:ascii="Calibri" w:eastAsia="Times New Roman" w:hAnsi="Calibri" w:cs="Calibri"/>
@@ -12003,6 +12960,7 @@
     </w:tbl>
     <w:p>
       <w:pPr>
+        <w:spacing w:line="480" w:lineRule="auto"/>
         <w:rPr>
           <w:rFonts w:ascii="Times New Roman" w:hAnsi="Times New Roman" w:cs="Times New Roman"/>
           <w:i/>
@@ -12014,6 +12972,7 @@
     </w:p>
     <w:p>
       <w:pPr>
+        <w:spacing w:line="480" w:lineRule="auto"/>
         <w:rPr>
           <w:rFonts w:ascii="Times New Roman" w:hAnsi="Times New Roman" w:cs="Times New Roman"/>
           <w:i/>
@@ -12035,6 +12994,30 @@
     </w:p>
     <w:p>
       <w:pPr>
+        <w:spacing w:line="480" w:lineRule="auto"/>
+        <w:rPr>
+          <w:rFonts w:ascii="Times New Roman" w:hAnsi="Times New Roman" w:cs="Times New Roman"/>
+          <w:sz w:val="24"/>
+          <w:szCs w:val="24"/>
+        </w:rPr>
+      </w:pPr>
+      <w:r>
+        <w:rPr>
+          <w:rFonts w:ascii="Times New Roman" w:hAnsi="Times New Roman" w:cs="Times New Roman"/>
+          <w:sz w:val="24"/>
+          <w:szCs w:val="24"/>
+        </w:rPr>
+        <w:t xml:space="preserve">For </w:t>
+      </w:r>
+      <w:r>
+        <w:rPr>
+          <w:rFonts w:ascii="Times New Roman" w:hAnsi="Times New Roman" w:cs="Times New Roman"/>
+          <w:sz w:val="24"/>
+          <w:szCs w:val="24"/>
+        </w:rPr>
+        <w:t xml:space="preserve">initial test purposes we have used climate change velocity from </w:t>
+      </w:r>
+      <w:r>
         <w:rPr>
           <w:rFonts w:ascii="Times New Roman" w:hAnsi="Times New Roman" w:cs="Times New Roman"/>
           <w:i/>
@@ -12042,7 +13025,8 @@
           <w:sz w:val="24"/>
           <w:szCs w:val="24"/>
         </w:rPr>
-      </w:pPr>
+        <w:fldChar w:fldCharType="begin"/>
+      </w:r>
       <w:r>
         <w:rPr>
           <w:rFonts w:ascii="Times New Roman" w:hAnsi="Times New Roman" w:cs="Times New Roman"/>
@@ -12051,7 +13035,7 @@
           <w:sz w:val="24"/>
           <w:szCs w:val="24"/>
         </w:rPr>
-        <w:fldChar w:fldCharType="begin"/>
+        <w:instrText xml:space="preserve"> ADDIN ZOTERO_ITEM CSL_CITATION {"citationID":"uqzBPPaz","properties":{"formattedCitation":"(Garcia et al. 2014)","plainCitation":"(Garcia et al. 2014)","noteIndex":0},"citationItems":[{"id":2664,"uris":["http://zotero.org/users/878981/items/AMMZNZ6E"],"uri":["http://zotero.org/users/878981/items/AMMZNZ6E"],"itemData":{"id":2664,"type":"article-journal","container-title":"Science","issue":"6183","page":"1247579","source":"Google Scholar","title":"Multiple dimensions of climate change and their implications for biodiversity","volume":"344","author":[{"family":"Garcia","given":"Raquel A."},{"family":"Cabeza","given":"Mar"},{"family":"Rahbek","given":"Carsten"},{"family":"Araújo","given":"Miguel B."}],"issued":{"date-parts":[["2014"]]}}}],"schema":"https://github.com/citation-style-language/schema/raw/master/csl-citation.json"} </w:instrText>
       </w:r>
       <w:r>
         <w:rPr>
@@ -12061,7 +13045,14 @@
           <w:sz w:val="24"/>
           <w:szCs w:val="24"/>
         </w:rPr>
-        <w:instrText xml:space="preserve"> ADDIN ZOTERO_ITEM CSL_CITATION {"citationID":"uqzBPPaz","properties":{"formattedCitation":"(Garcia et al. 2014)","plainCitation":"(Garcia et al. 2014)","noteIndex":0},"citationItems":[{"id":2664,"uris":["http://zotero.org/users/878981/items/AMMZNZ6E"],"uri":["http://zotero.org/users/878981/items/AMMZNZ6E"],"itemData":{"id":2664,"type":"article-journal","container-title":"Science","issue":"6183","page":"1247579","source":"Google Scholar","title":"Multiple dimensions of climate change and their implications for biodiversity","volume":"344","author":[{"family":"Garcia","given":"Raquel A."},{"family":"Cabeza","given":"Mar"},{"family":"Rahbek","given":"Carsten"},{"family":"Araújo","given":"Miguel B."}],"issued":{"date-parts":[["2014"]]}}}],"schema":"https://github.com/citation-style-language/schema/raw/master/csl-citation.json"} </w:instrText>
+        <w:fldChar w:fldCharType="separate"/>
+      </w:r>
+      <w:r>
+        <w:rPr>
+          <w:rFonts w:ascii="Times New Roman" w:hAnsi="Times New Roman" w:cs="Times New Roman"/>
+          <w:sz w:val="24"/>
+        </w:rPr>
+        <w:t>(Garcia et al. 2014)</w:t>
       </w:r>
       <w:r>
         <w:rPr>
@@ -12071,14 +13062,7 @@
           <w:sz w:val="24"/>
           <w:szCs w:val="24"/>
         </w:rPr>
-        <w:fldChar w:fldCharType="separate"/>
-      </w:r>
-      <w:r>
-        <w:rPr>
-          <w:rFonts w:ascii="Times New Roman" w:hAnsi="Times New Roman" w:cs="Times New Roman"/>
-          <w:sz w:val="24"/>
-        </w:rPr>
-        <w:t>(Garcia et al. 2014)</w:t>
+        <w:fldChar w:fldCharType="end"/>
       </w:r>
       <w:r>
         <w:rPr>
@@ -12088,11 +13072,46 @@
           <w:sz w:val="24"/>
           <w:szCs w:val="24"/>
         </w:rPr>
-        <w:fldChar w:fldCharType="end"/>
+        <w:t xml:space="preserve"> </w:t>
+      </w:r>
+      <w:r>
+        <w:rPr>
+          <w:rFonts w:ascii="Times New Roman" w:hAnsi="Times New Roman" w:cs="Times New Roman"/>
+          <w:sz w:val="24"/>
+          <w:szCs w:val="24"/>
+        </w:rPr>
+        <w:t xml:space="preserve">as the climate risk component in the multi-objective optimization formulation. </w:t>
+      </w:r>
+      <w:r>
+        <w:rPr>
+          <w:rFonts w:ascii="Times New Roman" w:hAnsi="Times New Roman" w:cs="Times New Roman"/>
+          <w:sz w:val="24"/>
+          <w:szCs w:val="24"/>
+        </w:rPr>
+        <w:t xml:space="preserve">We will also explore climate novelty and extreme metrics from Frank La </w:t>
+      </w:r>
+      <w:proofErr w:type="spellStart"/>
+      <w:r>
+        <w:rPr>
+          <w:rFonts w:ascii="Times New Roman" w:hAnsi="Times New Roman" w:cs="Times New Roman"/>
+          <w:sz w:val="24"/>
+          <w:szCs w:val="24"/>
+        </w:rPr>
+        <w:t>Sorte</w:t>
+      </w:r>
+      <w:proofErr w:type="spellEnd"/>
+      <w:r>
+        <w:rPr>
+          <w:rFonts w:ascii="Times New Roman" w:hAnsi="Times New Roman" w:cs="Times New Roman"/>
+          <w:sz w:val="24"/>
+          <w:szCs w:val="24"/>
+        </w:rPr>
+        <w:t>.</w:t>
       </w:r>
     </w:p>
     <w:p>
       <w:pPr>
+        <w:spacing w:line="480" w:lineRule="auto"/>
         <w:rPr>
           <w:rFonts w:ascii="Times New Roman" w:hAnsi="Times New Roman" w:cs="Times New Roman"/>
           <w:i/>
@@ -12104,6 +13123,7 @@
     </w:p>
     <w:p>
       <w:pPr>
+        <w:spacing w:line="480" w:lineRule="auto"/>
         <w:rPr>
           <w:rFonts w:ascii="Times New Roman" w:hAnsi="Times New Roman" w:cs="Times New Roman"/>
           <w:i/>
@@ -12112,13 +13132,22 @@
           <w:szCs w:val="24"/>
         </w:rPr>
       </w:pPr>
+      <w:r>
+        <w:rPr>
+          <w:rFonts w:ascii="Times New Roman" w:hAnsi="Times New Roman" w:cs="Times New Roman"/>
+          <w:i/>
+          <w:iCs/>
+          <w:sz w:val="24"/>
+          <w:szCs w:val="24"/>
+        </w:rPr>
+        <w:t>Multi-objective optimization of risk reduction</w:t>
+      </w:r>
     </w:p>
     <w:p>
       <w:pPr>
-        <w:rPr>
-          <w:rFonts w:ascii="Times New Roman" w:hAnsi="Times New Roman" w:cs="Times New Roman"/>
-          <w:i/>
-          <w:iCs/>
+        <w:spacing w:line="480" w:lineRule="auto"/>
+        <w:rPr>
+          <w:rFonts w:ascii="Times New Roman" w:hAnsi="Times New Roman" w:cs="Times New Roman"/>
           <w:sz w:val="24"/>
           <w:szCs w:val="24"/>
         </w:rPr>
@@ -12126,26 +13155,216 @@
       <w:r>
         <w:rPr>
           <w:rFonts w:ascii="Times New Roman" w:hAnsi="Times New Roman" w:cs="Times New Roman"/>
-          <w:i/>
-          <w:iCs/>
-          <w:sz w:val="24"/>
-          <w:szCs w:val="24"/>
-        </w:rPr>
-        <w:t>Multi-objective optimization of risk reduction</w:t>
-      </w:r>
-      <w:r>
-        <w:rPr>
-          <w:rFonts w:ascii="Times New Roman" w:hAnsi="Times New Roman" w:cs="Times New Roman"/>
-          <w:i/>
-          <w:iCs/>
-          <w:sz w:val="24"/>
-          <w:szCs w:val="24"/>
-        </w:rPr>
-        <w:br w:type="page"/>
+          <w:sz w:val="24"/>
+          <w:szCs w:val="24"/>
+        </w:rPr>
+        <w:t>The general problem formulation follows the min set approach, where we try to minimize the objective function, while reaching feature targets. Instead of one objective, we are expanding the formulation to include multiple objectives in the problem formulation. We use a</w:t>
+      </w:r>
+      <w:r>
+        <w:rPr>
+          <w:rFonts w:ascii="Times New Roman" w:hAnsi="Times New Roman" w:cs="Times New Roman"/>
+          <w:sz w:val="24"/>
+          <w:szCs w:val="24"/>
+        </w:rPr>
+        <w:t xml:space="preserve"> hierarchical or lexicographic approach </w:t>
+      </w:r>
+      <w:r>
+        <w:rPr>
+          <w:rFonts w:ascii="Times New Roman" w:hAnsi="Times New Roman" w:cs="Times New Roman"/>
+          <w:sz w:val="24"/>
+          <w:szCs w:val="24"/>
+        </w:rPr>
+        <w:t xml:space="preserve">that </w:t>
+      </w:r>
+      <w:r>
+        <w:rPr>
+          <w:rFonts w:ascii="Times New Roman" w:hAnsi="Times New Roman" w:cs="Times New Roman"/>
+          <w:sz w:val="24"/>
+          <w:szCs w:val="24"/>
+        </w:rPr>
+        <w:t xml:space="preserve">assigns a priority to each objective, and optimizes for the objectives in decreasing priority order. At each step, it finds the best solution for the current objective, but only from among those that would not degrade the solution quality for higher-priority objectives. </w:t>
+      </w:r>
+      <w:r>
+        <w:rPr>
+          <w:rFonts w:ascii="Times New Roman" w:hAnsi="Times New Roman" w:cs="Times New Roman"/>
+          <w:sz w:val="24"/>
+          <w:szCs w:val="24"/>
+        </w:rPr>
+        <w:t xml:space="preserve">We considered up to three objectives in our prioritization scenarios, </w:t>
+      </w:r>
+      <w:proofErr w:type="spellStart"/>
+      <w:r>
+        <w:rPr>
+          <w:rFonts w:ascii="Times New Roman" w:hAnsi="Times New Roman" w:cs="Times New Roman"/>
+          <w:sz w:val="24"/>
+          <w:szCs w:val="24"/>
+        </w:rPr>
+        <w:t>i</w:t>
+      </w:r>
+      <w:proofErr w:type="spellEnd"/>
+      <w:r>
+        <w:rPr>
+          <w:rFonts w:ascii="Times New Roman" w:hAnsi="Times New Roman" w:cs="Times New Roman"/>
+          <w:sz w:val="24"/>
+          <w:szCs w:val="24"/>
+        </w:rPr>
+        <w:t xml:space="preserve">) socioeconomic risk, ii) land </w:t>
+      </w:r>
+      <w:r>
+        <w:rPr>
+          <w:rFonts w:ascii="Times New Roman" w:hAnsi="Times New Roman" w:cs="Times New Roman"/>
+          <w:sz w:val="24"/>
+          <w:szCs w:val="24"/>
+        </w:rPr>
+        <w:t>use change risk, and iii) climate risk.</w:t>
+      </w:r>
+      <w:r>
+        <w:rPr>
+          <w:rFonts w:ascii="Times New Roman" w:hAnsi="Times New Roman" w:cs="Times New Roman"/>
+          <w:sz w:val="24"/>
+          <w:szCs w:val="24"/>
+        </w:rPr>
+        <w:t xml:space="preserve"> </w:t>
+      </w:r>
+      <w:r>
+        <w:rPr>
+          <w:rFonts w:ascii="Times New Roman" w:hAnsi="Times New Roman" w:cs="Times New Roman"/>
+          <w:sz w:val="24"/>
+          <w:szCs w:val="24"/>
+        </w:rPr>
+        <w:t>To compare different risk scenarios we calculated solutions for each unique objective combination (</w:t>
+      </w:r>
+      <w:r>
+        <w:rPr>
+          <w:rFonts w:ascii="Times New Roman" w:hAnsi="Times New Roman" w:cs="Times New Roman"/>
+          <w:sz w:val="24"/>
+          <w:szCs w:val="24"/>
+        </w:rPr>
+        <w:t xml:space="preserve">n = </w:t>
+      </w:r>
+      <w:r>
+        <w:rPr>
+          <w:rFonts w:ascii="Times New Roman" w:hAnsi="Times New Roman" w:cs="Times New Roman"/>
+          <w:sz w:val="24"/>
+          <w:szCs w:val="24"/>
+        </w:rPr>
+        <w:t xml:space="preserve">7), as well as one where we use a constant objective function as the base scenario. </w:t>
       </w:r>
     </w:p>
     <w:p>
       <w:pPr>
+        <w:spacing w:line="480" w:lineRule="auto"/>
+        <w:rPr>
+          <w:rFonts w:ascii="Times New Roman" w:hAnsi="Times New Roman" w:cs="Times New Roman"/>
+          <w:i/>
+          <w:iCs/>
+          <w:sz w:val="24"/>
+          <w:szCs w:val="24"/>
+        </w:rPr>
+      </w:pPr>
+      <w:r>
+        <w:rPr>
+          <w:rFonts w:ascii="Times New Roman" w:hAnsi="Times New Roman" w:cs="Times New Roman"/>
+          <w:sz w:val="24"/>
+          <w:szCs w:val="24"/>
+        </w:rPr>
+        <w:t>For all scenarios we locked in current protected areas and use</w:t>
+      </w:r>
+      <w:r>
+        <w:rPr>
+          <w:rFonts w:ascii="Times New Roman" w:hAnsi="Times New Roman" w:cs="Times New Roman"/>
+          <w:sz w:val="24"/>
+          <w:szCs w:val="24"/>
+        </w:rPr>
+        <w:t>d</w:t>
+      </w:r>
+      <w:r>
+        <w:rPr>
+          <w:rFonts w:ascii="Times New Roman" w:hAnsi="Times New Roman" w:cs="Times New Roman"/>
+          <w:sz w:val="24"/>
+          <w:szCs w:val="24"/>
+        </w:rPr>
+        <w:t xml:space="preserve"> the same feature set of </w:t>
+      </w:r>
+      <w:r>
+        <w:rPr>
+          <w:rFonts w:ascii="Times New Roman" w:hAnsi="Times New Roman" w:cs="Times New Roman"/>
+          <w:sz w:val="24"/>
+          <w:szCs w:val="24"/>
+        </w:rPr>
+        <w:t>30930</w:t>
+      </w:r>
+      <w:r>
+        <w:rPr>
+          <w:rFonts w:ascii="Times New Roman" w:hAnsi="Times New Roman" w:cs="Times New Roman"/>
+          <w:sz w:val="24"/>
+          <w:szCs w:val="24"/>
+        </w:rPr>
+        <w:t xml:space="preserve"> vertebrate</w:t>
+      </w:r>
+      <w:r>
+        <w:rPr>
+          <w:rFonts w:ascii="Times New Roman" w:hAnsi="Times New Roman" w:cs="Times New Roman"/>
+          <w:sz w:val="24"/>
+          <w:szCs w:val="24"/>
+        </w:rPr>
+        <w:t>s. The target for each feature was set to 30% of their range.</w:t>
+      </w:r>
+      <w:r>
+        <w:rPr>
+          <w:rFonts w:ascii="Times New Roman" w:hAnsi="Times New Roman" w:cs="Times New Roman"/>
+          <w:sz w:val="24"/>
+          <w:szCs w:val="24"/>
+        </w:rPr>
+        <w:t xml:space="preserve"> The optimality gap we use </w:t>
+      </w:r>
+      <w:r>
+        <w:rPr>
+          <w:rFonts w:ascii="Times New Roman" w:hAnsi="Times New Roman" w:cs="Times New Roman"/>
+          <w:sz w:val="24"/>
+          <w:szCs w:val="24"/>
+        </w:rPr>
+        <w:lastRenderedPageBreak/>
+        <w:t>was 5% for each objective in the hierarchy.</w:t>
+      </w:r>
+      <w:r>
+        <w:rPr>
+          <w:rFonts w:ascii="Times New Roman" w:hAnsi="Times New Roman" w:cs="Times New Roman"/>
+          <w:sz w:val="24"/>
+          <w:szCs w:val="24"/>
+        </w:rPr>
+        <w:t xml:space="preserve"> We started the hierarchy with socioeconomic risk, followed by land use change risk and climate risk</w:t>
+      </w:r>
+      <w:r>
+        <w:rPr>
+          <w:rFonts w:ascii="Times New Roman" w:hAnsi="Times New Roman" w:cs="Times New Roman"/>
+          <w:sz w:val="24"/>
+          <w:szCs w:val="24"/>
+        </w:rPr>
+        <w:t xml:space="preserve"> to reflect the immediacy of each risk on current biodiversity (socioeconomic best predictor for success currently; land use higher current impact than climate). </w:t>
+      </w:r>
+      <w:r>
+        <w:rPr>
+          <w:rFonts w:ascii="Times New Roman" w:hAnsi="Times New Roman" w:cs="Times New Roman"/>
+          <w:sz w:val="24"/>
+          <w:szCs w:val="24"/>
+        </w:rPr>
+        <w:t>Sensitivity analysis showed that reversing the priority order did not influence our results (supp mat).</w:t>
+      </w:r>
+      <w:r>
+        <w:rPr>
+          <w:rFonts w:ascii="Times New Roman" w:hAnsi="Times New Roman" w:cs="Times New Roman"/>
+          <w:i/>
+          <w:iCs/>
+          <w:sz w:val="24"/>
+          <w:szCs w:val="24"/>
+        </w:rPr>
+        <w:br w:type="page"/>
+      </w:r>
+    </w:p>
+    <w:p>
+      <w:pPr>
+        <w:spacing w:line="480" w:lineRule="auto"/>
         <w:rPr>
           <w:rFonts w:ascii="Times New Roman" w:hAnsi="Times New Roman" w:cs="Times New Roman"/>
           <w:i/>
@@ -12160,6 +13379,8 @@
         <w:spacing w:after="0" w:line="480" w:lineRule="auto"/>
         <w:rPr>
           <w:rFonts w:ascii="Times New Roman" w:hAnsi="Times New Roman" w:cs="Times New Roman"/>
+          <w:b/>
+          <w:bCs/>
           <w:sz w:val="24"/>
           <w:szCs w:val="24"/>
         </w:rPr>
@@ -12167,6 +13388,8 @@
       <w:r>
         <w:rPr>
           <w:rFonts w:ascii="Times New Roman" w:hAnsi="Times New Roman" w:cs="Times New Roman"/>
+          <w:b/>
+          <w:bCs/>
           <w:sz w:val="24"/>
           <w:szCs w:val="24"/>
         </w:rPr>
@@ -12175,6 +13398,7 @@
     </w:p>
     <w:p>
       <w:pPr>
+        <w:spacing w:line="480" w:lineRule="auto"/>
         <w:rPr>
           <w:rFonts w:ascii="Times New Roman" w:hAnsi="Times New Roman" w:cs="Times New Roman"/>
           <w:sz w:val="24"/>
@@ -12195,6 +13419,8 @@
         <w:spacing w:after="0" w:line="480" w:lineRule="auto"/>
         <w:rPr>
           <w:rFonts w:ascii="Times New Roman" w:hAnsi="Times New Roman" w:cs="Times New Roman"/>
+          <w:b/>
+          <w:bCs/>
           <w:sz w:val="24"/>
           <w:szCs w:val="24"/>
         </w:rPr>
@@ -12202,6 +13428,8 @@
       <w:r>
         <w:rPr>
           <w:rFonts w:ascii="Times New Roman" w:hAnsi="Times New Roman" w:cs="Times New Roman"/>
+          <w:b/>
+          <w:bCs/>
           <w:sz w:val="24"/>
           <w:szCs w:val="24"/>
         </w:rPr>
@@ -12214,6 +13442,8 @@
         <w:spacing w:after="0" w:line="480" w:lineRule="auto"/>
         <w:rPr>
           <w:rFonts w:ascii="Times New Roman" w:hAnsi="Times New Roman" w:cs="Times New Roman"/>
+          <w:b/>
+          <w:bCs/>
           <w:sz w:val="24"/>
           <w:szCs w:val="24"/>
         </w:rPr>
@@ -12221,6 +13451,8 @@
       <w:r>
         <w:rPr>
           <w:rFonts w:ascii="Times New Roman" w:hAnsi="Times New Roman" w:cs="Times New Roman"/>
+          <w:b/>
+          <w:bCs/>
           <w:sz w:val="24"/>
           <w:szCs w:val="24"/>
         </w:rPr>
@@ -12232,6 +13464,8 @@
         <w:spacing w:after="0" w:line="480" w:lineRule="auto"/>
         <w:rPr>
           <w:rFonts w:ascii="Times New Roman" w:hAnsi="Times New Roman" w:cs="Times New Roman"/>
+          <w:b/>
+          <w:bCs/>
           <w:sz w:val="24"/>
           <w:szCs w:val="24"/>
         </w:rPr>
@@ -12239,6 +13473,8 @@
       <w:r>
         <w:rPr>
           <w:rFonts w:ascii="Times New Roman" w:hAnsi="Times New Roman" w:cs="Times New Roman"/>
+          <w:b/>
+          <w:bCs/>
           <w:sz w:val="24"/>
           <w:szCs w:val="24"/>
         </w:rPr>
@@ -12355,7 +13591,7 @@
       </w:r>
     </w:p>
   </w:comment>
-  <w:comment w:id="15" w:author="richard" w:date="2020-01-06T15:31:00Z" w:initials="r">
+  <w:comment w:id="16" w:author="richard" w:date="2020-01-06T15:31:00Z" w:initials="r">
     <w:p>
       <w:pPr>
         <w:pStyle w:val="CommentText"/>
@@ -12371,7 +13607,7 @@
       </w:r>
     </w:p>
   </w:comment>
-  <w:comment w:id="16" w:author="richard" w:date="2020-01-06T15:24:00Z" w:initials="r">
+  <w:comment w:id="17" w:author="richard" w:date="2020-01-06T15:24:00Z" w:initials="r">
     <w:p>
       <w:pPr>
         <w:pStyle w:val="CommentText"/>
@@ -12390,7 +13626,7 @@
       </w:r>
     </w:p>
   </w:comment>
-  <w:comment w:id="17" w:author="richard" w:date="2020-01-06T15:25:00Z" w:initials="r">
+  <w:comment w:id="18" w:author="richard" w:date="2020-01-06T15:25:00Z" w:initials="r">
     <w:p>
       <w:pPr>
         <w:pStyle w:val="CommentText"/>
@@ -13088,6 +14324,37 @@
       <w:shd w:val="clear" w:color="auto" w:fill="E1DFDD"/>
     </w:rPr>
   </w:style>
+  <w:style w:type="character" w:styleId="FollowedHyperlink">
+    <w:name w:val="FollowedHyperlink"/>
+    <w:basedOn w:val="DefaultParagraphFont"/>
+    <w:uiPriority w:val="99"/>
+    <w:semiHidden/>
+    <w:unhideWhenUsed/>
+    <w:rsid w:val="00F64BF2"/>
+    <w:rPr>
+      <w:color w:val="954F72" w:themeColor="followedHyperlink"/>
+      <w:u w:val="single"/>
+    </w:rPr>
+  </w:style>
+  <w:style w:type="paragraph" w:styleId="Caption">
+    <w:name w:val="caption"/>
+    <w:basedOn w:val="Normal"/>
+    <w:next w:val="Normal"/>
+    <w:uiPriority w:val="35"/>
+    <w:unhideWhenUsed/>
+    <w:qFormat/>
+    <w:rsid w:val="00ED7C9C"/>
+    <w:pPr>
+      <w:spacing w:after="200" w:line="240" w:lineRule="auto"/>
+    </w:pPr>
+    <w:rPr>
+      <w:i/>
+      <w:iCs/>
+      <w:color w:val="44546A" w:themeColor="text2"/>
+      <w:sz w:val="18"/>
+      <w:szCs w:val="18"/>
+    </w:rPr>
+  </w:style>
 </w:styles>
 </file>
 
@@ -13357,7 +14624,7 @@
 </file>
 
 <file path=customXml/itemProps1.xml><?xml version="1.0" encoding="utf-8"?>
-<ds:datastoreItem xmlns:ds="http://schemas.openxmlformats.org/officeDocument/2006/customXml" ds:itemID="{CE794449-6F9E-4DA2-ABE8-1195541C2934}">
+<ds:datastoreItem xmlns:ds="http://schemas.openxmlformats.org/officeDocument/2006/customXml" ds:itemID="{07E26612-2F4A-4EC2-A016-C0895B188F4A}">
   <ds:schemaRefs>
     <ds:schemaRef ds:uri="http://schemas.openxmlformats.org/officeDocument/2006/bibliography"/>
   </ds:schemaRefs>

</xml_diff>

<commit_message>
updates and send to co-authors
</commit_message>
<xml_diff>
--- a/manuscript/global_risk_ms.docx
+++ b/manuscript/global_risk_ms.docx
@@ -3704,57 +3704,72 @@
         </w:rPr>
         <w:t xml:space="preserve"> </w:t>
       </w:r>
+      <w:r>
+        <w:rPr>
+          <w:rFonts w:ascii="Times New Roman" w:hAnsi="Times New Roman" w:cs="Times New Roman"/>
+          <w:sz w:val="24"/>
+          <w:szCs w:val="24"/>
+        </w:rPr>
+        <w:t xml:space="preserve">Comparing prioritization results across the 14 global biomes revealed considerable </w:t>
+      </w:r>
+      <w:r>
+        <w:rPr>
+          <w:rFonts w:ascii="Times New Roman" w:hAnsi="Times New Roman" w:cs="Times New Roman"/>
+          <w:sz w:val="24"/>
+          <w:szCs w:val="24"/>
+        </w:rPr>
+        <w:lastRenderedPageBreak/>
+        <w:t xml:space="preserve">variation </w:t>
+      </w:r>
+      <w:r>
+        <w:rPr>
+          <w:rFonts w:ascii="Times New Roman" w:hAnsi="Times New Roman" w:cs="Times New Roman"/>
+          <w:sz w:val="24"/>
+          <w:szCs w:val="24"/>
+        </w:rPr>
+        <w:t>in</w:t>
+      </w:r>
+      <w:r>
+        <w:rPr>
+          <w:rFonts w:ascii="Times New Roman" w:hAnsi="Times New Roman" w:cs="Times New Roman"/>
+          <w:sz w:val="24"/>
+          <w:szCs w:val="24"/>
+        </w:rPr>
+        <w:t xml:space="preserve"> biome </w:t>
+      </w:r>
+      <w:r>
+        <w:rPr>
+          <w:rFonts w:ascii="Times New Roman" w:hAnsi="Times New Roman" w:cs="Times New Roman"/>
+          <w:sz w:val="24"/>
+          <w:szCs w:val="24"/>
+        </w:rPr>
+        <w:t>representation</w:t>
+      </w:r>
+      <w:r>
+        <w:rPr>
+          <w:rFonts w:ascii="Times New Roman" w:hAnsi="Times New Roman" w:cs="Times New Roman"/>
+          <w:sz w:val="24"/>
+          <w:szCs w:val="24"/>
+        </w:rPr>
+        <w:t xml:space="preserve"> across scenarios (Figure 3). </w:t>
+      </w:r>
+      <w:r>
+        <w:rPr>
+          <w:rFonts w:ascii="Times New Roman" w:hAnsi="Times New Roman" w:cs="Times New Roman"/>
+          <w:sz w:val="24"/>
+          <w:szCs w:val="24"/>
+        </w:rPr>
+        <w:t xml:space="preserve">The most pronounced variation was for temperate conifer forests with a total variation of 9.1% of biome area, ranging from 31.8% for the baseline scenario, to 39.5% for the scenario incorporating governance and land use constraints. Mangroves had the second highest total variation of 6.5%, ranging from 36.8% of the biome areas for the scenario only considering governance constraints, to 43.2% for the scenario only considering the land use constraint. In contrast, Mediterranean forests or Montane Grasslands had a total variation of less than 0.72% across all scenarios. </w:t>
+      </w:r>
       <w:commentRangeStart w:id="22"/>
       <w:commentRangeStart w:id="23"/>
-      <w:commentRangeStart w:id="24"/>
-      <w:r>
-        <w:rPr>
-          <w:rFonts w:ascii="Times New Roman" w:hAnsi="Times New Roman" w:cs="Times New Roman"/>
-          <w:sz w:val="24"/>
-          <w:szCs w:val="24"/>
-        </w:rPr>
-        <w:t xml:space="preserve">Comparing prioritization results across the 14 global biomes revealed considerable </w:t>
-      </w:r>
-      <w:r>
-        <w:rPr>
-          <w:rFonts w:ascii="Times New Roman" w:hAnsi="Times New Roman" w:cs="Times New Roman"/>
-          <w:sz w:val="24"/>
-          <w:szCs w:val="24"/>
-        </w:rPr>
-        <w:lastRenderedPageBreak/>
-        <w:t xml:space="preserve">variation </w:t>
-      </w:r>
-      <w:r>
-        <w:rPr>
-          <w:rFonts w:ascii="Times New Roman" w:hAnsi="Times New Roman" w:cs="Times New Roman"/>
-          <w:sz w:val="24"/>
-          <w:szCs w:val="24"/>
-        </w:rPr>
-        <w:t>in</w:t>
-      </w:r>
-      <w:r>
-        <w:rPr>
-          <w:rFonts w:ascii="Times New Roman" w:hAnsi="Times New Roman" w:cs="Times New Roman"/>
-          <w:sz w:val="24"/>
-          <w:szCs w:val="24"/>
-        </w:rPr>
-        <w:t xml:space="preserve"> biome </w:t>
-      </w:r>
-      <w:r>
-        <w:rPr>
-          <w:rFonts w:ascii="Times New Roman" w:hAnsi="Times New Roman" w:cs="Times New Roman"/>
-          <w:sz w:val="24"/>
-          <w:szCs w:val="24"/>
-        </w:rPr>
-        <w:t>representation</w:t>
-      </w:r>
-      <w:r>
-        <w:rPr>
-          <w:rFonts w:ascii="Times New Roman" w:hAnsi="Times New Roman" w:cs="Times New Roman"/>
-          <w:sz w:val="24"/>
-          <w:szCs w:val="24"/>
-        </w:rPr>
-        <w:t xml:space="preserve"> across scenarios </w:t>
+      <w:r>
+        <w:rPr>
+          <w:rFonts w:ascii="Times New Roman" w:hAnsi="Times New Roman" w:cs="Times New Roman"/>
+          <w:sz w:val="24"/>
+          <w:szCs w:val="24"/>
+        </w:rPr>
+        <w:t xml:space="preserve"> </w:t>
       </w:r>
       <w:commentRangeEnd w:id="22"/>
       <w:r>
@@ -3769,117 +3784,6 @@
           <w:rStyle w:val="CommentReference"/>
         </w:rPr>
         <w:commentReference w:id="23"/>
-      </w:r>
-      <w:commentRangeEnd w:id="24"/>
-      <w:r>
-        <w:rPr>
-          <w:rStyle w:val="CommentReference"/>
-        </w:rPr>
-        <w:commentReference w:id="24"/>
-      </w:r>
-      <w:r>
-        <w:rPr>
-          <w:rFonts w:ascii="Times New Roman" w:hAnsi="Times New Roman" w:cs="Times New Roman"/>
-          <w:sz w:val="24"/>
-          <w:szCs w:val="24"/>
-        </w:rPr>
-        <w:t xml:space="preserve">(Figure 3). </w:t>
-      </w:r>
-      <w:commentRangeStart w:id="25"/>
-      <w:commentRangeStart w:id="26"/>
-      <w:commentRangeStart w:id="27"/>
-      <w:r>
-        <w:rPr>
-          <w:rFonts w:ascii="Times New Roman" w:hAnsi="Times New Roman" w:cs="Times New Roman"/>
-          <w:sz w:val="24"/>
-          <w:szCs w:val="24"/>
-        </w:rPr>
-        <w:t xml:space="preserve">The most pronounced variation was for temperate conifer forests with a total variation of 28.6%, ranging from a 3.8% reduction compared to baseline for the scenario only considering the climate constraint, to a 24.8% increase for the scenario incorporating </w:t>
-      </w:r>
-      <w:r>
-        <w:rPr>
-          <w:rFonts w:ascii="Times New Roman" w:hAnsi="Times New Roman" w:cs="Times New Roman"/>
-          <w:sz w:val="24"/>
-          <w:szCs w:val="24"/>
-        </w:rPr>
-        <w:t>governance</w:t>
-      </w:r>
-      <w:r>
-        <w:rPr>
-          <w:rFonts w:ascii="Times New Roman" w:hAnsi="Times New Roman" w:cs="Times New Roman"/>
-          <w:sz w:val="24"/>
-          <w:szCs w:val="24"/>
-        </w:rPr>
-        <w:t xml:space="preserve"> and land use constraints. Mangroves ha</w:t>
-      </w:r>
-      <w:r>
-        <w:rPr>
-          <w:rFonts w:ascii="Times New Roman" w:hAnsi="Times New Roman" w:cs="Times New Roman"/>
-          <w:sz w:val="24"/>
-          <w:szCs w:val="24"/>
-        </w:rPr>
-        <w:t>d</w:t>
-      </w:r>
-      <w:r>
-        <w:rPr>
-          <w:rFonts w:ascii="Times New Roman" w:hAnsi="Times New Roman" w:cs="Times New Roman"/>
-          <w:sz w:val="24"/>
-          <w:szCs w:val="24"/>
-        </w:rPr>
-        <w:t xml:space="preserve"> the second highest total variation of 17.4%, ranging from a 1.2% reduction for the scenario only considering </w:t>
-      </w:r>
-      <w:r>
-        <w:rPr>
-          <w:rFonts w:ascii="Times New Roman" w:hAnsi="Times New Roman" w:cs="Times New Roman"/>
-          <w:sz w:val="24"/>
-          <w:szCs w:val="24"/>
-        </w:rPr>
-        <w:t>governance</w:t>
-      </w:r>
-      <w:r>
-        <w:rPr>
-          <w:rFonts w:ascii="Times New Roman" w:hAnsi="Times New Roman" w:cs="Times New Roman"/>
-          <w:sz w:val="24"/>
-          <w:szCs w:val="24"/>
-        </w:rPr>
-        <w:t xml:space="preserve"> constraints, to 16.2% increase for the scenario only considering the land use constraint. In contrast, Mediterranean forests or Montane Grasslands ha</w:t>
-      </w:r>
-      <w:r>
-        <w:rPr>
-          <w:rFonts w:ascii="Times New Roman" w:hAnsi="Times New Roman" w:cs="Times New Roman"/>
-          <w:sz w:val="24"/>
-          <w:szCs w:val="24"/>
-        </w:rPr>
-        <w:t>d</w:t>
-      </w:r>
-      <w:r>
-        <w:rPr>
-          <w:rFonts w:ascii="Times New Roman" w:hAnsi="Times New Roman" w:cs="Times New Roman"/>
-          <w:sz w:val="24"/>
-          <w:szCs w:val="24"/>
-        </w:rPr>
-        <w:t xml:space="preserve"> a total variation of less than 2% across all scenarios. </w:t>
-      </w:r>
-      <w:commentRangeEnd w:id="25"/>
-      <w:r>
-        <w:rPr>
-          <w:rStyle w:val="CommentReference"/>
-        </w:rPr>
-        <w:commentReference w:id="25"/>
-      </w:r>
-      <w:commentRangeEnd w:id="26"/>
-      <w:r>
-        <w:rPr>
-          <w:rStyle w:val="CommentReference"/>
-        </w:rPr>
-        <w:commentReference w:id="26"/>
-      </w:r>
-      <w:commentRangeEnd w:id="27"/>
-      <w:r>
-        <w:rPr>
-          <w:rStyle w:val="CommentReference"/>
-        </w:rPr>
-        <w:commentReference w:id="27"/>
       </w:r>
     </w:p>
     <w:p>
@@ -4472,7 +4376,7 @@
         </w:rPr>
         <w:t>It is also important to note that [</w:t>
       </w:r>
-      <w:commentRangeStart w:id="28"/>
+      <w:commentRangeStart w:id="24"/>
       <w:r>
         <w:rPr>
           <w:rFonts w:ascii="Times New Roman" w:hAnsi="Times New Roman" w:cs="Times New Roman"/>
@@ -4482,12 +4386,12 @@
         </w:rPr>
         <w:t>SHOULD WE MENTION SOMETHING ABOUT UNCERTAINTY IN THE PARAMETERS THEMSELVES? IN OTHER WORDS, WE DEVISE PARAMETERS TO ACCOUNT FOR UNCERTAINTY BUT THE PARAMETERS THEMSELVES ARE SUBJECT TO UNCERTAINTY – WE HAVE NOT DONE A SENSITIVITY ANALYSIS. COULD WE INDICATE POTENTIAL UTILITY OF SENSITIVITY ANALYSIS TO INDICATE PARAMETERS THAT MOST INFLUENCE DIFFERENCES IN SOLUTIONS, SO INDIVIDUAL AGENCIES CAN DETERMINE WHICH ONES THEY MIGHT BE ABLE TO EITHER TRY TO INFLUENCE – E.G. LAND USE CHANGE, OR BUFFER AGAINST? ]</w:t>
       </w:r>
-      <w:commentRangeEnd w:id="28"/>
+      <w:commentRangeEnd w:id="24"/>
       <w:r>
         <w:rPr>
           <w:rStyle w:val="CommentReference"/>
         </w:rPr>
-        <w:commentReference w:id="28"/>
+        <w:commentReference w:id="24"/>
       </w:r>
       <w:r>
         <w:rPr>
@@ -4507,7 +4411,7 @@
         </w:rPr>
         <w:t>[</w:t>
       </w:r>
-      <w:commentRangeStart w:id="29"/>
+      <w:commentRangeStart w:id="25"/>
       <w:r>
         <w:rPr>
           <w:rFonts w:ascii="Times New Roman" w:eastAsia="Arial" w:hAnsi="Times New Roman" w:cs="Times New Roman"/>
@@ -4518,12 +4422,12 @@
         </w:rPr>
         <w:t>2 SENTENCES ON WHAT PREVIOUS ANALYSES HAVE DONE? SOME HAVE CONSIDERED EACH OF THESE THINGS SEPARATELY, NONE HAVE CONSIDERED ALLTOGETHER</w:t>
       </w:r>
-      <w:commentRangeEnd w:id="29"/>
+      <w:commentRangeEnd w:id="25"/>
       <w:r>
         <w:rPr>
           <w:rStyle w:val="CommentReference"/>
         </w:rPr>
-        <w:commentReference w:id="29"/>
+        <w:commentReference w:id="25"/>
       </w:r>
       <w:r>
         <w:rPr>
@@ -4574,7 +4478,7 @@
           <w:szCs w:val="24"/>
         </w:rPr>
       </w:pPr>
-      <w:commentRangeStart w:id="30"/>
+      <w:commentRangeStart w:id="26"/>
       <w:r>
         <w:rPr>
           <w:rFonts w:ascii="Times New Roman" w:eastAsia="Arial" w:hAnsi="Times New Roman" w:cs="Times New Roman"/>
@@ -4585,12 +4489,12 @@
         <w:lastRenderedPageBreak/>
         <w:t>A</w:t>
       </w:r>
-      <w:commentRangeEnd w:id="30"/>
+      <w:commentRangeEnd w:id="26"/>
       <w:r>
         <w:rPr>
           <w:rStyle w:val="CommentReference"/>
         </w:rPr>
-        <w:commentReference w:id="30"/>
+        <w:commentReference w:id="26"/>
       </w:r>
       <w:r>
         <w:rPr>
@@ -4673,7 +4577,7 @@
         </w:rPr>
         <w:t xml:space="preserve">use, and climate uncertainties. </w:t>
       </w:r>
-      <w:commentRangeStart w:id="31"/>
+      <w:commentRangeStart w:id="27"/>
       <w:r>
         <w:rPr>
           <w:rFonts w:ascii="Times New Roman" w:eastAsia="Arial" w:hAnsi="Times New Roman" w:cs="Times New Roman"/>
@@ -4683,12 +4587,12 @@
         </w:rPr>
         <w:t>Our</w:t>
       </w:r>
-      <w:commentRangeEnd w:id="31"/>
+      <w:commentRangeEnd w:id="27"/>
       <w:r>
         <w:rPr>
           <w:rStyle w:val="CommentReference"/>
         </w:rPr>
-        <w:commentReference w:id="31"/>
+        <w:commentReference w:id="27"/>
       </w:r>
       <w:r>
         <w:rPr>
@@ -6028,8 +5932,8 @@
           <w:szCs w:val="24"/>
         </w:rPr>
       </w:pPr>
-      <w:commentRangeStart w:id="32"/>
-      <w:commentRangeStart w:id="33"/>
+      <w:commentRangeStart w:id="28"/>
+      <w:commentRangeStart w:id="29"/>
       <w:r>
         <w:rPr>
           <w:rFonts w:ascii="Times New Roman" w:hAnsi="Times New Roman" w:cs="Times New Roman"/>
@@ -6038,19 +5942,19 @@
         </w:rPr>
         <w:t>Figure 1: multi-panel individual scenario results</w:t>
       </w:r>
-      <w:commentRangeEnd w:id="32"/>
+      <w:commentRangeEnd w:id="28"/>
       <w:r>
         <w:rPr>
           <w:rStyle w:val="CommentReference"/>
         </w:rPr>
-        <w:commentReference w:id="32"/>
-      </w:r>
-      <w:commentRangeEnd w:id="33"/>
+        <w:commentReference w:id="28"/>
+      </w:r>
+      <w:commentRangeEnd w:id="29"/>
       <w:r>
         <w:rPr>
           <w:rStyle w:val="CommentReference"/>
         </w:rPr>
-        <w:commentReference w:id="33"/>
+        <w:commentReference w:id="29"/>
       </w:r>
     </w:p>
     <w:p>
@@ -6062,8 +5966,8 @@
           <w:szCs w:val="24"/>
         </w:rPr>
       </w:pPr>
-      <w:commentRangeStart w:id="34"/>
-      <w:commentRangeStart w:id="35"/>
+      <w:commentRangeStart w:id="30"/>
+      <w:commentRangeStart w:id="31"/>
       <w:r>
         <w:rPr>
           <w:noProof/>
@@ -6105,19 +6009,19 @@
           </wp:inline>
         </w:drawing>
       </w:r>
-      <w:commentRangeEnd w:id="34"/>
+      <w:commentRangeEnd w:id="30"/>
       <w:r>
         <w:rPr>
           <w:rStyle w:val="CommentReference"/>
         </w:rPr>
-        <w:commentReference w:id="34"/>
-      </w:r>
-      <w:commentRangeEnd w:id="35"/>
+        <w:commentReference w:id="30"/>
+      </w:r>
+      <w:commentRangeEnd w:id="31"/>
       <w:r>
         <w:rPr>
           <w:rStyle w:val="CommentReference"/>
         </w:rPr>
-        <w:commentReference w:id="35"/>
+        <w:commentReference w:id="31"/>
       </w:r>
     </w:p>
     <w:p>
@@ -6265,7 +6169,7 @@
           <w:szCs w:val="24"/>
         </w:rPr>
       </w:pPr>
-      <w:commentRangeStart w:id="36"/>
+      <w:commentRangeStart w:id="32"/>
       <w:r>
         <w:rPr>
           <w:noProof/>
@@ -6307,12 +6211,12 @@
           </wp:inline>
         </w:drawing>
       </w:r>
-      <w:commentRangeEnd w:id="36"/>
+      <w:commentRangeEnd w:id="32"/>
       <w:r>
         <w:rPr>
           <w:rStyle w:val="CommentReference"/>
         </w:rPr>
-        <w:commentReference w:id="36"/>
+        <w:commentReference w:id="32"/>
       </w:r>
     </w:p>
     <w:p>
@@ -7135,7 +7039,7 @@
         </w:rPr>
         <w:t>group, we restricted our analysis to species that fell into the presence category of ‘Extant’, the origin categories of ‘Native’ or ‘Reintroduced’ and the seasonality categories ‘Resident’, ‘Breeding Season’ or ‘Non-breeding Season’</w:t>
       </w:r>
-      <w:bookmarkStart w:id="37" w:name="_Hlk7000483"/>
+      <w:bookmarkStart w:id="33" w:name="_Hlk7000483"/>
       <w:r>
         <w:rPr>
           <w:rFonts w:cs="Times New Roman"/>
@@ -7143,7 +7047,7 @@
         </w:rPr>
         <w:t>, thus only focusing on stationary periods of the life cycle of migratory species</w:t>
       </w:r>
-      <w:bookmarkEnd w:id="37"/>
+      <w:bookmarkEnd w:id="33"/>
       <w:r>
         <w:rPr>
           <w:rFonts w:cs="Times New Roman"/>
@@ -7193,7 +7097,7 @@
         </w:rPr>
         <w:t xml:space="preserve">: </w:t>
       </w:r>
-      <w:commentRangeStart w:id="38"/>
+      <w:commentRangeStart w:id="34"/>
       <w:r>
         <w:rPr>
           <w:rFonts w:cs="Times New Roman"/>
@@ -7243,7 +7147,7 @@
         </w:rPr>
         <w:t>6153</w:t>
       </w:r>
-      <w:commentRangeEnd w:id="38"/>
+      <w:commentRangeEnd w:id="34"/>
       <w:r>
         <w:rPr>
           <w:rStyle w:val="CommentReference"/>
@@ -7251,7 +7155,7 @@
           <w:color w:val="auto"/>
           <w:lang w:val="en-CA" w:eastAsia="en-US"/>
         </w:rPr>
-        <w:commentReference w:id="38"/>
+        <w:commentReference w:id="34"/>
       </w:r>
       <w:r>
         <w:rPr>
@@ -7696,7 +7600,7 @@
           <w:szCs w:val="24"/>
         </w:rPr>
       </w:pPr>
-      <w:commentRangeStart w:id="39"/>
+      <w:commentRangeStart w:id="35"/>
       <w:r>
         <w:rPr>
           <w:rFonts w:ascii="Times New Roman" w:hAnsi="Times New Roman" w:cs="Times New Roman"/>
@@ -7707,12 +7611,12 @@
         </w:rPr>
         <w:t>Governance</w:t>
       </w:r>
-      <w:commentRangeEnd w:id="39"/>
+      <w:commentRangeEnd w:id="35"/>
       <w:r>
         <w:rPr>
           <w:rStyle w:val="CommentReference"/>
         </w:rPr>
-        <w:commentReference w:id="39"/>
+        <w:commentReference w:id="35"/>
       </w:r>
       <w:r>
         <w:rPr>
@@ -9434,13 +9338,13 @@
           <w:szCs w:val="24"/>
         </w:rPr>
       </w:pPr>
-      <w:commentRangeStart w:id="40"/>
-      <w:commentRangeEnd w:id="40"/>
+      <w:commentRangeStart w:id="36"/>
+      <w:commentRangeEnd w:id="36"/>
       <w:r>
         <w:rPr>
           <w:rStyle w:val="CommentReference"/>
         </w:rPr>
-        <w:commentReference w:id="40"/>
+        <w:commentReference w:id="36"/>
       </w:r>
     </w:p>
     <w:p>
@@ -9502,9 +9406,9 @@
         </w:rPr>
         <w:t xml:space="preserve">s. </w:t>
       </w:r>
-      <w:commentRangeStart w:id="41"/>
-      <w:commentRangeStart w:id="42"/>
-      <w:commentRangeStart w:id="43"/>
+      <w:commentRangeStart w:id="37"/>
+      <w:commentRangeStart w:id="38"/>
+      <w:commentRangeStart w:id="39"/>
       <w:r>
         <w:rPr>
           <w:rFonts w:ascii="Times New Roman" w:hAnsi="Times New Roman" w:cs="Times New Roman"/>
@@ -9513,8 +9417,8 @@
         </w:rPr>
         <w:t>The target for each feature was set to 30% of their range</w:t>
       </w:r>
-      <w:commentRangeEnd w:id="41"/>
-      <w:del w:id="44" w:author="Amanda D. Rodewald" w:date="2020-02-01T10:28:00Z">
+      <w:commentRangeEnd w:id="37"/>
+      <w:del w:id="40" w:author="Amanda D. Rodewald" w:date="2020-02-01T10:28:00Z">
         <w:r>
           <w:rPr>
             <w:rFonts w:ascii="Times New Roman" w:hAnsi="Times New Roman" w:cs="Times New Roman"/>
@@ -9532,26 +9436,26 @@
           <w:delText xml:space="preserve"> </w:delText>
         </w:r>
       </w:del>
-      <w:commentRangeEnd w:id="42"/>
-      <w:commentRangeEnd w:id="43"/>
-      <w:ins w:id="45" w:author="richard" w:date="2020-02-01T10:29:00Z">
+      <w:commentRangeEnd w:id="38"/>
+      <w:commentRangeEnd w:id="39"/>
+      <w:ins w:id="41" w:author="richard" w:date="2020-02-01T10:29:00Z">
         <w:r>
-          <w:commentReference w:id="41"/>
+          <w:commentReference w:id="37"/>
         </w:r>
         <w:r>
           <w:rPr>
             <w:rStyle w:val="CommentReference"/>
           </w:rPr>
-          <w:commentReference w:id="42"/>
+          <w:commentReference w:id="38"/>
         </w:r>
       </w:ins>
       <w:r>
         <w:rPr>
           <w:rStyle w:val="CommentReference"/>
         </w:rPr>
-        <w:commentReference w:id="43"/>
-      </w:r>
-      <w:ins w:id="46" w:author="Amanda D. Rodewald" w:date="2020-02-01T10:28:00Z">
+        <w:commentReference w:id="39"/>
+      </w:r>
+      <w:ins w:id="42" w:author="Amanda D. Rodewald" w:date="2020-02-01T10:28:00Z">
         <w:r>
           <w:rPr>
             <w:rFonts w:ascii="Times New Roman" w:hAnsi="Times New Roman" w:cs="Times New Roman"/>
@@ -10849,8 +10753,8 @@
           <w:szCs w:val="24"/>
         </w:rPr>
       </w:pPr>
-      <w:commentRangeStart w:id="47"/>
-      <w:commentRangeStart w:id="48"/>
+      <w:commentRangeStart w:id="43"/>
+      <w:commentRangeStart w:id="44"/>
       <w:r>
         <w:rPr>
           <w:rFonts w:ascii="Times New Roman" w:hAnsi="Times New Roman" w:cs="Times New Roman"/>
@@ -10862,21 +10766,21 @@
         <w:lastRenderedPageBreak/>
         <w:t>Table</w:t>
       </w:r>
-      <w:commentRangeEnd w:id="47"/>
+      <w:commentRangeEnd w:id="43"/>
       <w:r>
         <w:rPr>
           <w:rStyle w:val="CommentReference"/>
           <w:b/>
           <w:bCs/>
         </w:rPr>
-        <w:commentReference w:id="47"/>
-      </w:r>
-      <w:commentRangeEnd w:id="48"/>
+        <w:commentReference w:id="43"/>
+      </w:r>
+      <w:commentRangeEnd w:id="44"/>
       <w:r>
         <w:rPr>
           <w:rStyle w:val="CommentReference"/>
         </w:rPr>
-        <w:commentReference w:id="48"/>
+        <w:commentReference w:id="44"/>
       </w:r>
       <w:r>
         <w:rPr>
@@ -10916,7 +10820,7 @@
         </w:rPr>
         <w:t>. Summary of country specific results. Values are in relation to the base</w:t>
       </w:r>
-      <w:del w:id="49" w:author="Joseph Bennett" w:date="2020-04-14T09:01:00Z">
+      <w:del w:id="45" w:author="Joseph Bennett" w:date="2020-04-14T09:01:00Z">
         <w:r>
           <w:rPr>
             <w:rFonts w:ascii="Times New Roman" w:hAnsi="Times New Roman" w:cs="Times New Roman"/>
@@ -10934,7 +10838,7 @@
         </w:rPr>
         <w:t>line scenario (fraction of set aside in a country per scenarios over base</w:t>
       </w:r>
-      <w:del w:id="50" w:author="Joseph Bennett" w:date="2020-04-14T09:02:00Z">
+      <w:del w:id="46" w:author="Joseph Bennett" w:date="2020-04-14T09:02:00Z">
         <w:r>
           <w:rPr>
             <w:rFonts w:ascii="Times New Roman" w:hAnsi="Times New Roman" w:cs="Times New Roman"/>
@@ -12679,7 +12583,7 @@
                 <w:szCs w:val="24"/>
               </w:rPr>
             </w:pPr>
-            <w:commentRangeStart w:id="51"/>
+            <w:commentRangeStart w:id="47"/>
             <w:r>
               <w:rPr>
                 <w:rFonts w:ascii="Times New Roman" w:hAnsi="Times New Roman" w:cs="Times New Roman"/>
@@ -12720,12 +12624,12 @@
               </w:rPr>
               <w:t>”</w:t>
             </w:r>
-            <w:commentRangeEnd w:id="51"/>
+            <w:commentRangeEnd w:id="47"/>
             <w:r>
               <w:rPr>
                 <w:rStyle w:val="CommentReference"/>
               </w:rPr>
-              <w:commentReference w:id="51"/>
+              <w:commentReference w:id="47"/>
             </w:r>
           </w:p>
         </w:tc>
@@ -13760,6 +13664,110 @@
           <w:szCs w:val="24"/>
         </w:rPr>
       </w:pPr>
+      <w:r>
+        <w:rPr>
+          <w:rFonts w:ascii="Times New Roman" w:hAnsi="Times New Roman" w:cs="Times New Roman"/>
+          <w:b/>
+          <w:bCs/>
+          <w:sz w:val="24"/>
+          <w:szCs w:val="24"/>
+        </w:rPr>
+        <w:br w:type="page"/>
+      </w:r>
+    </w:p>
+    <w:p>
+      <w:pPr>
+        <w:rPr>
+          <w:rFonts w:ascii="Times New Roman" w:hAnsi="Times New Roman" w:cs="Times New Roman"/>
+          <w:b/>
+          <w:bCs/>
+          <w:sz w:val="24"/>
+          <w:szCs w:val="24"/>
+        </w:rPr>
+      </w:pPr>
+      <w:r>
+        <w:rPr>
+          <w:rFonts w:ascii="Times New Roman" w:hAnsi="Times New Roman" w:cs="Times New Roman"/>
+          <w:b/>
+          <w:bCs/>
+          <w:sz w:val="24"/>
+          <w:szCs w:val="24"/>
+        </w:rPr>
+        <w:lastRenderedPageBreak/>
+        <w:t>Figure S</w:t>
+      </w:r>
+      <w:r>
+        <w:rPr>
+          <w:rFonts w:ascii="Times New Roman" w:hAnsi="Times New Roman" w:cs="Times New Roman"/>
+          <w:b/>
+          <w:bCs/>
+          <w:sz w:val="24"/>
+          <w:szCs w:val="24"/>
+        </w:rPr>
+        <w:t>5. Biomes</w:t>
+      </w:r>
+    </w:p>
+    <w:p>
+      <w:pPr>
+        <w:rPr>
+          <w:rFonts w:ascii="Times New Roman" w:hAnsi="Times New Roman" w:cs="Times New Roman"/>
+          <w:b/>
+          <w:bCs/>
+          <w:sz w:val="24"/>
+          <w:szCs w:val="24"/>
+        </w:rPr>
+      </w:pPr>
+      <w:r>
+        <w:rPr>
+          <w:rFonts w:ascii="Times New Roman" w:hAnsi="Times New Roman" w:cs="Times New Roman"/>
+          <w:b/>
+          <w:bCs/>
+          <w:noProof/>
+          <w:sz w:val="24"/>
+          <w:szCs w:val="24"/>
+        </w:rPr>
+        <w:drawing>
+          <wp:inline distT="0" distB="0" distL="0" distR="0" wp14:anchorId="0915E57F" wp14:editId="204DAEA7">
+            <wp:extent cx="6753225" cy="4775598"/>
+            <wp:effectExtent l="0" t="0" r="0" b="6350"/>
+            <wp:docPr id="2" name="Picture 2"/>
+            <wp:cNvGraphicFramePr>
+              <a:graphicFrameLocks xmlns:a="http://schemas.openxmlformats.org/drawingml/2006/main" noChangeAspect="1"/>
+            </wp:cNvGraphicFramePr>
+            <a:graphic xmlns:a="http://schemas.openxmlformats.org/drawingml/2006/main">
+              <a:graphicData uri="http://schemas.openxmlformats.org/drawingml/2006/picture">
+                <pic:pic xmlns:pic="http://schemas.openxmlformats.org/drawingml/2006/picture">
+                  <pic:nvPicPr>
+                    <pic:cNvPr id="2" name="biome.png"/>
+                    <pic:cNvPicPr/>
+                  </pic:nvPicPr>
+                  <pic:blipFill>
+                    <a:blip r:embed="rId25" cstate="print">
+                      <a:extLst>
+                        <a:ext uri="{28A0092B-C50C-407E-A947-70E740481C1C}">
+                          <a14:useLocalDpi xmlns:a14="http://schemas.microsoft.com/office/drawing/2010/main" val="0"/>
+                        </a:ext>
+                      </a:extLst>
+                    </a:blip>
+                    <a:stretch>
+                      <a:fillRect/>
+                    </a:stretch>
+                  </pic:blipFill>
+                  <pic:spPr>
+                    <a:xfrm>
+                      <a:off x="0" y="0"/>
+                      <a:ext cx="6764461" cy="4783544"/>
+                    </a:xfrm>
+                    <a:prstGeom prst="rect">
+                      <a:avLst/>
+                    </a:prstGeom>
+                  </pic:spPr>
+                </pic:pic>
+              </a:graphicData>
+            </a:graphic>
+          </wp:inline>
+        </w:drawing>
+      </w:r>
     </w:p>
     <w:sectPr>
       <w:pgSz w:w="12240" w:h="15840"/>
@@ -14408,7 +14416,7 @@
       </w:r>
     </w:p>
   </w:comment>
-  <w:comment w:id="22" w:author="Buxton,Rachel" w:date="2020-03-11T10:04:00Z" w:initials="B">
+  <w:comment w:id="22" w:author="Buxton,Rachel" w:date="2020-03-11T10:20:00Z" w:initials="B">
     <w:p>
       <w:pPr>
         <w:pStyle w:val="CommentText"/>
@@ -14420,14 +14428,37 @@
         <w:annotationRef/>
       </w:r>
       <w:r>
-        <w:rPr>
-          <w:highlight w:val="yellow"/>
-        </w:rPr>
-        <w:t>Again, I’m not sure what you mean – the percent variation in the amount of protected area needed to meet targets?</w:t>
+        <w:t>Might be good to have some discussion around this.</w:t>
+      </w:r>
+    </w:p>
+    <w:p>
+      <w:pPr>
+        <w:pStyle w:val="CommentText"/>
+      </w:pPr>
+    </w:p>
+    <w:p>
+      <w:pPr>
+        <w:pStyle w:val="CommentText"/>
+      </w:pPr>
+      <w:r>
+        <w:t>Interesting that temperate conifer forests have the highest variation – does that include boreal forests?</w:t>
+      </w:r>
+    </w:p>
+    <w:p>
+      <w:pPr>
+        <w:pStyle w:val="CommentText"/>
+      </w:pPr>
+    </w:p>
+    <w:p>
+      <w:pPr>
+        <w:pStyle w:val="CommentText"/>
+      </w:pPr>
+      <w:r>
+        <w:t>Also, might be worth pulling out quantitatively (from the climate models and land-use change) – why we think there’s more variation between scenarios.  Is it driven mostly predicted probability of novel climates, a particular type of land-use change, or political instability?</w:t>
       </w:r>
     </w:p>
   </w:comment>
-  <w:comment w:id="23" w:author="richard" w:date="2020-04-15T13:02:00Z" w:initials="r">
+  <w:comment w:id="23" w:author="richard" w:date="2020-06-12T16:05:00Z" w:initials="r">
     <w:p>
       <w:pPr>
         <w:pStyle w:val="CommentText"/>
@@ -14439,11 +14470,35 @@
         <w:annotationRef/>
       </w:r>
       <w:r>
-        <w:t xml:space="preserve">Yes. Compared to the baseline scenario, different scenarios result in different proportions of biomes being selected. Not sure how to write that so its easier to understand. </w:t>
+        <w:t xml:space="preserve">Good point. </w:t>
+      </w:r>
+      <w:r>
+        <w:t>I’ve added a supp mat figures showing the biomes now</w:t>
+      </w:r>
+      <w:r>
+        <w:t xml:space="preserve"> (Fig. S5)</w:t>
+      </w:r>
+      <w:r>
+        <w:t xml:space="preserve">. </w:t>
+      </w:r>
+      <w:r>
+        <w:t xml:space="preserve">What we see is largely related to the size of the two biomes (both are relatively small) and their spatial distribution. </w:t>
+      </w:r>
+      <w:r>
+        <w:t>Happy to look into this more quantitatively if people think it would be a good idea</w:t>
+      </w:r>
+      <w:r>
+        <w:t>. Right now biomes are a bit of a side note for sure</w:t>
+      </w:r>
+      <w:r>
+        <w:t xml:space="preserve">. I just wasn’t sure if including biomes was the way to go </w:t>
+      </w:r>
+      <w:r>
+        <w:t>(I don’t feel strongly either way).</w:t>
       </w:r>
     </w:p>
   </w:comment>
-  <w:comment w:id="24" w:author="Joseph Bennett" w:date="2020-06-10T11:35:00Z" w:initials="JB">
+  <w:comment w:id="24" w:author="richard" w:date="2020-06-12T11:05:00Z" w:initials="r">
     <w:p>
       <w:pPr>
         <w:pStyle w:val="CommentText"/>
@@ -14455,101 +14510,11 @@
         <w:annotationRef/>
       </w:r>
       <w:r>
-        <w:t xml:space="preserve">I hope the edits above are helping out and not making it worse… Is it OK to express these in terms of % land area, and then just state the ranges? </w:t>
+        <w:t>Working on structuring and then running this.</w:t>
       </w:r>
     </w:p>
   </w:comment>
-  <w:comment w:id="25" w:author="Buxton,Rachel" w:date="2020-03-11T10:20:00Z" w:initials="B">
-    <w:p>
-      <w:pPr>
-        <w:pStyle w:val="CommentText"/>
-      </w:pPr>
-      <w:r>
-        <w:rPr>
-          <w:rStyle w:val="CommentReference"/>
-        </w:rPr>
-        <w:annotationRef/>
-      </w:r>
-      <w:r>
-        <w:t>Might be good to have some discussion around this.</w:t>
-      </w:r>
-    </w:p>
-    <w:p>
-      <w:pPr>
-        <w:pStyle w:val="CommentText"/>
-      </w:pPr>
-    </w:p>
-    <w:p>
-      <w:pPr>
-        <w:pStyle w:val="CommentText"/>
-      </w:pPr>
-      <w:r>
-        <w:t>Interesting that temperate conifer forests have the highest variation – does that include boreal forests?</w:t>
-      </w:r>
-    </w:p>
-    <w:p>
-      <w:pPr>
-        <w:pStyle w:val="CommentText"/>
-      </w:pPr>
-    </w:p>
-    <w:p>
-      <w:pPr>
-        <w:pStyle w:val="CommentText"/>
-      </w:pPr>
-      <w:r>
-        <w:t>Also, might be worth pulling out quantitatively (from the climate models and land-use change) – why we think there’s more variation between scenarios.  Is it driven mostly predicted probability of novel climates, a particular type of land-use change, or political instability?</w:t>
-      </w:r>
-    </w:p>
-  </w:comment>
-  <w:comment w:id="26" w:author="richard" w:date="2020-04-15T13:04:00Z" w:initials="r">
-    <w:p>
-      <w:pPr>
-        <w:pStyle w:val="CommentText"/>
-      </w:pPr>
-      <w:r>
-        <w:rPr>
-          <w:rStyle w:val="CommentReference"/>
-        </w:rPr>
-        <w:annotationRef/>
-      </w:r>
-      <w:r>
-        <w:t>Joe, what do you think about this? Should I look into that?</w:t>
-      </w:r>
-    </w:p>
-  </w:comment>
-  <w:comment w:id="27" w:author="Joseph Bennett" w:date="2020-06-10T11:36:00Z" w:initials="JB">
-    <w:p>
-      <w:pPr>
-        <w:pStyle w:val="CommentText"/>
-      </w:pPr>
-      <w:r>
-        <w:rPr>
-          <w:rStyle w:val="CommentReference"/>
-        </w:rPr>
-        <w:annotationRef/>
-      </w:r>
-      <w:r>
-        <w:t xml:space="preserve">Yes, I think someone will ask – that seems reasonably easy – overlap of temperate forests with areas with high governance scores I think? </w:t>
-      </w:r>
-    </w:p>
-  </w:comment>
-  <w:comment w:id="28" w:author="richard" w:date="2020-06-12T11:05:00Z" w:initials="r">
-    <w:p>
-      <w:pPr>
-        <w:pStyle w:val="CommentText"/>
-      </w:pPr>
-      <w:r>
-        <w:rPr>
-          <w:rStyle w:val="CommentReference"/>
-        </w:rPr>
-        <w:annotationRef/>
-      </w:r>
-      <w:r>
-        <w:t>Working on structuring and then running this.</w:t>
-      </w:r>
-    </w:p>
-  </w:comment>
-  <w:comment w:id="29" w:author="richard" w:date="2020-04-15T13:14:00Z" w:initials="r">
+  <w:comment w:id="25" w:author="richard" w:date="2020-04-15T13:14:00Z" w:initials="r">
     <w:p>
       <w:pPr>
         <w:pStyle w:val="CommentText"/>
@@ -14594,7 +14559,7 @@
       </w:pPr>
     </w:p>
   </w:comment>
-  <w:comment w:id="30" w:author="Joseph Bennett" w:date="2020-04-14T09:00:00Z" w:initials="JB">
+  <w:comment w:id="26" w:author="Joseph Bennett" w:date="2020-04-14T09:00:00Z" w:initials="JB">
     <w:p>
       <w:pPr>
         <w:pStyle w:val="CommentText"/>
@@ -14610,7 +14575,7 @@
       </w:r>
     </w:p>
   </w:comment>
-  <w:comment w:id="31" w:author="Joseph Bennett" w:date="2020-06-11T06:35:00Z" w:initials="JB">
+  <w:comment w:id="27" w:author="Joseph Bennett" w:date="2020-06-11T06:35:00Z" w:initials="JB">
     <w:p>
       <w:pPr>
         <w:pStyle w:val="CommentText"/>
@@ -14626,7 +14591,7 @@
       </w:r>
     </w:p>
   </w:comment>
-  <w:comment w:id="32" w:author="Jeffrey Owen Hanson" w:date="2020-03-16T10:42:00Z" w:initials="JOH">
+  <w:comment w:id="28" w:author="Jeffrey Owen Hanson" w:date="2020-03-16T10:42:00Z" w:initials="JOH">
     <w:p>
       <w:pPr>
         <w:pStyle w:val="CommentText"/>
@@ -14642,7 +14607,7 @@
       </w:r>
     </w:p>
   </w:comment>
-  <w:comment w:id="33" w:author="richard" w:date="2020-06-12T11:06:00Z" w:initials="r">
+  <w:comment w:id="29" w:author="richard" w:date="2020-06-12T11:06:00Z" w:initials="r">
     <w:p>
       <w:pPr>
         <w:pStyle w:val="CommentText"/>
@@ -14658,7 +14623,7 @@
       </w:r>
     </w:p>
   </w:comment>
-  <w:comment w:id="34" w:author="richard" w:date="2020-03-03T08:22:00Z" w:initials="r">
+  <w:comment w:id="30" w:author="richard" w:date="2020-03-03T08:22:00Z" w:initials="r">
     <w:p>
       <w:pPr>
         <w:pStyle w:val="CommentText"/>
@@ -14682,7 +14647,7 @@
       </w:r>
     </w:p>
   </w:comment>
-  <w:comment w:id="35" w:author="Joseph Bennett" w:date="2020-04-14T09:02:00Z" w:initials="JB">
+  <w:comment w:id="31" w:author="Joseph Bennett" w:date="2020-04-14T09:02:00Z" w:initials="JB">
     <w:p>
       <w:pPr>
         <w:pStyle w:val="CommentText"/>
@@ -14711,7 +14676,7 @@
       </w:r>
     </w:p>
   </w:comment>
-  <w:comment w:id="36" w:author="Viv Mcshane" w:date="2020-03-16T10:06:00Z" w:initials="VM">
+  <w:comment w:id="32" w:author="Viv Mcshane" w:date="2020-03-16T10:06:00Z" w:initials="VM">
     <w:p>
       <w:pPr>
         <w:pStyle w:val="CommentText"/>
@@ -14727,7 +14692,7 @@
       </w:r>
     </w:p>
   </w:comment>
-  <w:comment w:id="38" w:author="richard" w:date="2020-01-06T15:31:00Z" w:initials="r">
+  <w:comment w:id="34" w:author="richard" w:date="2020-01-06T15:31:00Z" w:initials="r">
     <w:p>
       <w:pPr>
         <w:pStyle w:val="CommentText"/>
@@ -14743,7 +14708,7 @@
       </w:r>
     </w:p>
   </w:comment>
-  <w:comment w:id="39" w:author="Joseph Bennett" w:date="2020-06-11T06:27:00Z" w:initials="JB">
+  <w:comment w:id="35" w:author="Joseph Bennett" w:date="2020-06-11T06:27:00Z" w:initials="JB">
     <w:p>
       <w:pPr>
         <w:pStyle w:val="CommentText"/>
@@ -14759,7 +14724,7 @@
       </w:r>
     </w:p>
   </w:comment>
-  <w:comment w:id="40" w:author="richard" w:date="2020-03-03T12:47:00Z" w:initials="r">
+  <w:comment w:id="36" w:author="richard" w:date="2020-03-03T12:47:00Z" w:initials="r">
     <w:p>
       <w:pPr>
         <w:pStyle w:val="CommentText"/>
@@ -14775,7 +14740,7 @@
       </w:r>
     </w:p>
   </w:comment>
-  <w:comment w:id="41" w:author="Unknown Author" w:date="2020-01-15T13:03:00Z" w:initials="">
+  <w:comment w:id="37" w:author="Unknown Author" w:date="2020-01-15T13:03:00Z" w:initials="">
     <w:p>
       <w:r>
         <w:rPr>
@@ -14786,7 +14751,7 @@
       </w:r>
     </w:p>
   </w:comment>
-  <w:comment w:id="42" w:author="Joseph Bennett" w:date="2020-01-11T07:23:00Z" w:initials="JB">
+  <w:comment w:id="38" w:author="Joseph Bennett" w:date="2020-01-11T07:23:00Z" w:initials="JB">
     <w:p>
       <w:pPr>
         <w:pStyle w:val="CommentText"/>
@@ -14802,7 +14767,7 @@
       </w:r>
     </w:p>
   </w:comment>
-  <w:comment w:id="43" w:author="richard" w:date="2020-03-03T11:25:00Z" w:initials="r">
+  <w:comment w:id="39" w:author="richard" w:date="2020-03-03T11:25:00Z" w:initials="r">
     <w:p>
       <w:pPr>
         <w:pStyle w:val="CommentText"/>
@@ -14818,7 +14783,7 @@
       </w:r>
     </w:p>
   </w:comment>
-  <w:comment w:id="47" w:author="Joseph Bennett" w:date="2020-04-14T09:01:00Z" w:initials="JB">
+  <w:comment w:id="43" w:author="Joseph Bennett" w:date="2020-04-14T09:01:00Z" w:initials="JB">
     <w:p>
       <w:pPr>
         <w:pStyle w:val="CommentText"/>
@@ -14834,7 +14799,7 @@
       </w:r>
     </w:p>
   </w:comment>
-  <w:comment w:id="48" w:author="richard" w:date="2020-06-12T11:08:00Z" w:initials="r">
+  <w:comment w:id="44" w:author="richard" w:date="2020-06-12T11:08:00Z" w:initials="r">
     <w:p>
       <w:pPr>
         <w:pStyle w:val="CommentText"/>
@@ -14856,7 +14821,7 @@
       </w:r>
     </w:p>
   </w:comment>
-  <w:comment w:id="51" w:author="Jeremy Pittman" w:date="2020-04-24T13:28:00Z" w:initials="JP">
+  <w:comment w:id="47" w:author="Jeremy Pittman" w:date="2020-04-24T13:28:00Z" w:initials="JP">
     <w:p>
       <w:pPr>
         <w:pStyle w:val="CommentText"/>
@@ -14893,12 +14858,8 @@
   <w15:commentEx w15:paraId="0D828FA9" w15:done="0"/>
   <w15:commentEx w15:paraId="0E925CC4" w15:paraIdParent="0D828FA9" w15:done="0"/>
   <w15:commentEx w15:paraId="087AA787" w15:paraIdParent="0D828FA9" w15:done="0"/>
-  <w15:commentEx w15:paraId="62A37BAB" w15:done="0"/>
-  <w15:commentEx w15:paraId="4E9DD7E4" w15:paraIdParent="62A37BAB" w15:done="0"/>
-  <w15:commentEx w15:paraId="32A7C7FC" w15:paraIdParent="62A37BAB" w15:done="0"/>
-  <w15:commentEx w15:paraId="41C9CFB3" w15:done="0"/>
-  <w15:commentEx w15:paraId="5F8349E2" w15:paraIdParent="41C9CFB3" w15:done="0"/>
-  <w15:commentEx w15:paraId="39B04B53" w15:paraIdParent="41C9CFB3" w15:done="0"/>
+  <w15:commentEx w15:paraId="6905BAB4" w15:done="0"/>
+  <w15:commentEx w15:paraId="29226012" w15:paraIdParent="6905BAB4" w15:done="0"/>
   <w15:commentEx w15:paraId="5C02AEBF" w15:done="0"/>
   <w15:commentEx w15:paraId="054B3FFC" w15:done="0"/>
   <w15:commentEx w15:paraId="16F4CE2E" w15:done="0"/>
@@ -14928,8 +14889,7 @@
   <w16cex:commentExtensible w16cex:durableId="228B3EDD" w16cex:dateUtc="2020-06-10T15:13:00Z"/>
   <w16cex:commentExtensible w16cex:durableId="228DE101" w16cex:dateUtc="2020-06-12T18:09:00Z"/>
   <w16cex:commentExtensible w16cex:durableId="228DE965" w16cex:dateUtc="2020-06-12T18:45:00Z"/>
-  <w16cex:commentExtensible w16cex:durableId="228B43F9" w16cex:dateUtc="2020-06-10T15:35:00Z"/>
-  <w16cex:commentExtensible w16cex:durableId="228B4454" w16cex:dateUtc="2020-06-10T15:36:00Z"/>
+  <w16cex:commentExtensible w16cex:durableId="228E263B" w16cex:dateUtc="2020-06-12T23:05:00Z"/>
   <w16cex:commentExtensible w16cex:durableId="228DE007" w16cex:dateUtc="2020-06-12T18:05:00Z"/>
   <w16cex:commentExtensible w16cex:durableId="228C4F18" w16cex:dateUtc="2020-06-11T10:35:00Z"/>
   <w16cex:commentExtensible w16cex:durableId="228DE048" w16cex:dateUtc="2020-06-12T18:06:00Z"/>
@@ -14956,12 +14916,8 @@
   <w16cid:commentId w16cid:paraId="0D828FA9" w16cid:durableId="223FF3FC"/>
   <w16cid:commentId w16cid:paraId="0E925CC4" w16cid:durableId="22417CA4"/>
   <w16cid:commentId w16cid:paraId="087AA787" w16cid:durableId="228DE965"/>
-  <w16cid:commentId w16cid:paraId="62A37BAB" w16cid:durableId="223EBCE6"/>
-  <w16cid:commentId w16cid:paraId="4E9DD7E4" w16cid:durableId="22418470"/>
-  <w16cid:commentId w16cid:paraId="32A7C7FC" w16cid:durableId="228B43F9"/>
-  <w16cid:commentId w16cid:paraId="41C9CFB3" w16cid:durableId="223EBCE5"/>
-  <w16cid:commentId w16cid:paraId="5F8349E2" w16cid:durableId="224184E6"/>
-  <w16cid:commentId w16cid:paraId="39B04B53" w16cid:durableId="228B4454"/>
+  <w16cid:commentId w16cid:paraId="6905BAB4" w16cid:durableId="223EBCE5"/>
+  <w16cid:commentId w16cid:paraId="29226012" w16cid:durableId="228E263B"/>
   <w16cid:commentId w16cid:paraId="5C02AEBF" w16cid:durableId="228DE007"/>
   <w16cid:commentId w16cid:paraId="054B3FFC" w16cid:durableId="22418730"/>
   <w16cid:commentId w16cid:paraId="16F4CE2E" w16cid:durableId="223FFA27"/>

</xml_diff>